<commit_message>
beefing up figure legends
</commit_message>
<xml_diff>
--- a/manuscript_growthReductions.docx
+++ b/manuscript_growthReductions.docx
@@ -267,228 +267,6 @@
           <w:rFonts w:ascii="Garamond" w:hAnsi="Garamond" w:cs="Arial"/>
         </w:rPr>
       </w:pPr>
-      <w:r>
-        <w:rPr>
-          <w:rFonts w:ascii="Garamond" w:hAnsi="Garamond" w:cs="Arial"/>
-        </w:rPr>
-        <w:t>Open questions:</w:t>
-      </w:r>
-    </w:p>
-    <w:p>
-      <w:pPr>
-        <w:pStyle w:val="ListParagraph"/>
-        <w:numPr>
-          <w:ilvl w:val="0"/>
-          <w:numId w:val="2"/>
-        </w:numPr>
-        <w:spacing w:line="360" w:lineRule="auto"/>
-        <w:rPr>
-          <w:rFonts w:ascii="Garamond" w:hAnsi="Garamond" w:cs="Arial"/>
-        </w:rPr>
-      </w:pPr>
-      <w:r>
-        <w:rPr>
-          <w:rFonts w:ascii="Garamond" w:hAnsi="Garamond" w:cs="Arial"/>
-        </w:rPr>
-        <w:t>Are bacterial continually remodeling themselves to their current environment?</w:t>
-      </w:r>
-    </w:p>
-    <w:p>
-      <w:pPr>
-        <w:pStyle w:val="ListParagraph"/>
-        <w:numPr>
-          <w:ilvl w:val="0"/>
-          <w:numId w:val="2"/>
-        </w:numPr>
-        <w:spacing w:line="360" w:lineRule="auto"/>
-        <w:rPr>
-          <w:rFonts w:ascii="Garamond" w:hAnsi="Garamond" w:cs="Arial"/>
-        </w:rPr>
-      </w:pPr>
-      <w:r>
-        <w:rPr>
-          <w:rFonts w:ascii="Garamond" w:hAnsi="Garamond" w:cs="Arial"/>
-        </w:rPr>
-        <w:t>Is there a fluctuation-adapted</w:t>
-      </w:r>
-      <w:r>
-        <w:rPr>
-          <w:rFonts w:ascii="Garamond" w:hAnsi="Garamond" w:cs="Arial"/>
-        </w:rPr>
-        <w:t xml:space="preserve"> physiology</w:t>
-      </w:r>
-      <w:r>
-        <w:rPr>
-          <w:rFonts w:ascii="Garamond" w:hAnsi="Garamond" w:cs="Arial"/>
-        </w:rPr>
-        <w:t>?</w:t>
-      </w:r>
-      <w:r>
-        <w:rPr>
-          <w:rFonts w:ascii="Garamond" w:hAnsi="Garamond" w:cs="Arial"/>
-        </w:rPr>
-        <w:t xml:space="preserve"> If so, how is this advantageous?</w:t>
-      </w:r>
-    </w:p>
-    <w:p>
-      <w:pPr>
-        <w:spacing w:line="360" w:lineRule="auto"/>
-        <w:rPr>
-          <w:rFonts w:ascii="Garamond" w:hAnsi="Garamond" w:cs="Arial"/>
-        </w:rPr>
-      </w:pPr>
-    </w:p>
-    <w:p>
-      <w:pPr>
-        <w:spacing w:line="360" w:lineRule="auto"/>
-        <w:rPr>
-          <w:rFonts w:ascii="Garamond" w:hAnsi="Garamond" w:cs="Arial"/>
-        </w:rPr>
-      </w:pPr>
-      <w:r>
-        <w:rPr>
-          <w:rFonts w:ascii="Garamond" w:hAnsi="Garamond" w:cs="Arial"/>
-        </w:rPr>
-        <w:t>Results:</w:t>
-      </w:r>
-    </w:p>
-    <w:p>
-      <w:pPr>
-        <w:pStyle w:val="ListParagraph"/>
-        <w:numPr>
-          <w:ilvl w:val="0"/>
-          <w:numId w:val="3"/>
-        </w:numPr>
-        <w:spacing w:line="360" w:lineRule="auto"/>
-        <w:rPr>
-          <w:rFonts w:ascii="Garamond" w:hAnsi="Garamond" w:cs="Arial"/>
-        </w:rPr>
-      </w:pPr>
-      <w:r>
-        <w:rPr>
-          <w:rFonts w:ascii="Garamond" w:hAnsi="Garamond" w:cs="Arial"/>
-        </w:rPr>
-        <w:t>Generation of precise and automated nutrient fluctuations</w:t>
-      </w:r>
-    </w:p>
-    <w:p>
-      <w:pPr>
-        <w:pStyle w:val="ListParagraph"/>
-        <w:numPr>
-          <w:ilvl w:val="0"/>
-          <w:numId w:val="3"/>
-        </w:numPr>
-        <w:spacing w:line="360" w:lineRule="auto"/>
-        <w:rPr>
-          <w:rFonts w:ascii="Garamond" w:hAnsi="Garamond" w:cs="Arial"/>
-        </w:rPr>
-      </w:pPr>
-      <w:r>
-        <w:rPr>
-          <w:rFonts w:ascii="Garamond" w:hAnsi="Garamond" w:cs="Arial"/>
-        </w:rPr>
-        <w:t>Fluctuations consistently reduce growth compared to steady environment</w:t>
-      </w:r>
-    </w:p>
-    <w:p>
-      <w:pPr>
-        <w:pStyle w:val="ListParagraph"/>
-        <w:numPr>
-          <w:ilvl w:val="0"/>
-          <w:numId w:val="3"/>
-        </w:numPr>
-        <w:spacing w:line="360" w:lineRule="auto"/>
-        <w:rPr>
-          <w:rFonts w:ascii="Garamond" w:hAnsi="Garamond" w:cs="Arial"/>
-        </w:rPr>
-      </w:pPr>
-      <w:r>
-        <w:rPr>
-          <w:rFonts w:ascii="Garamond" w:hAnsi="Garamond" w:cs="Arial"/>
-        </w:rPr>
-        <w:t>Growth costs are timescale dependent</w:t>
-      </w:r>
-    </w:p>
-    <w:p>
-      <w:pPr>
-        <w:pStyle w:val="ListParagraph"/>
-        <w:numPr>
-          <w:ilvl w:val="0"/>
-          <w:numId w:val="3"/>
-        </w:numPr>
-        <w:spacing w:line="360" w:lineRule="auto"/>
-        <w:rPr>
-          <w:rFonts w:ascii="Garamond" w:hAnsi="Garamond" w:cs="Arial"/>
-        </w:rPr>
-      </w:pPr>
-      <w:r>
-        <w:rPr>
-          <w:rFonts w:ascii="Garamond" w:hAnsi="Garamond" w:cs="Arial"/>
-        </w:rPr>
-        <w:t>Evidence for fluctuation-adapted physiology</w:t>
-      </w:r>
-      <w:r>
-        <w:rPr>
-          <w:rFonts w:ascii="Garamond" w:hAnsi="Garamond" w:cs="Arial"/>
-        </w:rPr>
-        <w:t>.</w:t>
-      </w:r>
-    </w:p>
-    <w:p>
-      <w:pPr>
-        <w:pStyle w:val="ListParagraph"/>
-        <w:numPr>
-          <w:ilvl w:val="1"/>
-          <w:numId w:val="3"/>
-        </w:numPr>
-        <w:spacing w:line="360" w:lineRule="auto"/>
-        <w:rPr>
-          <w:rFonts w:ascii="Garamond" w:hAnsi="Garamond" w:cs="Arial"/>
-        </w:rPr>
-      </w:pPr>
-      <w:r>
-        <w:rPr>
-          <w:rFonts w:ascii="Garamond" w:hAnsi="Garamond" w:cs="Arial"/>
-        </w:rPr>
-        <w:t>Different responses to upshift between repeated shifts and single.</w:t>
-      </w:r>
-    </w:p>
-    <w:p>
-      <w:pPr>
-        <w:pStyle w:val="ListParagraph"/>
-        <w:numPr>
-          <w:ilvl w:val="1"/>
-          <w:numId w:val="3"/>
-        </w:numPr>
-        <w:spacing w:line="360" w:lineRule="auto"/>
-        <w:rPr>
-          <w:rFonts w:ascii="Garamond" w:hAnsi="Garamond" w:cs="Arial"/>
-        </w:rPr>
-      </w:pPr>
-      <w:r>
-        <w:rPr>
-          <w:rFonts w:ascii="Garamond" w:hAnsi="Garamond" w:cs="Arial"/>
-        </w:rPr>
-        <w:t>Does this</w:t>
-      </w:r>
-      <w:r>
-        <w:rPr>
-          <w:rFonts w:ascii="Garamond" w:hAnsi="Garamond" w:cs="Arial"/>
-        </w:rPr>
-        <w:t xml:space="preserve"> physiology</w:t>
-      </w:r>
-      <w:r>
-        <w:rPr>
-          <w:rFonts w:ascii="Garamond" w:hAnsi="Garamond" w:cs="Arial"/>
-        </w:rPr>
-        <w:t xml:space="preserve"> vary with timescale?</w:t>
-      </w:r>
-      <w:r>
-        <w:rPr>
-          <w:rFonts w:ascii="Garamond" w:hAnsi="Garamond" w:cs="Arial"/>
-        </w:rPr>
-        <w:t xml:space="preserve"> How stable is it?</w:t>
-      </w:r>
     </w:p>
     <w:p>
       <w:pPr>
@@ -530,107 +308,28 @@
           <w:rFonts w:ascii="Garamond" w:eastAsia="Times New Roman" w:hAnsi="Garamond" w:cs="Times New Roman"/>
           <w:color w:val="000000"/>
         </w:rPr>
-        <w:t xml:space="preserve">How do such rapid environmental fluctuations affect bacterial behavior? Because bacteria coordinate </w:t>
-      </w:r>
-      <w:r>
-        <w:rPr>
-          <w:rFonts w:ascii="Garamond" w:eastAsia="Times New Roman" w:hAnsi="Garamond" w:cs="Times New Roman"/>
-          <w:color w:val="000000"/>
-        </w:rPr>
-        <w:t>growth</w:t>
-      </w:r>
-      <w:r>
-        <w:rPr>
-          <w:rFonts w:ascii="Garamond" w:eastAsia="Times New Roman" w:hAnsi="Garamond" w:cs="Times New Roman"/>
-          <w:color w:val="000000"/>
-        </w:rPr>
-        <w:t xml:space="preserve"> with nutrient availability, frequent nutrient fluctuations an exhausting challenge. Is growth in dynamic environments an integration of </w:t>
-      </w:r>
-      <w:r>
-        <w:rPr>
-          <w:rFonts w:ascii="Garamond" w:eastAsia="Times New Roman" w:hAnsi="Garamond" w:cs="Times New Roman"/>
-          <w:color w:val="000000"/>
-        </w:rPr>
-        <w:t xml:space="preserve">efforts </w:t>
-      </w:r>
-      <w:r>
-        <w:rPr>
-          <w:rFonts w:ascii="Garamond" w:eastAsia="Times New Roman" w:hAnsi="Garamond" w:cs="Times New Roman"/>
-          <w:color w:val="000000"/>
-        </w:rPr>
-        <w:t>to tune physiologi</w:t>
-      </w:r>
-      <w:r>
-        <w:rPr>
-          <w:rFonts w:ascii="Garamond" w:eastAsia="Times New Roman" w:hAnsi="Garamond" w:cs="Times New Roman"/>
-          <w:color w:val="000000"/>
-        </w:rPr>
-        <w:t>e</w:t>
-      </w:r>
-      <w:r>
-        <w:rPr>
-          <w:rFonts w:ascii="Garamond" w:eastAsia="Times New Roman" w:hAnsi="Garamond" w:cs="Times New Roman"/>
-          <w:color w:val="000000"/>
-        </w:rPr>
-        <w:t xml:space="preserve">s to immediate cues? Or </w:t>
-      </w:r>
-      <w:r>
-        <w:rPr>
-          <w:rFonts w:ascii="Garamond" w:eastAsia="Times New Roman" w:hAnsi="Garamond" w:cs="Times New Roman"/>
-          <w:color w:val="000000"/>
-        </w:rPr>
-        <w:t>could fluctuation-specific</w:t>
-      </w:r>
-      <w:r>
-        <w:rPr>
-          <w:rFonts w:ascii="Garamond" w:eastAsia="Times New Roman" w:hAnsi="Garamond" w:cs="Times New Roman"/>
-          <w:color w:val="000000"/>
-        </w:rPr>
-        <w:t xml:space="preserve"> strategies </w:t>
-      </w:r>
-      <w:r>
-        <w:rPr>
-          <w:rFonts w:ascii="Garamond" w:eastAsia="Times New Roman" w:hAnsi="Garamond" w:cs="Times New Roman"/>
-          <w:color w:val="000000"/>
-        </w:rPr>
-        <w:t>exist</w:t>
-      </w:r>
-      <w:r>
-        <w:rPr>
-          <w:rFonts w:ascii="Garamond" w:eastAsia="Times New Roman" w:hAnsi="Garamond" w:cs="Times New Roman"/>
-          <w:color w:val="000000"/>
-        </w:rPr>
-        <w:t>? Using microfluidics to control the magnitude and period of nutrient cycles, we observed the effects of minute-scale fluctuations on the growth of individual </w:t>
-      </w:r>
-      <w:r>
-        <w:rPr>
-          <w:rFonts w:ascii="Garamond" w:eastAsia="Times New Roman" w:hAnsi="Garamond" w:cs="Times New Roman"/>
-          <w:i/>
-          <w:iCs/>
-          <w:color w:val="000000"/>
-        </w:rPr>
-        <w:t>Escherichia coli</w:t>
-      </w:r>
-      <w:r>
-        <w:rPr>
-          <w:rFonts w:ascii="Garamond" w:eastAsia="Times New Roman" w:hAnsi="Garamond" w:cs="Times New Roman"/>
-          <w:color w:val="000000"/>
-        </w:rPr>
-        <w:t xml:space="preserve">. Consistently, fluctuations reduced growth compared to stable environments delivering equal time-averaged amounts of nutrient. These reductions varied with nutrient timescale and </w:t>
-      </w:r>
-      <w:r>
-        <w:rPr>
-          <w:rFonts w:ascii="Garamond" w:eastAsia="Times New Roman" w:hAnsi="Garamond" w:cs="Times New Roman"/>
-          <w:color w:val="000000"/>
-        </w:rPr>
-        <w:t>arise from the</w:t>
-      </w:r>
-      <w:r>
-        <w:rPr>
-          <w:rFonts w:ascii="Garamond" w:eastAsia="Times New Roman" w:hAnsi="Garamond" w:cs="Times New Roman"/>
-          <w:color w:val="000000"/>
-        </w:rPr>
-        <w:t xml:space="preserve"> differences between timescales in the dynamic growth responses to nutrient shifts.</w:t>
+        <w:t>The characteristic timescale of nutrient fluctuations in many realistic bacterial environments ranges from tens of seconds to several minutes.</w:t>
+      </w:r>
+      <w:r>
+        <w:rPr>
+          <w:rFonts w:ascii="Garamond" w:eastAsia="Times New Roman" w:hAnsi="Garamond" w:cs="Times New Roman"/>
+          <w:color w:val="000000"/>
+        </w:rPr>
+        <w:t xml:space="preserve"> </w:t>
+      </w:r>
+      <w:r>
+        <w:rPr>
+          <w:rFonts w:ascii="Garamond" w:eastAsia="Times New Roman" w:hAnsi="Garamond" w:cs="Times New Roman"/>
+          <w:color w:val="000000"/>
+        </w:rPr>
+        <w:t>Bacterial motility, gene expression and rates of translation</w:t>
+      </w:r>
+      <w:r>
+        <w:rPr>
+          <w:rFonts w:ascii="Garamond" w:eastAsia="Times New Roman" w:hAnsi="Garamond" w:cs="Times New Roman"/>
+          <w:color w:val="000000"/>
+        </w:rPr>
+        <w:t xml:space="preserve"> all respond to nutrient availability within this range – how do these processes integrate to affect growth? Is growth rate an integration of responses to immediate cues? Or could adaptations for growth in highly dynamic environments exist? A novel microfluidic device enables us to approach these previously inaccessible questions. We find that seconds- and minute-scale nutrient fluctuations consistently reduce bacterial growth rate, when compared to a stable environment delivering the average nutrient concentration. These growth reductions are timescale-dependent, expectably due to the interplay between the nutrient timescale and timescales of bacterial adaptation. However, we find that unlike cells grown in steady environments, cells that have experienced repeated nutrient shifts stop adjusting their growth rates to changes in nutrient. This steadiness is suggestive of a fluctuation-adapted growth physiology, one that provides cells with a short-term advantage when growing in highly dynamic environments.</w:t>
       </w:r>
     </w:p>
     <w:p>
@@ -652,6 +351,23 @@
           <w:color w:val="000000"/>
         </w:rPr>
       </w:pPr>
+    </w:p>
+    <w:p>
+      <w:pPr>
+        <w:rPr>
+          <w:rFonts w:ascii="Garamond" w:hAnsi="Garamond" w:cs="Arial"/>
+          <w:sz w:val="28"/>
+          <w:szCs w:val="28"/>
+        </w:rPr>
+      </w:pPr>
+      <w:r>
+        <w:rPr>
+          <w:rFonts w:ascii="Garamond" w:hAnsi="Garamond" w:cs="Arial"/>
+          <w:sz w:val="28"/>
+          <w:szCs w:val="28"/>
+        </w:rPr>
+        <w:br w:type="page"/>
+      </w:r>
     </w:p>
     <w:p>
       <w:pPr>
@@ -2667,14 +2383,7 @@
           <w:rFonts w:ascii="Garamond" w:hAnsi="Garamond" w:cs="Arial"/>
           <w:b/>
         </w:rPr>
-        <w:t xml:space="preserve">processing and data </w:t>
-      </w:r>
-      <w:r>
-        <w:rPr>
-          <w:rFonts w:ascii="Garamond" w:hAnsi="Garamond" w:cs="Arial"/>
-          <w:b/>
-        </w:rPr>
-        <w:t>analysis</w:t>
+        <w:t>processing</w:t>
       </w:r>
       <w:r>
         <w:rPr>
@@ -2725,7 +2434,115 @@
         <w:rPr>
           <w:rFonts w:ascii="Garamond" w:hAnsi="Garamond" w:cs="Arial"/>
         </w:rPr>
-        <w:t>text</w:t>
+        <w:t>From the length and widths measured during particle tracking, the volume of each individual cell was approximated as a cylinder with hemispherical caps (</w:t>
+      </w:r>
+      <w:r>
+        <w:rPr>
+          <w:rFonts w:ascii="Garamond" w:hAnsi="Garamond" w:cs="Arial"/>
+        </w:rPr>
+        <w:t>Harris &amp; Theriot, 2016</w:t>
+      </w:r>
+      <w:r>
+        <w:rPr>
+          <w:rFonts w:ascii="Garamond" w:hAnsi="Garamond" w:cs="Arial"/>
+        </w:rPr>
+        <w:t>).</w:t>
+      </w:r>
+      <w:r>
+        <w:rPr>
+          <w:rFonts w:ascii="Garamond" w:hAnsi="Garamond" w:cs="Arial"/>
+        </w:rPr>
+        <w:t xml:space="preserve"> These</w:t>
+      </w:r>
+      <w:r>
+        <w:rPr>
+          <w:rFonts w:ascii="Garamond" w:hAnsi="Garamond" w:cs="Arial"/>
+        </w:rPr>
+        <w:t xml:space="preserve"> calculated volumes </w:t>
+      </w:r>
+      <w:r>
+        <w:rPr>
+          <w:rFonts w:ascii="Garamond" w:hAnsi="Garamond" w:cs="Arial"/>
+        </w:rPr>
+        <w:t>were then used to compute instantaneous single cell growth rates, using V</w:t>
+      </w:r>
+      <w:r>
+        <w:rPr>
+          <w:rFonts w:ascii="Garamond" w:hAnsi="Garamond" w:cs="Arial"/>
+          <w:vertAlign w:val="subscript"/>
+        </w:rPr>
+        <w:t>t</w:t>
+      </w:r>
+      <w:r>
+        <w:rPr>
+          <w:rFonts w:ascii="Garamond" w:hAnsi="Garamond" w:cs="Arial"/>
+          <w:vertAlign w:val="subscript"/>
+        </w:rPr>
+        <w:t>+1</w:t>
+      </w:r>
+      <w:r>
+        <w:rPr>
+          <w:rFonts w:ascii="Garamond" w:hAnsi="Garamond" w:cs="Arial"/>
+        </w:rPr>
+        <w:t xml:space="preserve"> = V</w:t>
+      </w:r>
+      <w:r>
+        <w:rPr>
+          <w:rFonts w:ascii="Garamond" w:hAnsi="Garamond" w:cs="Arial"/>
+          <w:vertAlign w:val="subscript"/>
+        </w:rPr>
+        <w:t xml:space="preserve">t </w:t>
+      </w:r>
+      <w:r>
+        <w:rPr>
+          <w:rFonts w:ascii="Garamond" w:hAnsi="Garamond" w:cs="Arial"/>
+        </w:rPr>
+        <w:t>• 2</w:t>
+      </w:r>
+      <w:r>
+        <w:rPr>
+          <w:rFonts w:ascii="Garamond" w:hAnsi="Garamond" w:cs="Arial"/>
+          <w:vertAlign w:val="superscript"/>
+        </w:rPr>
+        <w:t>µ</w:t>
+      </w:r>
+      <w:r>
+        <w:rPr>
+          <w:rFonts w:ascii="Garamond" w:hAnsi="Garamond" w:cs="Arial"/>
+          <w:vertAlign w:val="superscript"/>
+        </w:rPr>
+        <w:t>∆</w:t>
+      </w:r>
+      <w:r>
+        <w:rPr>
+          <w:rFonts w:ascii="Garamond" w:hAnsi="Garamond" w:cs="Arial"/>
+          <w:vertAlign w:val="superscript"/>
+        </w:rPr>
+        <w:t>t</w:t>
+      </w:r>
+      <w:r>
+        <w:rPr>
+          <w:rFonts w:ascii="Garamond" w:hAnsi="Garamond" w:cs="Arial"/>
+        </w:rPr>
+        <w:t>, where ∆t = (t+1) – t.</w:t>
+      </w:r>
+      <w:r>
+        <w:rPr>
+          <w:rFonts w:ascii="Garamond" w:hAnsi="Garamond" w:cs="Arial"/>
+        </w:rPr>
+        <w:t xml:space="preserve"> </w:t>
+      </w:r>
+      <w:r>
+        <w:rPr>
+          <w:rFonts w:ascii="Garamond" w:hAnsi="Garamond" w:cs="Arial"/>
+        </w:rPr>
+        <w:t>Specifically, we took the natural logarithm of each volume trajectory and calculated the slope between each point. Dividing the slope by ln(2) changes the base of the exponential from e to 2. Thus, µ represents</w:t>
+      </w:r>
+      <w:r>
+        <w:rPr>
+          <w:rFonts w:ascii="Garamond" w:hAnsi="Garamond" w:cs="Arial"/>
+        </w:rPr>
+        <w:t xml:space="preserve"> the exponential rate at which volume doubles.</w:t>
       </w:r>
     </w:p>
     <w:p>
@@ -7995,8 +7812,6 @@
           <w:b/>
         </w:rPr>
       </w:pPr>
-      <w:bookmarkStart w:id="0" w:name="_GoBack"/>
-      <w:bookmarkEnd w:id="0"/>
     </w:p>
     <w:p>
       <w:pPr>
@@ -8568,16 +8383,25 @@
           <w:sz w:val="22"/>
           <w:szCs w:val="22"/>
         </w:rPr>
-        <w:t xml:space="preserve">The Microfluidic Pulse Generator enables simultaneous generation of dynamic nutrient signals </w:t>
-      </w:r>
-      <w:r>
-        <w:rPr>
-          <w:rFonts w:ascii="Garamond" w:hAnsi="Garamond" w:cs="Arial"/>
-          <w:b/>
-          <w:sz w:val="22"/>
-          <w:szCs w:val="22"/>
-        </w:rPr>
-        <w:t xml:space="preserve">and </w:t>
+        <w:t xml:space="preserve">The Microfluidic Pulse Generator </w:t>
+      </w:r>
+      <w:r>
+        <w:rPr>
+          <w:rFonts w:ascii="Garamond" w:hAnsi="Garamond" w:cs="Arial"/>
+          <w:b/>
+          <w:sz w:val="22"/>
+          <w:szCs w:val="22"/>
+        </w:rPr>
+        <w:t>generates automated, precise high-frequency fluctuations while enabling</w:t>
+      </w:r>
+      <w:r>
+        <w:rPr>
+          <w:rFonts w:ascii="Garamond" w:hAnsi="Garamond" w:cs="Arial"/>
+          <w:b/>
+          <w:sz w:val="22"/>
+          <w:szCs w:val="22"/>
+        </w:rPr>
+        <w:t xml:space="preserve"> </w:t>
       </w:r>
       <w:r>
         <w:rPr>
@@ -8594,7 +8418,872 @@
           <w:sz w:val="22"/>
           <w:szCs w:val="22"/>
         </w:rPr>
-        <w:t xml:space="preserve"> (A)</w:t>
+        <w:t xml:space="preserve"> (</w:t>
+      </w:r>
+      <w:r>
+        <w:rPr>
+          <w:rFonts w:ascii="Garamond" w:hAnsi="Garamond" w:cs="Arial"/>
+          <w:b/>
+          <w:sz w:val="22"/>
+          <w:szCs w:val="22"/>
+        </w:rPr>
+        <w:t>A</w:t>
+      </w:r>
+      <w:r>
+        <w:rPr>
+          <w:rFonts w:ascii="Garamond" w:hAnsi="Garamond" w:cs="Arial"/>
+          <w:sz w:val="22"/>
+          <w:szCs w:val="22"/>
+        </w:rPr>
+        <w:t>)</w:t>
+      </w:r>
+      <w:r>
+        <w:rPr>
+          <w:rFonts w:ascii="Garamond" w:hAnsi="Garamond" w:cs="Arial"/>
+          <w:sz w:val="22"/>
+          <w:szCs w:val="22"/>
+        </w:rPr>
+        <w:t xml:space="preserve"> </w:t>
+      </w:r>
+      <w:r>
+        <w:rPr>
+          <w:rFonts w:ascii="Garamond" w:hAnsi="Garamond" w:cs="Arial"/>
+          <w:sz w:val="22"/>
+          <w:szCs w:val="22"/>
+        </w:rPr>
+        <w:t xml:space="preserve">Two channel configurations: </w:t>
+      </w:r>
+      <w:r>
+        <w:rPr>
+          <w:rFonts w:ascii="Garamond" w:hAnsi="Garamond" w:cs="Arial"/>
+          <w:sz w:val="22"/>
+          <w:szCs w:val="22"/>
+        </w:rPr>
+        <w:t>the</w:t>
+      </w:r>
+      <w:r>
+        <w:rPr>
+          <w:rFonts w:ascii="Garamond" w:hAnsi="Garamond" w:cs="Arial"/>
+          <w:sz w:val="22"/>
+          <w:szCs w:val="22"/>
+        </w:rPr>
+        <w:t xml:space="preserve"> MPG</w:t>
+      </w:r>
+      <w:r>
+        <w:rPr>
+          <w:rFonts w:ascii="Garamond" w:hAnsi="Garamond" w:cs="Arial"/>
+          <w:sz w:val="22"/>
+          <w:szCs w:val="22"/>
+        </w:rPr>
+        <w:t xml:space="preserve"> </w:t>
+      </w:r>
+      <w:r>
+        <w:rPr>
+          <w:rFonts w:ascii="Garamond" w:hAnsi="Garamond" w:cs="Arial"/>
+          <w:sz w:val="22"/>
+          <w:szCs w:val="22"/>
+        </w:rPr>
+        <w:t>for</w:t>
+      </w:r>
+      <w:r>
+        <w:rPr>
+          <w:rFonts w:ascii="Garamond" w:hAnsi="Garamond" w:cs="Arial"/>
+          <w:sz w:val="22"/>
+          <w:szCs w:val="22"/>
+        </w:rPr>
+        <w:t xml:space="preserve"> switch</w:t>
+      </w:r>
+      <w:r>
+        <w:rPr>
+          <w:rFonts w:ascii="Garamond" w:hAnsi="Garamond" w:cs="Arial"/>
+          <w:sz w:val="22"/>
+          <w:szCs w:val="22"/>
+        </w:rPr>
+        <w:t>ing</w:t>
+      </w:r>
+      <w:r>
+        <w:rPr>
+          <w:rFonts w:ascii="Garamond" w:hAnsi="Garamond" w:cs="Arial"/>
+          <w:sz w:val="22"/>
+          <w:szCs w:val="22"/>
+        </w:rPr>
+        <w:t xml:space="preserve"> between two mediums (top) and </w:t>
+      </w:r>
+      <w:r>
+        <w:rPr>
+          <w:rFonts w:ascii="Garamond" w:hAnsi="Garamond" w:cs="Arial"/>
+          <w:sz w:val="22"/>
+          <w:szCs w:val="22"/>
+        </w:rPr>
+        <w:t xml:space="preserve">straight </w:t>
+      </w:r>
+      <w:r>
+        <w:rPr>
+          <w:rFonts w:ascii="Garamond" w:hAnsi="Garamond" w:cs="Arial"/>
+          <w:sz w:val="22"/>
+          <w:szCs w:val="22"/>
+        </w:rPr>
+        <w:t>channel</w:t>
+      </w:r>
+      <w:r>
+        <w:rPr>
+          <w:rFonts w:ascii="Garamond" w:hAnsi="Garamond" w:cs="Arial"/>
+          <w:sz w:val="22"/>
+          <w:szCs w:val="22"/>
+        </w:rPr>
+        <w:t>s</w:t>
+      </w:r>
+      <w:r>
+        <w:rPr>
+          <w:rFonts w:ascii="Garamond" w:hAnsi="Garamond" w:cs="Arial"/>
+          <w:sz w:val="22"/>
+          <w:szCs w:val="22"/>
+        </w:rPr>
+        <w:t xml:space="preserve"> </w:t>
+      </w:r>
+      <w:r>
+        <w:rPr>
+          <w:rFonts w:ascii="Garamond" w:hAnsi="Garamond" w:cs="Arial"/>
+          <w:sz w:val="22"/>
+          <w:szCs w:val="22"/>
+        </w:rPr>
+        <w:t>for</w:t>
+      </w:r>
+      <w:r>
+        <w:rPr>
+          <w:rFonts w:ascii="Garamond" w:hAnsi="Garamond" w:cs="Arial"/>
+          <w:sz w:val="22"/>
+          <w:szCs w:val="22"/>
+        </w:rPr>
+        <w:t xml:space="preserve"> </w:t>
+      </w:r>
+      <w:r>
+        <w:rPr>
+          <w:rFonts w:ascii="Garamond" w:hAnsi="Garamond" w:cs="Arial"/>
+          <w:sz w:val="22"/>
+          <w:szCs w:val="22"/>
+        </w:rPr>
+        <w:t>stead</w:t>
+      </w:r>
+      <w:r>
+        <w:rPr>
+          <w:rFonts w:ascii="Garamond" w:hAnsi="Garamond" w:cs="Arial"/>
+          <w:sz w:val="22"/>
+          <w:szCs w:val="22"/>
+        </w:rPr>
+        <w:t>y deliver</w:t>
+      </w:r>
+      <w:r>
+        <w:rPr>
+          <w:rFonts w:ascii="Garamond" w:hAnsi="Garamond" w:cs="Arial"/>
+          <w:sz w:val="22"/>
+          <w:szCs w:val="22"/>
+        </w:rPr>
+        <w:t>y of</w:t>
+      </w:r>
+      <w:r>
+        <w:rPr>
+          <w:rFonts w:ascii="Garamond" w:hAnsi="Garamond" w:cs="Arial"/>
+          <w:sz w:val="22"/>
+          <w:szCs w:val="22"/>
+        </w:rPr>
+        <w:t xml:space="preserve"> a single medium</w:t>
+      </w:r>
+      <w:r>
+        <w:rPr>
+          <w:rFonts w:ascii="Garamond" w:hAnsi="Garamond" w:cs="Arial"/>
+          <w:sz w:val="22"/>
+          <w:szCs w:val="22"/>
+        </w:rPr>
+        <w:t xml:space="preserve"> (bottom). </w:t>
+      </w:r>
+      <w:r>
+        <w:rPr>
+          <w:rFonts w:ascii="Garamond" w:hAnsi="Garamond" w:cs="Arial"/>
+          <w:sz w:val="22"/>
+          <w:szCs w:val="22"/>
+        </w:rPr>
+        <w:t>The upstream portion of the MPG</w:t>
+      </w:r>
+      <w:r>
+        <w:rPr>
+          <w:rFonts w:ascii="Garamond" w:hAnsi="Garamond" w:cs="Arial"/>
+          <w:sz w:val="22"/>
+          <w:szCs w:val="22"/>
+        </w:rPr>
+        <w:t xml:space="preserve"> facilitate</w:t>
+      </w:r>
+      <w:r>
+        <w:rPr>
+          <w:rFonts w:ascii="Garamond" w:hAnsi="Garamond" w:cs="Arial"/>
+          <w:sz w:val="22"/>
+          <w:szCs w:val="22"/>
+        </w:rPr>
+        <w:t>s</w:t>
+      </w:r>
+      <w:r>
+        <w:rPr>
+          <w:rFonts w:ascii="Garamond" w:hAnsi="Garamond" w:cs="Arial"/>
+          <w:sz w:val="22"/>
+          <w:szCs w:val="22"/>
+        </w:rPr>
+        <w:t xml:space="preserve"> </w:t>
+      </w:r>
+      <w:r>
+        <w:rPr>
+          <w:rFonts w:ascii="Garamond" w:hAnsi="Garamond" w:cs="Arial"/>
+          <w:sz w:val="22"/>
+          <w:szCs w:val="22"/>
+        </w:rPr>
+        <w:t xml:space="preserve">switching, and the wider downstream section of both designs </w:t>
+      </w:r>
+      <w:r>
+        <w:rPr>
+          <w:rFonts w:ascii="Garamond" w:hAnsi="Garamond" w:cs="Arial"/>
+          <w:sz w:val="22"/>
+          <w:szCs w:val="22"/>
+        </w:rPr>
+        <w:t>fits several (&gt;10) imaging fields of view</w:t>
+      </w:r>
+      <w:r>
+        <w:rPr>
+          <w:rFonts w:ascii="Garamond" w:hAnsi="Garamond" w:cs="Arial"/>
+          <w:sz w:val="22"/>
+          <w:szCs w:val="22"/>
+        </w:rPr>
+        <w:t>.</w:t>
+      </w:r>
+      <w:r>
+        <w:rPr>
+          <w:rFonts w:ascii="Garamond" w:hAnsi="Garamond" w:cs="Arial"/>
+          <w:sz w:val="22"/>
+          <w:szCs w:val="22"/>
+        </w:rPr>
+        <w:t xml:space="preserve"> (</w:t>
+      </w:r>
+      <w:r>
+        <w:rPr>
+          <w:rFonts w:ascii="Garamond" w:hAnsi="Garamond" w:cs="Arial"/>
+          <w:b/>
+          <w:sz w:val="22"/>
+          <w:szCs w:val="22"/>
+        </w:rPr>
+        <w:t>B</w:t>
+      </w:r>
+      <w:r>
+        <w:rPr>
+          <w:rFonts w:ascii="Garamond" w:hAnsi="Garamond" w:cs="Arial"/>
+          <w:sz w:val="22"/>
+          <w:szCs w:val="22"/>
+        </w:rPr>
+        <w:t xml:space="preserve">) </w:t>
+      </w:r>
+      <w:r>
+        <w:rPr>
+          <w:rFonts w:ascii="Garamond" w:hAnsi="Garamond" w:cs="Arial"/>
+          <w:sz w:val="22"/>
+          <w:szCs w:val="22"/>
+        </w:rPr>
+        <w:t>The fluctuating signals in this study</w:t>
+      </w:r>
+      <w:r>
+        <w:rPr>
+          <w:rFonts w:ascii="Garamond" w:hAnsi="Garamond" w:cs="Arial"/>
+          <w:sz w:val="22"/>
+          <w:szCs w:val="22"/>
+        </w:rPr>
+        <w:t xml:space="preserve"> </w:t>
+      </w:r>
+      <w:r>
+        <w:rPr>
+          <w:rFonts w:ascii="Garamond" w:hAnsi="Garamond" w:cs="Arial"/>
+          <w:sz w:val="22"/>
+          <w:szCs w:val="22"/>
+        </w:rPr>
+        <w:t>primarily</w:t>
+      </w:r>
+      <w:r>
+        <w:rPr>
+          <w:rFonts w:ascii="Garamond" w:hAnsi="Garamond" w:cs="Arial"/>
+          <w:sz w:val="22"/>
+          <w:szCs w:val="22"/>
+        </w:rPr>
+        <w:t xml:space="preserve"> focus on even oscillations between a low and </w:t>
+      </w:r>
+      <w:r>
+        <w:rPr>
+          <w:rFonts w:ascii="Garamond" w:hAnsi="Garamond" w:cs="Arial"/>
+          <w:sz w:val="22"/>
+          <w:szCs w:val="22"/>
+        </w:rPr>
+        <w:t xml:space="preserve">a </w:t>
+      </w:r>
+      <w:r>
+        <w:rPr>
+          <w:rFonts w:ascii="Garamond" w:hAnsi="Garamond" w:cs="Arial"/>
+          <w:sz w:val="22"/>
+          <w:szCs w:val="22"/>
+        </w:rPr>
+        <w:t>high LB conce</w:t>
+      </w:r>
+      <w:r>
+        <w:rPr>
+          <w:rFonts w:ascii="Garamond" w:hAnsi="Garamond" w:cs="Arial"/>
+          <w:sz w:val="22"/>
+          <w:szCs w:val="22"/>
+        </w:rPr>
+        <w:t>ntration</w:t>
+      </w:r>
+      <w:r>
+        <w:rPr>
+          <w:rFonts w:ascii="Garamond" w:hAnsi="Garamond" w:cs="Arial"/>
+          <w:sz w:val="22"/>
+          <w:szCs w:val="22"/>
+        </w:rPr>
+        <w:t>.</w:t>
+      </w:r>
+      <w:r>
+        <w:rPr>
+          <w:rFonts w:ascii="Garamond" w:hAnsi="Garamond" w:cs="Arial"/>
+          <w:sz w:val="22"/>
+          <w:szCs w:val="22"/>
+        </w:rPr>
+        <w:t xml:space="preserve"> The period length, </w:t>
+      </w:r>
+      <w:r>
+        <w:rPr>
+          <w:rFonts w:ascii="Garamond" w:hAnsi="Garamond" w:cs="Arial"/>
+          <w:sz w:val="22"/>
+          <w:szCs w:val="22"/>
+        </w:rPr>
+        <w:t>T</w:t>
+      </w:r>
+      <w:r>
+        <w:rPr>
+          <w:rFonts w:ascii="Garamond" w:hAnsi="Garamond" w:cs="Arial"/>
+          <w:sz w:val="22"/>
+          <w:szCs w:val="22"/>
+        </w:rPr>
+        <w:t>, ranges between 30 sec to 60 min.</w:t>
+      </w:r>
+      <w:r>
+        <w:rPr>
+          <w:rFonts w:ascii="Garamond" w:hAnsi="Garamond" w:cs="Arial"/>
+          <w:sz w:val="22"/>
+          <w:szCs w:val="22"/>
+        </w:rPr>
+        <w:t xml:space="preserve"> For comparison, </w:t>
+      </w:r>
+      <w:r>
+        <w:rPr>
+          <w:rFonts w:ascii="Garamond" w:hAnsi="Garamond" w:cs="Arial"/>
+          <w:sz w:val="22"/>
+          <w:szCs w:val="22"/>
+        </w:rPr>
+        <w:t>three</w:t>
+      </w:r>
+      <w:r>
+        <w:rPr>
+          <w:rFonts w:ascii="Garamond" w:hAnsi="Garamond" w:cs="Arial"/>
+          <w:sz w:val="22"/>
+          <w:szCs w:val="22"/>
+        </w:rPr>
+        <w:t xml:space="preserve"> control environments – low, average and high LB </w:t>
+      </w:r>
+      <w:r>
+        <w:rPr>
+          <w:rFonts w:ascii="Garamond" w:hAnsi="Garamond" w:cs="Arial"/>
+          <w:sz w:val="22"/>
+          <w:szCs w:val="22"/>
+        </w:rPr>
+        <w:t>–</w:t>
+      </w:r>
+      <w:r>
+        <w:rPr>
+          <w:rFonts w:ascii="Garamond" w:hAnsi="Garamond" w:cs="Arial"/>
+          <w:sz w:val="22"/>
+          <w:szCs w:val="22"/>
+        </w:rPr>
+        <w:t xml:space="preserve"> run</w:t>
+      </w:r>
+      <w:r>
+        <w:rPr>
+          <w:rFonts w:ascii="Garamond" w:hAnsi="Garamond" w:cs="Arial"/>
+          <w:sz w:val="22"/>
+          <w:szCs w:val="22"/>
+        </w:rPr>
+        <w:t xml:space="preserve"> simultaneously</w:t>
+      </w:r>
+      <w:r>
+        <w:rPr>
+          <w:rFonts w:ascii="Garamond" w:hAnsi="Garamond" w:cs="Arial"/>
+          <w:sz w:val="22"/>
+          <w:szCs w:val="22"/>
+        </w:rPr>
+        <w:t xml:space="preserve"> with every</w:t>
+      </w:r>
+      <w:r>
+        <w:rPr>
+          <w:rFonts w:ascii="Garamond" w:hAnsi="Garamond" w:cs="Arial"/>
+          <w:sz w:val="22"/>
+          <w:szCs w:val="22"/>
+        </w:rPr>
+        <w:t xml:space="preserve"> switching environment.</w:t>
+      </w:r>
+      <w:r>
+        <w:rPr>
+          <w:rFonts w:ascii="Garamond" w:hAnsi="Garamond" w:cs="Arial"/>
+          <w:sz w:val="22"/>
+          <w:szCs w:val="22"/>
+        </w:rPr>
+        <w:t xml:space="preserve"> Growth responses to fluctuating signals and single nutrient shifts are also compared. In the case of single nutrient shifts, the initial medium is steadily delivered for &gt;3 hr before switching to the final for several hours.</w:t>
+      </w:r>
+      <w:r>
+        <w:rPr>
+          <w:rFonts w:ascii="Garamond" w:hAnsi="Garamond" w:cs="Arial"/>
+          <w:sz w:val="22"/>
+          <w:szCs w:val="22"/>
+        </w:rPr>
+        <w:t xml:space="preserve"> To probe the stability of growth phenotype after repeated fluctuations, our final signal switches from delivering periodic fluctuations for 5 hours to a steady nutrient environment for another several hours.</w:t>
+      </w:r>
+      <w:r>
+        <w:rPr>
+          <w:rFonts w:ascii="Garamond" w:hAnsi="Garamond" w:cs="Arial"/>
+          <w:sz w:val="22"/>
+          <w:szCs w:val="22"/>
+        </w:rPr>
+        <w:t xml:space="preserve"> (</w:t>
+      </w:r>
+      <w:r>
+        <w:rPr>
+          <w:rFonts w:ascii="Garamond" w:hAnsi="Garamond" w:cs="Arial"/>
+          <w:b/>
+          <w:sz w:val="22"/>
+          <w:szCs w:val="22"/>
+        </w:rPr>
+        <w:t>C</w:t>
+      </w:r>
+      <w:r>
+        <w:rPr>
+          <w:rFonts w:ascii="Garamond" w:hAnsi="Garamond" w:cs="Arial"/>
+          <w:sz w:val="22"/>
+          <w:szCs w:val="22"/>
+        </w:rPr>
+        <w:t xml:space="preserve">) </w:t>
+      </w:r>
+      <w:r>
+        <w:rPr>
+          <w:rFonts w:ascii="Garamond" w:hAnsi="Garamond" w:cs="Arial"/>
+          <w:sz w:val="22"/>
+          <w:szCs w:val="22"/>
+        </w:rPr>
+        <w:t>To s</w:t>
+      </w:r>
+      <w:r>
+        <w:rPr>
+          <w:rFonts w:ascii="Garamond" w:hAnsi="Garamond" w:cs="Arial"/>
+          <w:sz w:val="22"/>
+          <w:szCs w:val="22"/>
+        </w:rPr>
+        <w:t>witch between mediums</w:t>
+      </w:r>
+      <w:r>
+        <w:rPr>
+          <w:rFonts w:ascii="Garamond" w:hAnsi="Garamond" w:cs="Arial"/>
+          <w:sz w:val="22"/>
+          <w:szCs w:val="22"/>
+        </w:rPr>
+        <w:t>,</w:t>
+      </w:r>
+      <w:r>
+        <w:rPr>
+          <w:rFonts w:ascii="Garamond" w:hAnsi="Garamond" w:cs="Arial"/>
+          <w:sz w:val="22"/>
+          <w:szCs w:val="22"/>
+        </w:rPr>
+        <w:t xml:space="preserve"> </w:t>
+      </w:r>
+      <w:r>
+        <w:rPr>
+          <w:rFonts w:ascii="Garamond" w:hAnsi="Garamond" w:cs="Arial"/>
+          <w:sz w:val="22"/>
+          <w:szCs w:val="22"/>
+        </w:rPr>
+        <w:t xml:space="preserve">we oscillate </w:t>
+      </w:r>
+      <w:r>
+        <w:rPr>
+          <w:rFonts w:ascii="Garamond" w:hAnsi="Garamond" w:cs="Arial"/>
+          <w:sz w:val="22"/>
+          <w:szCs w:val="22"/>
+        </w:rPr>
+        <w:t>pressure</w:t>
+      </w:r>
+      <w:r>
+        <w:rPr>
+          <w:rFonts w:ascii="Garamond" w:hAnsi="Garamond" w:cs="Arial"/>
+          <w:sz w:val="22"/>
+          <w:szCs w:val="22"/>
+        </w:rPr>
+        <w:t xml:space="preserve"> within the reservoirs of each medium</w:t>
+      </w:r>
+      <w:r>
+        <w:rPr>
+          <w:rFonts w:ascii="Garamond" w:hAnsi="Garamond" w:cs="Arial"/>
+          <w:sz w:val="22"/>
+          <w:szCs w:val="22"/>
+        </w:rPr>
+        <w:t>.</w:t>
+      </w:r>
+      <w:r>
+        <w:rPr>
+          <w:rFonts w:ascii="Garamond" w:hAnsi="Garamond" w:cs="Arial"/>
+          <w:sz w:val="22"/>
+          <w:szCs w:val="22"/>
+        </w:rPr>
+        <w:t xml:space="preserve"> When the pressure in the low LB reservoir (P</w:t>
+      </w:r>
+      <w:r>
+        <w:rPr>
+          <w:rFonts w:ascii="Garamond" w:hAnsi="Garamond" w:cs="Arial"/>
+          <w:sz w:val="22"/>
+          <w:szCs w:val="22"/>
+          <w:vertAlign w:val="subscript"/>
+        </w:rPr>
+        <w:t>low</w:t>
+      </w:r>
+      <w:r>
+        <w:rPr>
+          <w:rFonts w:ascii="Garamond" w:hAnsi="Garamond" w:cs="Arial"/>
+          <w:sz w:val="22"/>
+          <w:szCs w:val="22"/>
+        </w:rPr>
+        <w:t>)</w:t>
+      </w:r>
+      <w:r>
+        <w:rPr>
+          <w:rFonts w:ascii="Garamond" w:hAnsi="Garamond" w:cs="Arial"/>
+          <w:sz w:val="22"/>
+          <w:szCs w:val="22"/>
+        </w:rPr>
+        <w:t xml:space="preserve"> </w:t>
+      </w:r>
+      <w:r>
+        <w:rPr>
+          <w:rFonts w:ascii="Garamond" w:hAnsi="Garamond" w:cs="Arial"/>
+          <w:sz w:val="22"/>
+          <w:szCs w:val="22"/>
+        </w:rPr>
+        <w:t>is roughly equal to that in the high LB reservoir (P</w:t>
+      </w:r>
+      <w:r>
+        <w:rPr>
+          <w:rFonts w:ascii="Garamond" w:hAnsi="Garamond" w:cs="Arial"/>
+          <w:sz w:val="22"/>
+          <w:szCs w:val="22"/>
+          <w:vertAlign w:val="subscript"/>
+        </w:rPr>
+        <w:t>high</w:t>
+      </w:r>
+      <w:r>
+        <w:rPr>
+          <w:rFonts w:ascii="Garamond" w:hAnsi="Garamond" w:cs="Arial"/>
+          <w:sz w:val="22"/>
+          <w:szCs w:val="22"/>
+        </w:rPr>
+        <w:t xml:space="preserve">), then both mediums flow to the cells </w:t>
+      </w:r>
+      <w:r>
+        <w:rPr>
+          <w:rFonts w:ascii="Garamond" w:hAnsi="Garamond" w:cs="Arial"/>
+          <w:sz w:val="22"/>
+          <w:szCs w:val="22"/>
+        </w:rPr>
+        <w:t>downstream</w:t>
+      </w:r>
+      <w:r>
+        <w:rPr>
+          <w:rFonts w:ascii="Garamond" w:hAnsi="Garamond" w:cs="Arial"/>
+          <w:sz w:val="22"/>
+          <w:szCs w:val="22"/>
+        </w:rPr>
+        <w:t>.</w:t>
+      </w:r>
+      <w:r>
+        <w:rPr>
+          <w:rFonts w:ascii="Garamond" w:hAnsi="Garamond" w:cs="Arial"/>
+          <w:sz w:val="22"/>
+          <w:szCs w:val="22"/>
+        </w:rPr>
+        <w:t xml:space="preserve"> </w:t>
+      </w:r>
+      <w:r>
+        <w:rPr>
+          <w:rFonts w:ascii="Garamond" w:hAnsi="Garamond" w:cs="Arial"/>
+          <w:sz w:val="22"/>
+          <w:szCs w:val="22"/>
+        </w:rPr>
+        <w:t>We determine the</w:t>
+      </w:r>
+      <w:r>
+        <w:rPr>
+          <w:rFonts w:ascii="Garamond" w:hAnsi="Garamond" w:cs="Arial"/>
+          <w:sz w:val="22"/>
+          <w:szCs w:val="22"/>
+        </w:rPr>
+        <w:t xml:space="preserve"> pressure differences required for one medium to overtake the other and become the sole fluid to reach the cells </w:t>
+      </w:r>
+      <w:r>
+        <w:rPr>
+          <w:rFonts w:ascii="Garamond" w:hAnsi="Garamond" w:cs="Arial"/>
+          <w:sz w:val="22"/>
+          <w:szCs w:val="22"/>
+        </w:rPr>
+        <w:t>and program these values</w:t>
+      </w:r>
+      <w:r>
+        <w:rPr>
+          <w:rFonts w:ascii="Garamond" w:hAnsi="Garamond" w:cs="Arial"/>
+          <w:sz w:val="22"/>
+          <w:szCs w:val="22"/>
+        </w:rPr>
+        <w:t xml:space="preserve"> into the switching signals of our choosing.</w:t>
+      </w:r>
+      <w:r>
+        <w:rPr>
+          <w:rFonts w:ascii="Garamond" w:hAnsi="Garamond" w:cs="Arial"/>
+          <w:sz w:val="22"/>
+          <w:szCs w:val="22"/>
+        </w:rPr>
+        <w:t xml:space="preserve"> </w:t>
+      </w:r>
+      <w:r>
+        <w:rPr>
+          <w:rFonts w:ascii="Garamond" w:hAnsi="Garamond" w:cs="Arial"/>
+          <w:sz w:val="22"/>
+          <w:szCs w:val="22"/>
+        </w:rPr>
+        <w:t>(</w:t>
+      </w:r>
+      <w:r>
+        <w:rPr>
+          <w:rFonts w:ascii="Garamond" w:hAnsi="Garamond" w:cs="Arial"/>
+          <w:b/>
+          <w:sz w:val="22"/>
+          <w:szCs w:val="22"/>
+        </w:rPr>
+        <w:t>D</w:t>
+      </w:r>
+      <w:r>
+        <w:rPr>
+          <w:rFonts w:ascii="Garamond" w:hAnsi="Garamond" w:cs="Arial"/>
+          <w:sz w:val="22"/>
+          <w:szCs w:val="22"/>
+        </w:rPr>
+        <w:t>)</w:t>
+      </w:r>
+      <w:r>
+        <w:rPr>
+          <w:rFonts w:ascii="Garamond" w:hAnsi="Garamond" w:cs="Arial"/>
+          <w:sz w:val="22"/>
+          <w:szCs w:val="22"/>
+        </w:rPr>
+        <w:t xml:space="preserve"> Fluorescein intensity over multiple oscillations (10 sec period) in two channel locations: (i) immediately after the</w:t>
+      </w:r>
+      <w:r>
+        <w:rPr>
+          <w:rFonts w:ascii="Garamond" w:hAnsi="Garamond" w:cs="Arial"/>
+          <w:sz w:val="22"/>
+          <w:szCs w:val="22"/>
+        </w:rPr>
+        <w:t xml:space="preserve"> switching</w:t>
+      </w:r>
+      <w:r>
+        <w:rPr>
+          <w:rFonts w:ascii="Garamond" w:hAnsi="Garamond" w:cs="Arial"/>
+          <w:sz w:val="22"/>
+          <w:szCs w:val="22"/>
+        </w:rPr>
+        <w:t xml:space="preserve"> junction and (ii) </w:t>
+      </w:r>
+      <w:r>
+        <w:rPr>
+          <w:rFonts w:ascii="Garamond" w:hAnsi="Garamond" w:cs="Arial"/>
+          <w:sz w:val="22"/>
+          <w:szCs w:val="22"/>
+        </w:rPr>
+        <w:t>further</w:t>
+      </w:r>
+      <w:r>
+        <w:rPr>
+          <w:rFonts w:ascii="Garamond" w:hAnsi="Garamond" w:cs="Arial"/>
+          <w:sz w:val="22"/>
+          <w:szCs w:val="22"/>
+        </w:rPr>
+        <w:t xml:space="preserve"> downstream </w:t>
+      </w:r>
+      <w:r>
+        <w:rPr>
+          <w:rFonts w:ascii="Garamond" w:hAnsi="Garamond" w:cs="Arial"/>
+          <w:sz w:val="22"/>
+          <w:szCs w:val="22"/>
+        </w:rPr>
+        <w:t>(</w:t>
+      </w:r>
+      <w:r>
+        <w:rPr>
+          <w:rFonts w:ascii="Garamond" w:hAnsi="Garamond" w:cs="Arial"/>
+          <w:sz w:val="22"/>
+          <w:szCs w:val="22"/>
+        </w:rPr>
+        <w:t>cell</w:t>
+      </w:r>
+      <w:r>
+        <w:rPr>
+          <w:rFonts w:ascii="Garamond" w:hAnsi="Garamond" w:cs="Arial"/>
+          <w:sz w:val="22"/>
+          <w:szCs w:val="22"/>
+        </w:rPr>
+        <w:t xml:space="preserve"> imaging position)</w:t>
+      </w:r>
+      <w:r>
+        <w:rPr>
+          <w:rFonts w:ascii="Garamond" w:hAnsi="Garamond" w:cs="Arial"/>
+          <w:sz w:val="22"/>
+          <w:szCs w:val="22"/>
+        </w:rPr>
+        <w:t xml:space="preserve">. </w:t>
+      </w:r>
+      <w:r>
+        <w:rPr>
+          <w:rFonts w:ascii="Garamond" w:hAnsi="Garamond" w:cs="Arial"/>
+          <w:sz w:val="22"/>
+          <w:szCs w:val="22"/>
+        </w:rPr>
+        <w:t xml:space="preserve">Transitions between </w:t>
+      </w:r>
+      <w:r>
+        <w:rPr>
+          <w:rFonts w:ascii="Garamond" w:hAnsi="Garamond" w:cs="Arial"/>
+          <w:sz w:val="22"/>
+          <w:szCs w:val="22"/>
+        </w:rPr>
+        <w:t>each “medium” are less than 3 sec.</w:t>
+      </w:r>
+      <w:r>
+        <w:rPr>
+          <w:rFonts w:ascii="Garamond" w:hAnsi="Garamond" w:cs="Arial"/>
+          <w:sz w:val="22"/>
+          <w:szCs w:val="22"/>
+        </w:rPr>
+        <w:t xml:space="preserve"> (</w:t>
+      </w:r>
+      <w:r>
+        <w:rPr>
+          <w:rFonts w:ascii="Garamond" w:hAnsi="Garamond" w:cs="Arial"/>
+          <w:b/>
+          <w:sz w:val="22"/>
+          <w:szCs w:val="22"/>
+        </w:rPr>
+        <w:t>E</w:t>
+      </w:r>
+      <w:r>
+        <w:rPr>
+          <w:rFonts w:ascii="Garamond" w:hAnsi="Garamond" w:cs="Arial"/>
+          <w:sz w:val="22"/>
+          <w:szCs w:val="22"/>
+        </w:rPr>
+        <w:t>)</w:t>
+      </w:r>
+      <w:r>
+        <w:rPr>
+          <w:rFonts w:ascii="Garamond" w:hAnsi="Garamond" w:cs="Arial"/>
+          <w:sz w:val="22"/>
+          <w:szCs w:val="22"/>
+        </w:rPr>
+        <w:t xml:space="preserve"> A single </w:t>
+      </w:r>
+      <w:r>
+        <w:rPr>
+          <w:rFonts w:ascii="Garamond" w:hAnsi="Garamond" w:cs="Arial"/>
+          <w:i/>
+          <w:sz w:val="22"/>
+          <w:szCs w:val="22"/>
+        </w:rPr>
+        <w:t>E. coli</w:t>
+      </w:r>
+      <w:r>
+        <w:rPr>
+          <w:rFonts w:ascii="Garamond" w:hAnsi="Garamond" w:cs="Arial"/>
+          <w:sz w:val="22"/>
+          <w:szCs w:val="22"/>
+        </w:rPr>
+        <w:t xml:space="preserve"> cell, growing and dividing within the MPG. </w:t>
+      </w:r>
+      <w:r>
+        <w:rPr>
+          <w:rFonts w:ascii="Garamond" w:hAnsi="Garamond" w:cs="Arial"/>
+          <w:sz w:val="22"/>
+          <w:szCs w:val="22"/>
+        </w:rPr>
+        <w:t>Daughter cells are typically swept away with the flow. Those that adhere are also tracked and analyzed.</w:t>
+      </w:r>
+      <w:r>
+        <w:rPr>
+          <w:rFonts w:ascii="Garamond" w:hAnsi="Garamond" w:cs="Arial"/>
+          <w:sz w:val="22"/>
+          <w:szCs w:val="22"/>
+        </w:rPr>
+        <w:t xml:space="preserve"> (</w:t>
+      </w:r>
+      <w:r>
+        <w:rPr>
+          <w:rFonts w:ascii="Garamond" w:hAnsi="Garamond" w:cs="Arial"/>
+          <w:b/>
+          <w:sz w:val="22"/>
+          <w:szCs w:val="22"/>
+        </w:rPr>
+        <w:t>F</w:t>
+      </w:r>
+      <w:r>
+        <w:rPr>
+          <w:rFonts w:ascii="Garamond" w:hAnsi="Garamond" w:cs="Arial"/>
+          <w:sz w:val="22"/>
+          <w:szCs w:val="22"/>
+        </w:rPr>
+        <w:t xml:space="preserve">) </w:t>
+      </w:r>
+      <w:r>
+        <w:rPr>
+          <w:rFonts w:ascii="Garamond" w:hAnsi="Garamond" w:cs="Arial"/>
+          <w:sz w:val="22"/>
+          <w:szCs w:val="22"/>
+        </w:rPr>
+        <w:t>Example s</w:t>
+      </w:r>
+      <w:r>
+        <w:rPr>
+          <w:rFonts w:ascii="Garamond" w:hAnsi="Garamond" w:cs="Arial"/>
+          <w:sz w:val="22"/>
+          <w:szCs w:val="22"/>
+        </w:rPr>
+        <w:t xml:space="preserve">ingle-cell size trajectories from </w:t>
+      </w:r>
+      <w:r>
+        <w:rPr>
+          <w:rFonts w:ascii="Garamond" w:hAnsi="Garamond" w:cs="Arial"/>
+          <w:sz w:val="22"/>
+          <w:szCs w:val="22"/>
+        </w:rPr>
+        <w:t>a fluctuating (60 min period) environment and corresponding stable controls.</w:t>
+      </w:r>
+      <w:r>
+        <w:rPr>
+          <w:rFonts w:ascii="Garamond" w:hAnsi="Garamond" w:cs="Arial"/>
+          <w:sz w:val="22"/>
+          <w:szCs w:val="22"/>
+        </w:rPr>
+        <w:t xml:space="preserve"> Each curve represents a unique cell cycle, bound by a birth and division event.</w:t>
       </w:r>
     </w:p>
     <w:p>
@@ -8617,16 +9306,17 @@
           <w:szCs w:val="22"/>
         </w:rPr>
       </w:pPr>
-      <w:r>
-        <w:rPr>
-          <w:rFonts w:ascii="Garamond" w:eastAsia="Times New Roman" w:hAnsi="Garamond" w:cs="Times New Roman"/>
-          <w:b/>
+    </w:p>
+    <w:p>
+      <w:pPr>
+        <w:spacing w:line="360" w:lineRule="auto"/>
+        <w:rPr>
+          <w:rFonts w:ascii="Garamond" w:eastAsia="Times New Roman" w:hAnsi="Garamond" w:cs="Times New Roman"/>
           <w:color w:val="538135" w:themeColor="accent6" w:themeShade="BF"/>
           <w:sz w:val="22"/>
           <w:szCs w:val="22"/>
         </w:rPr>
-        <w:t>Figure I</w:t>
-      </w:r>
+      </w:pPr>
       <w:r>
         <w:rPr>
           <w:rFonts w:ascii="Garamond" w:eastAsia="Times New Roman" w:hAnsi="Garamond" w:cs="Times New Roman"/>
@@ -8635,26 +9325,887 @@
           <w:sz w:val="22"/>
           <w:szCs w:val="22"/>
         </w:rPr>
+        <w:t>Methods I:</w:t>
+      </w:r>
+      <w:r>
+        <w:rPr>
+          <w:rFonts w:ascii="Garamond" w:eastAsia="Times New Roman" w:hAnsi="Garamond" w:cs="Times New Roman"/>
+          <w:color w:val="538135" w:themeColor="accent6" w:themeShade="BF"/>
+          <w:sz w:val="22"/>
+          <w:szCs w:val="22"/>
+        </w:rPr>
+        <w:t xml:space="preserve"> pressure control of MPG, fluorescein calibration</w:t>
+      </w:r>
+    </w:p>
+    <w:p>
+      <w:pPr>
+        <w:spacing w:line="360" w:lineRule="auto"/>
+        <w:rPr>
+          <w:rFonts w:ascii="Garamond" w:eastAsia="Times New Roman" w:hAnsi="Garamond" w:cs="Times New Roman"/>
+          <w:color w:val="538135" w:themeColor="accent6" w:themeShade="BF"/>
+          <w:sz w:val="22"/>
+          <w:szCs w:val="22"/>
+        </w:rPr>
+      </w:pPr>
+      <w:r>
+        <w:rPr>
+          <w:rFonts w:ascii="Garamond" w:eastAsia="Times New Roman" w:hAnsi="Garamond" w:cs="Times New Roman"/>
+          <w:b/>
+          <w:color w:val="538135" w:themeColor="accent6" w:themeShade="BF"/>
+          <w:sz w:val="22"/>
+          <w:szCs w:val="22"/>
+        </w:rPr>
+        <w:t xml:space="preserve">Supplementary Methods </w:t>
+      </w:r>
+      <w:r>
+        <w:rPr>
+          <w:rFonts w:ascii="Garamond" w:eastAsia="Times New Roman" w:hAnsi="Garamond" w:cs="Times New Roman"/>
+          <w:b/>
+          <w:color w:val="538135" w:themeColor="accent6" w:themeShade="BF"/>
+          <w:sz w:val="22"/>
+          <w:szCs w:val="22"/>
+        </w:rPr>
+        <w:t>1</w:t>
+      </w:r>
+      <w:r>
+        <w:rPr>
+          <w:rFonts w:ascii="Garamond" w:eastAsia="Times New Roman" w:hAnsi="Garamond" w:cs="Times New Roman"/>
+          <w:color w:val="538135" w:themeColor="accent6" w:themeShade="BF"/>
+          <w:sz w:val="22"/>
+          <w:szCs w:val="22"/>
+        </w:rPr>
+        <w:t>: scripts for controlling MPG</w:t>
+      </w:r>
+    </w:p>
+    <w:p>
+      <w:pPr>
+        <w:spacing w:line="360" w:lineRule="auto"/>
+        <w:rPr>
+          <w:rFonts w:ascii="Garamond" w:eastAsia="Times New Roman" w:hAnsi="Garamond" w:cs="Times New Roman"/>
+          <w:color w:val="538135" w:themeColor="accent6" w:themeShade="BF"/>
+          <w:sz w:val="22"/>
+          <w:szCs w:val="22"/>
+        </w:rPr>
+      </w:pPr>
+      <w:r>
+        <w:rPr>
+          <w:rFonts w:ascii="Garamond" w:eastAsia="Times New Roman" w:hAnsi="Garamond" w:cs="Times New Roman"/>
+          <w:b/>
+          <w:color w:val="538135" w:themeColor="accent6" w:themeShade="BF"/>
+          <w:sz w:val="22"/>
+          <w:szCs w:val="22"/>
+        </w:rPr>
+        <w:t xml:space="preserve">Supplementary Methods </w:t>
+      </w:r>
+      <w:r>
+        <w:rPr>
+          <w:rFonts w:ascii="Garamond" w:eastAsia="Times New Roman" w:hAnsi="Garamond" w:cs="Times New Roman"/>
+          <w:b/>
+          <w:color w:val="538135" w:themeColor="accent6" w:themeShade="BF"/>
+          <w:sz w:val="22"/>
+          <w:szCs w:val="22"/>
+        </w:rPr>
+        <w:t>2</w:t>
+      </w:r>
+      <w:r>
+        <w:rPr>
+          <w:rFonts w:ascii="Garamond" w:eastAsia="Times New Roman" w:hAnsi="Garamond" w:cs="Times New Roman"/>
+          <w:b/>
+          <w:color w:val="538135" w:themeColor="accent6" w:themeShade="BF"/>
+          <w:sz w:val="22"/>
+          <w:szCs w:val="22"/>
+        </w:rPr>
+        <w:t xml:space="preserve">: </w:t>
+      </w:r>
+      <w:r>
+        <w:rPr>
+          <w:rFonts w:ascii="Garamond" w:eastAsia="Times New Roman" w:hAnsi="Garamond" w:cs="Times New Roman"/>
+          <w:color w:val="538135" w:themeColor="accent6" w:themeShade="BF"/>
+          <w:sz w:val="22"/>
+          <w:szCs w:val="22"/>
+        </w:rPr>
+        <w:t>comparison of fluorescein signal at junction and at imaging XYs, signal does not suffer any smoothing.</w:t>
+      </w:r>
+    </w:p>
+    <w:p>
+      <w:pPr>
+        <w:spacing w:line="360" w:lineRule="auto"/>
+        <w:rPr>
+          <w:rFonts w:ascii="Garamond" w:eastAsia="Times New Roman" w:hAnsi="Garamond" w:cs="Times New Roman"/>
+          <w:color w:val="538135" w:themeColor="accent6" w:themeShade="BF"/>
+          <w:sz w:val="22"/>
+          <w:szCs w:val="22"/>
+        </w:rPr>
+      </w:pPr>
+      <w:r>
+        <w:rPr>
+          <w:rFonts w:ascii="Garamond" w:eastAsia="Times New Roman" w:hAnsi="Garamond" w:cs="Times New Roman"/>
+          <w:b/>
+          <w:color w:val="538135" w:themeColor="accent6" w:themeShade="BF"/>
+          <w:sz w:val="22"/>
+          <w:szCs w:val="22"/>
+        </w:rPr>
+        <w:t xml:space="preserve">Supplementary Methods </w:t>
+      </w:r>
+      <w:r>
+        <w:rPr>
+          <w:rFonts w:ascii="Garamond" w:eastAsia="Times New Roman" w:hAnsi="Garamond" w:cs="Times New Roman"/>
+          <w:b/>
+          <w:color w:val="538135" w:themeColor="accent6" w:themeShade="BF"/>
+          <w:sz w:val="22"/>
+          <w:szCs w:val="22"/>
+        </w:rPr>
+        <w:t>3</w:t>
+      </w:r>
+      <w:r>
+        <w:rPr>
+          <w:rFonts w:ascii="Garamond" w:eastAsia="Times New Roman" w:hAnsi="Garamond" w:cs="Times New Roman"/>
+          <w:color w:val="538135" w:themeColor="accent6" w:themeShade="BF"/>
+          <w:sz w:val="22"/>
+          <w:szCs w:val="22"/>
+        </w:rPr>
+        <w:t>:</w:t>
+      </w:r>
+      <w:r>
+        <w:rPr>
+          <w:rFonts w:ascii="Garamond" w:eastAsia="Times New Roman" w:hAnsi="Garamond" w:cs="Times New Roman"/>
+          <w:color w:val="538135" w:themeColor="accent6" w:themeShade="BF"/>
+          <w:sz w:val="22"/>
+          <w:szCs w:val="22"/>
+        </w:rPr>
+        <w:t xml:space="preserve"> poly-lysine does not affect growth rates as measured in MPG. Rather it enhances attachment, increasing the number of attached cells and extending the amount of time for which they are attached (boosting observation)</w:t>
+      </w:r>
+    </w:p>
+    <w:p>
+      <w:pPr>
+        <w:spacing w:line="360" w:lineRule="auto"/>
+        <w:rPr>
+          <w:rFonts w:ascii="Garamond" w:eastAsia="Times New Roman" w:hAnsi="Garamond" w:cs="Times New Roman"/>
+          <w:color w:val="538135" w:themeColor="accent6" w:themeShade="BF"/>
+          <w:sz w:val="22"/>
+          <w:szCs w:val="22"/>
+        </w:rPr>
+      </w:pPr>
+      <w:r>
+        <w:rPr>
+          <w:rFonts w:ascii="Garamond" w:eastAsia="Times New Roman" w:hAnsi="Garamond" w:cs="Times New Roman"/>
+          <w:b/>
+          <w:color w:val="538135" w:themeColor="accent6" w:themeShade="BF"/>
+          <w:sz w:val="22"/>
+          <w:szCs w:val="22"/>
+        </w:rPr>
+        <w:t>Supplementary Methods 4</w:t>
+      </w:r>
+      <w:r>
+        <w:rPr>
+          <w:rFonts w:ascii="Garamond" w:eastAsia="Times New Roman" w:hAnsi="Garamond" w:cs="Times New Roman"/>
+          <w:color w:val="538135" w:themeColor="accent6" w:themeShade="BF"/>
+          <w:sz w:val="22"/>
+          <w:szCs w:val="22"/>
+        </w:rPr>
+        <w:t>: fluctuating between ave and ave is the same as steady ave in parallel channel; fluorescein does not affect growth rate (2017-11-09 experiment)</w:t>
+      </w:r>
+    </w:p>
+    <w:p>
+      <w:pPr>
+        <w:spacing w:line="360" w:lineRule="auto"/>
+        <w:rPr>
+          <w:rFonts w:ascii="Garamond" w:eastAsia="Times New Roman" w:hAnsi="Garamond" w:cs="Times New Roman"/>
+          <w:color w:val="538135" w:themeColor="accent6" w:themeShade="BF"/>
+          <w:sz w:val="22"/>
+          <w:szCs w:val="22"/>
+        </w:rPr>
+      </w:pPr>
+      <w:r>
+        <w:rPr>
+          <w:rFonts w:ascii="Garamond" w:eastAsia="Times New Roman" w:hAnsi="Garamond" w:cs="Times New Roman"/>
+          <w:b/>
+          <w:color w:val="538135" w:themeColor="accent6" w:themeShade="BF"/>
+          <w:sz w:val="22"/>
+          <w:szCs w:val="22"/>
+        </w:rPr>
+        <w:t xml:space="preserve">Supplementary Methods </w:t>
+      </w:r>
+      <w:r>
+        <w:rPr>
+          <w:rFonts w:ascii="Garamond" w:eastAsia="Times New Roman" w:hAnsi="Garamond" w:cs="Times New Roman"/>
+          <w:b/>
+          <w:color w:val="538135" w:themeColor="accent6" w:themeShade="BF"/>
+          <w:sz w:val="22"/>
+          <w:szCs w:val="22"/>
+        </w:rPr>
+        <w:t>5</w:t>
+      </w:r>
+      <w:r>
+        <w:rPr>
+          <w:rFonts w:ascii="Garamond" w:eastAsia="Times New Roman" w:hAnsi="Garamond" w:cs="Times New Roman"/>
+          <w:color w:val="538135" w:themeColor="accent6" w:themeShade="BF"/>
+          <w:sz w:val="22"/>
+          <w:szCs w:val="22"/>
+        </w:rPr>
+        <w:t>:</w:t>
+      </w:r>
+      <w:r>
+        <w:rPr>
+          <w:rFonts w:ascii="Garamond" w:eastAsia="Times New Roman" w:hAnsi="Garamond" w:cs="Times New Roman"/>
+          <w:color w:val="538135" w:themeColor="accent6" w:themeShade="BF"/>
+          <w:sz w:val="22"/>
+          <w:szCs w:val="22"/>
+        </w:rPr>
+        <w:t xml:space="preserve"> description of particle tracking</w:t>
+      </w:r>
+    </w:p>
+    <w:p>
+      <w:pPr>
+        <w:rPr>
+          <w:rFonts w:ascii="Garamond" w:hAnsi="Garamond" w:cs="Arial"/>
+          <w:sz w:val="22"/>
+          <w:szCs w:val="22"/>
+        </w:rPr>
+      </w:pPr>
+      <w:r>
+        <w:rPr>
+          <w:rFonts w:ascii="Garamond" w:hAnsi="Garamond" w:cs="Arial"/>
+          <w:sz w:val="22"/>
+          <w:szCs w:val="22"/>
+        </w:rPr>
+        <w:br w:type="page"/>
+      </w:r>
+    </w:p>
+    <w:p>
+      <w:pPr>
+        <w:spacing w:line="360" w:lineRule="auto"/>
+        <w:rPr>
+          <w:rFonts w:ascii="Garamond" w:hAnsi="Garamond" w:cs="Arial"/>
+          <w:sz w:val="22"/>
+          <w:szCs w:val="22"/>
+        </w:rPr>
+      </w:pPr>
+      <w:r>
+        <w:rPr>
+          <w:rFonts w:ascii="Garamond" w:hAnsi="Garamond" w:cs="Arial"/>
+          <w:b/>
+          <w:sz w:val="22"/>
+          <w:szCs w:val="22"/>
+        </w:rPr>
+        <w:t xml:space="preserve">Figure 2. </w:t>
+      </w:r>
+      <w:r>
+        <w:rPr>
+          <w:rFonts w:ascii="Garamond" w:hAnsi="Garamond" w:cs="Arial"/>
+          <w:b/>
+          <w:sz w:val="22"/>
+          <w:szCs w:val="22"/>
+        </w:rPr>
+        <w:t>Nutrient fluctuations at timescales characteristic of realistic environments reduce growth</w:t>
+      </w:r>
+      <w:r>
+        <w:rPr>
+          <w:rFonts w:ascii="Garamond" w:hAnsi="Garamond" w:cs="Arial"/>
+          <w:sz w:val="22"/>
+          <w:szCs w:val="22"/>
+        </w:rPr>
+        <w:t>.</w:t>
+      </w:r>
+      <w:r>
+        <w:rPr>
+          <w:rFonts w:ascii="Garamond" w:hAnsi="Garamond" w:cs="Arial"/>
+          <w:sz w:val="22"/>
+          <w:szCs w:val="22"/>
+        </w:rPr>
+        <w:t xml:space="preserve"> (</w:t>
+      </w:r>
+      <w:r>
+        <w:rPr>
+          <w:rFonts w:ascii="Garamond" w:hAnsi="Garamond" w:cs="Arial"/>
+          <w:b/>
+          <w:sz w:val="22"/>
+          <w:szCs w:val="22"/>
+        </w:rPr>
         <w:t>A</w:t>
       </w:r>
       <w:r>
         <w:rPr>
-          <w:rFonts w:ascii="Garamond" w:eastAsia="Times New Roman" w:hAnsi="Garamond" w:cs="Times New Roman"/>
-          <w:b/>
+          <w:rFonts w:ascii="Garamond" w:hAnsi="Garamond" w:cs="Arial"/>
+          <w:sz w:val="22"/>
+          <w:szCs w:val="22"/>
+        </w:rPr>
+        <w:t>)</w:t>
+      </w:r>
+      <w:r>
+        <w:rPr>
+          <w:rFonts w:ascii="Garamond" w:hAnsi="Garamond" w:cs="Arial"/>
+          <w:sz w:val="22"/>
+          <w:szCs w:val="22"/>
+        </w:rPr>
+        <w:t xml:space="preserve"> </w:t>
+      </w:r>
+      <w:r>
+        <w:rPr>
+          <w:rFonts w:ascii="Garamond" w:hAnsi="Garamond" w:cs="Arial"/>
+          <w:sz w:val="22"/>
+          <w:szCs w:val="22"/>
+        </w:rPr>
+        <w:t>Time-resolved</w:t>
+      </w:r>
+      <w:r>
+        <w:rPr>
+          <w:rFonts w:ascii="Garamond" w:hAnsi="Garamond" w:cs="Arial"/>
+          <w:sz w:val="22"/>
+          <w:szCs w:val="22"/>
+        </w:rPr>
+        <w:t xml:space="preserve"> </w:t>
+      </w:r>
+      <w:r>
+        <w:rPr>
+          <w:rFonts w:ascii="Garamond" w:hAnsi="Garamond" w:cs="Arial"/>
+          <w:sz w:val="22"/>
+          <w:szCs w:val="22"/>
+        </w:rPr>
+        <w:t>evolution of</w:t>
+      </w:r>
+      <w:r>
+        <w:rPr>
+          <w:rFonts w:ascii="Garamond" w:hAnsi="Garamond" w:cs="Arial"/>
+          <w:sz w:val="22"/>
+          <w:szCs w:val="22"/>
+        </w:rPr>
+        <w:t xml:space="preserve"> </w:t>
+      </w:r>
+      <w:r>
+        <w:rPr>
+          <w:rFonts w:ascii="Garamond" w:hAnsi="Garamond" w:cs="Arial"/>
+          <w:sz w:val="22"/>
+          <w:szCs w:val="22"/>
+        </w:rPr>
+        <w:t xml:space="preserve">population </w:t>
+      </w:r>
+      <w:r>
+        <w:rPr>
+          <w:rFonts w:ascii="Garamond" w:hAnsi="Garamond" w:cs="Arial"/>
+          <w:sz w:val="22"/>
+          <w:szCs w:val="22"/>
+        </w:rPr>
+        <w:t xml:space="preserve">growth </w:t>
+      </w:r>
+      <w:r>
+        <w:rPr>
+          <w:rFonts w:ascii="Garamond" w:hAnsi="Garamond" w:cs="Arial"/>
+          <w:sz w:val="22"/>
+          <w:szCs w:val="22"/>
+        </w:rPr>
+        <w:t>rate in steady and fluctuating nutrient environments</w:t>
+      </w:r>
+      <w:r>
+        <w:rPr>
+          <w:rFonts w:ascii="Garamond" w:hAnsi="Garamond" w:cs="Arial"/>
+          <w:sz w:val="22"/>
+          <w:szCs w:val="22"/>
+        </w:rPr>
+        <w:t xml:space="preserve">. The start of image acquisition occurs at t=0, which also </w:t>
+      </w:r>
+      <w:r>
+        <w:rPr>
+          <w:rFonts w:ascii="Garamond" w:hAnsi="Garamond" w:cs="Arial"/>
+          <w:sz w:val="22"/>
+          <w:szCs w:val="22"/>
+        </w:rPr>
+        <w:t>coincides with</w:t>
+      </w:r>
+      <w:r>
+        <w:rPr>
+          <w:rFonts w:ascii="Garamond" w:hAnsi="Garamond" w:cs="Arial"/>
+          <w:sz w:val="22"/>
+          <w:szCs w:val="22"/>
+        </w:rPr>
+        <w:t xml:space="preserve"> the start of </w:t>
+      </w:r>
+      <w:r>
+        <w:rPr>
+          <w:rFonts w:ascii="Garamond" w:hAnsi="Garamond" w:cs="Arial"/>
+          <w:sz w:val="22"/>
+          <w:szCs w:val="22"/>
+        </w:rPr>
+        <w:t xml:space="preserve">the fluctuating </w:t>
+      </w:r>
+      <w:r>
+        <w:rPr>
+          <w:rFonts w:ascii="Garamond" w:hAnsi="Garamond" w:cs="Arial"/>
+          <w:sz w:val="22"/>
+          <w:szCs w:val="22"/>
+        </w:rPr>
+        <w:t xml:space="preserve">nutrient </w:t>
+      </w:r>
+      <w:r>
+        <w:rPr>
+          <w:rFonts w:ascii="Garamond" w:hAnsi="Garamond" w:cs="Arial"/>
+          <w:sz w:val="22"/>
+          <w:szCs w:val="22"/>
+        </w:rPr>
+        <w:t>signal</w:t>
+      </w:r>
+      <w:r>
+        <w:rPr>
+          <w:rFonts w:ascii="Garamond" w:hAnsi="Garamond" w:cs="Arial"/>
+          <w:sz w:val="22"/>
+          <w:szCs w:val="22"/>
+        </w:rPr>
+        <w:t xml:space="preserve">. Parallel to </w:t>
+      </w:r>
+      <w:r>
+        <w:rPr>
+          <w:rFonts w:ascii="Garamond" w:hAnsi="Garamond" w:cs="Arial"/>
+          <w:sz w:val="22"/>
+          <w:szCs w:val="22"/>
+        </w:rPr>
+        <w:t>the</w:t>
+      </w:r>
+      <w:r>
+        <w:rPr>
+          <w:rFonts w:ascii="Garamond" w:hAnsi="Garamond" w:cs="Arial"/>
+          <w:sz w:val="22"/>
+          <w:szCs w:val="22"/>
+        </w:rPr>
+        <w:t xml:space="preserve"> fluctuating environment (</w:t>
+      </w:r>
+      <w:r>
+        <w:rPr>
+          <w:rFonts w:ascii="Garamond" w:hAnsi="Garamond" w:cs="Arial"/>
+          <w:sz w:val="22"/>
+          <w:szCs w:val="22"/>
+        </w:rPr>
+        <w:t xml:space="preserve">60 min period, </w:t>
+      </w:r>
+      <w:r>
+        <w:rPr>
+          <w:rFonts w:ascii="Garamond" w:hAnsi="Garamond" w:cs="Arial"/>
+          <w:sz w:val="22"/>
+          <w:szCs w:val="22"/>
+        </w:rPr>
+        <w:t xml:space="preserve">blue), three steady environments </w:t>
+      </w:r>
+      <w:r>
+        <w:rPr>
+          <w:rFonts w:ascii="Garamond" w:hAnsi="Garamond" w:cs="Arial"/>
+          <w:sz w:val="22"/>
+          <w:szCs w:val="22"/>
+        </w:rPr>
+        <w:t>reach their</w:t>
+      </w:r>
+      <w:r>
+        <w:rPr>
+          <w:rFonts w:ascii="Garamond" w:hAnsi="Garamond" w:cs="Arial"/>
+          <w:sz w:val="22"/>
+          <w:szCs w:val="22"/>
+        </w:rPr>
+        <w:t xml:space="preserve"> steady-state </w:t>
+      </w:r>
+      <w:r>
+        <w:rPr>
+          <w:rFonts w:ascii="Garamond" w:hAnsi="Garamond" w:cs="Arial"/>
+          <w:sz w:val="22"/>
+          <w:szCs w:val="22"/>
+        </w:rPr>
+        <w:t xml:space="preserve">growth </w:t>
+      </w:r>
+      <w:r>
+        <w:rPr>
+          <w:rFonts w:ascii="Garamond" w:hAnsi="Garamond" w:cs="Arial"/>
+          <w:sz w:val="22"/>
+          <w:szCs w:val="22"/>
+        </w:rPr>
+        <w:t>rates</w:t>
+      </w:r>
+      <w:r>
+        <w:rPr>
+          <w:rFonts w:ascii="Garamond" w:hAnsi="Garamond" w:cs="Arial"/>
+          <w:sz w:val="22"/>
+          <w:szCs w:val="22"/>
+        </w:rPr>
+        <w:t xml:space="preserve"> (gray box)</w:t>
+      </w:r>
+      <w:r>
+        <w:rPr>
+          <w:rFonts w:ascii="Garamond" w:hAnsi="Garamond" w:cs="Arial"/>
+          <w:sz w:val="22"/>
+          <w:szCs w:val="22"/>
+        </w:rPr>
+        <w:t xml:space="preserve"> </w:t>
+      </w:r>
+      <w:r>
+        <w:rPr>
+          <w:rFonts w:ascii="Garamond" w:hAnsi="Garamond" w:cs="Arial"/>
+          <w:sz w:val="22"/>
+          <w:szCs w:val="22"/>
+        </w:rPr>
+        <w:t>in</w:t>
+      </w:r>
+      <w:r>
+        <w:rPr>
+          <w:rFonts w:ascii="Garamond" w:hAnsi="Garamond" w:cs="Arial"/>
+          <w:sz w:val="22"/>
+          <w:szCs w:val="22"/>
+        </w:rPr>
+        <w:t xml:space="preserve"> low (purple), average (gold), and high </w:t>
+      </w:r>
+      <w:r>
+        <w:rPr>
+          <w:rFonts w:ascii="Garamond" w:hAnsi="Garamond" w:cs="Arial"/>
+          <w:sz w:val="22"/>
+          <w:szCs w:val="22"/>
+        </w:rPr>
+        <w:t>LB</w:t>
+      </w:r>
+      <w:r>
+        <w:rPr>
+          <w:rFonts w:ascii="Garamond" w:hAnsi="Garamond" w:cs="Arial"/>
+          <w:sz w:val="22"/>
+          <w:szCs w:val="22"/>
+        </w:rPr>
+        <w:t xml:space="preserve"> </w:t>
+      </w:r>
+      <w:r>
+        <w:rPr>
+          <w:rFonts w:ascii="Garamond" w:hAnsi="Garamond" w:cs="Arial"/>
+          <w:sz w:val="22"/>
+          <w:szCs w:val="22"/>
+        </w:rPr>
+        <w:t>(red)</w:t>
+      </w:r>
+      <w:r>
+        <w:rPr>
+          <w:rFonts w:ascii="Garamond" w:hAnsi="Garamond" w:cs="Arial"/>
+          <w:sz w:val="22"/>
+          <w:szCs w:val="22"/>
+        </w:rPr>
+        <w:t xml:space="preserve"> around t=2 or 3 hr</w:t>
+      </w:r>
+      <w:r>
+        <w:rPr>
+          <w:rFonts w:ascii="Garamond" w:hAnsi="Garamond" w:cs="Arial"/>
+          <w:sz w:val="22"/>
+          <w:szCs w:val="22"/>
+        </w:rPr>
+        <w:t>. Each point time-averages all instantaneous, single-cell growth rates within a 2-min time bin.</w:t>
+      </w:r>
+      <w:r>
+        <w:rPr>
+          <w:rFonts w:ascii="Garamond" w:hAnsi="Garamond" w:cs="Arial"/>
+          <w:sz w:val="22"/>
+          <w:szCs w:val="22"/>
+        </w:rPr>
+        <w:t xml:space="preserve"> (</w:t>
+      </w:r>
+      <w:r>
+        <w:rPr>
+          <w:rFonts w:ascii="Garamond" w:hAnsi="Garamond" w:cs="Arial"/>
+          <w:b/>
+          <w:sz w:val="22"/>
+          <w:szCs w:val="22"/>
+        </w:rPr>
+        <w:t>B</w:t>
+      </w:r>
+      <w:r>
+        <w:rPr>
+          <w:rFonts w:ascii="Garamond" w:hAnsi="Garamond" w:cs="Arial"/>
+          <w:sz w:val="22"/>
+          <w:szCs w:val="22"/>
+        </w:rPr>
+        <w:t>)</w:t>
+      </w:r>
+      <w:r>
+        <w:rPr>
+          <w:rFonts w:ascii="Garamond" w:hAnsi="Garamond" w:cs="Arial"/>
+          <w:sz w:val="22"/>
+          <w:szCs w:val="22"/>
+        </w:rPr>
+        <w:t xml:space="preserve"> </w:t>
+      </w:r>
+      <w:r>
+        <w:rPr>
+          <w:rFonts w:ascii="Garamond" w:hAnsi="Garamond" w:cs="Arial"/>
+          <w:sz w:val="22"/>
+          <w:szCs w:val="22"/>
+        </w:rPr>
+        <w:t>Time-averaged</w:t>
+      </w:r>
+      <w:r>
+        <w:rPr>
+          <w:rFonts w:ascii="Garamond" w:hAnsi="Garamond" w:cs="Arial"/>
+          <w:sz w:val="22"/>
+          <w:szCs w:val="22"/>
+        </w:rPr>
+        <w:t xml:space="preserve"> growth rate </w:t>
+      </w:r>
+      <w:r>
+        <w:rPr>
+          <w:rFonts w:ascii="Garamond" w:hAnsi="Garamond" w:cs="Arial"/>
+          <w:sz w:val="22"/>
+          <w:szCs w:val="22"/>
+        </w:rPr>
+        <w:t>versus</w:t>
+      </w:r>
+      <w:r>
+        <w:rPr>
+          <w:rFonts w:ascii="Garamond" w:hAnsi="Garamond" w:cs="Arial"/>
+          <w:sz w:val="22"/>
+          <w:szCs w:val="22"/>
+        </w:rPr>
+        <w:t xml:space="preserve"> time-averaged nutrient concentration. Each </w:t>
+      </w:r>
+      <w:r>
+        <w:rPr>
+          <w:rFonts w:ascii="Garamond" w:hAnsi="Garamond" w:cs="Arial"/>
+          <w:sz w:val="22"/>
+          <w:szCs w:val="22"/>
+        </w:rPr>
+        <w:t>point</w:t>
+      </w:r>
+      <w:r>
+        <w:rPr>
+          <w:rFonts w:ascii="Garamond" w:hAnsi="Garamond" w:cs="Arial"/>
+          <w:sz w:val="22"/>
+          <w:szCs w:val="22"/>
+        </w:rPr>
+        <w:t xml:space="preserve"> represents the mean growth rate of all individual</w:t>
+      </w:r>
+      <w:r>
+        <w:rPr>
+          <w:rFonts w:ascii="Garamond" w:hAnsi="Garamond" w:cs="Arial"/>
+          <w:sz w:val="22"/>
+          <w:szCs w:val="22"/>
+        </w:rPr>
+        <w:t xml:space="preserve"> growth rates</w:t>
+      </w:r>
+      <w:r>
+        <w:rPr>
+          <w:rFonts w:ascii="Garamond" w:hAnsi="Garamond" w:cs="Arial"/>
+          <w:sz w:val="22"/>
+          <w:szCs w:val="22"/>
+        </w:rPr>
+        <w:t xml:space="preserve"> measured </w:t>
+      </w:r>
+      <w:r>
+        <w:rPr>
+          <w:rFonts w:ascii="Garamond" w:hAnsi="Garamond" w:cs="Arial"/>
+          <w:sz w:val="22"/>
+          <w:szCs w:val="22"/>
+        </w:rPr>
+        <w:t xml:space="preserve">after 3 hours </w:t>
+      </w:r>
+      <w:r>
+        <w:rPr>
+          <w:rFonts w:ascii="Garamond" w:hAnsi="Garamond" w:cs="Arial"/>
+          <w:sz w:val="22"/>
+          <w:szCs w:val="22"/>
+        </w:rPr>
+        <w:t>in</w:t>
+      </w:r>
+      <w:r>
+        <w:rPr>
+          <w:rFonts w:ascii="Garamond" w:hAnsi="Garamond" w:cs="Arial"/>
+          <w:sz w:val="22"/>
+          <w:szCs w:val="22"/>
+        </w:rPr>
+        <w:t>to</w:t>
+      </w:r>
+      <w:r>
+        <w:rPr>
+          <w:rFonts w:ascii="Garamond" w:hAnsi="Garamond" w:cs="Arial"/>
+          <w:sz w:val="22"/>
+          <w:szCs w:val="22"/>
+        </w:rPr>
+        <w:t xml:space="preserve"> each technical replicate.</w:t>
+      </w:r>
+      <w:r>
+        <w:rPr>
+          <w:rFonts w:ascii="Garamond" w:hAnsi="Garamond" w:cs="Arial"/>
+          <w:sz w:val="22"/>
+          <w:szCs w:val="22"/>
+        </w:rPr>
+        <w:t xml:space="preserve"> Because nutrient concentration is time-averaged, data from steady average LB environments are vertically aligned with data from fluctuating environments with nutrient oscillations of varying period lengths: 30 sec (red), 5 min (yellow), 15 min (green), 60 min (lavender). (</w:t>
+      </w:r>
+      <w:r>
+        <w:rPr>
+          <w:rFonts w:ascii="Garamond" w:hAnsi="Garamond" w:cs="Arial"/>
+          <w:b/>
+          <w:sz w:val="22"/>
+          <w:szCs w:val="22"/>
+        </w:rPr>
+        <w:t>A-B</w:t>
+      </w:r>
+      <w:r>
+        <w:rPr>
+          <w:rFonts w:ascii="Garamond" w:hAnsi="Garamond" w:cs="Arial"/>
+          <w:sz w:val="22"/>
+          <w:szCs w:val="22"/>
+        </w:rPr>
+        <w:t>)</w:t>
+      </w:r>
+      <w:r>
+        <w:rPr>
+          <w:rFonts w:ascii="Garamond" w:hAnsi="Garamond" w:cs="Arial"/>
+          <w:sz w:val="22"/>
+          <w:szCs w:val="22"/>
+        </w:rPr>
+        <w:t xml:space="preserve"> </w:t>
+      </w:r>
+      <w:r>
+        <w:rPr>
+          <w:rFonts w:ascii="Garamond" w:hAnsi="Garamond" w:cs="Arial"/>
+          <w:sz w:val="22"/>
+          <w:szCs w:val="22"/>
+        </w:rPr>
+        <w:t>E</w:t>
+      </w:r>
+      <w:r>
+        <w:rPr>
+          <w:rFonts w:ascii="Garamond" w:hAnsi="Garamond" w:cs="Arial"/>
+          <w:sz w:val="22"/>
+          <w:szCs w:val="22"/>
+        </w:rPr>
+        <w:t>rror bars report</w:t>
+      </w:r>
+      <w:r>
+        <w:rPr>
+          <w:rFonts w:ascii="Garamond" w:hAnsi="Garamond" w:cs="Arial"/>
+          <w:sz w:val="22"/>
+          <w:szCs w:val="22"/>
+        </w:rPr>
+        <w:t xml:space="preserve"> standard error of the mean.</w:t>
+      </w:r>
+      <w:r>
+        <w:rPr>
+          <w:rFonts w:ascii="Garamond" w:hAnsi="Garamond" w:cs="Arial"/>
+          <w:sz w:val="22"/>
+          <w:szCs w:val="22"/>
+        </w:rPr>
+        <w:t xml:space="preserve"> </w:t>
+      </w:r>
+    </w:p>
+    <w:p>
+      <w:pPr>
+        <w:spacing w:line="360" w:lineRule="auto"/>
+        <w:rPr>
+          <w:rFonts w:ascii="Garamond" w:hAnsi="Garamond" w:cs="Arial"/>
+          <w:sz w:val="22"/>
+          <w:szCs w:val="22"/>
+        </w:rPr>
+      </w:pPr>
+      <w:r>
+        <w:rPr>
+          <w:rFonts w:ascii="Garamond" w:hAnsi="Garamond" w:cs="Arial"/>
+          <w:sz w:val="22"/>
+          <w:szCs w:val="22"/>
+        </w:rPr>
+        <w:t>(</w:t>
+      </w:r>
+      <w:r>
+        <w:rPr>
+          <w:rFonts w:ascii="Garamond" w:hAnsi="Garamond" w:cs="Arial"/>
+          <w:b/>
+          <w:sz w:val="22"/>
+          <w:szCs w:val="22"/>
+        </w:rPr>
+        <w:t>C</w:t>
+      </w:r>
+      <w:r>
+        <w:rPr>
+          <w:rFonts w:ascii="Garamond" w:hAnsi="Garamond" w:cs="Arial"/>
+          <w:sz w:val="22"/>
+          <w:szCs w:val="22"/>
+        </w:rPr>
+        <w:t>)</w:t>
+      </w:r>
+      <w:r>
+        <w:rPr>
+          <w:rFonts w:ascii="Garamond" w:hAnsi="Garamond" w:cs="Arial"/>
+          <w:sz w:val="22"/>
+          <w:szCs w:val="22"/>
+        </w:rPr>
+        <w:t xml:space="preserve"> Power spectrum of growth rate frequencies </w:t>
+      </w:r>
+      <w:r>
+        <w:rPr>
+          <w:rFonts w:ascii="Garamond" w:hAnsi="Garamond" w:cs="Arial"/>
+          <w:sz w:val="22"/>
+          <w:szCs w:val="22"/>
+        </w:rPr>
+        <w:t>show peaks corresponding to nutrient frequencies.</w:t>
+      </w:r>
+    </w:p>
+    <w:p>
+      <w:pPr>
+        <w:spacing w:line="360" w:lineRule="auto"/>
+        <w:rPr>
+          <w:rFonts w:ascii="Garamond" w:hAnsi="Garamond" w:cs="Arial"/>
+          <w:sz w:val="22"/>
+          <w:szCs w:val="22"/>
+        </w:rPr>
+      </w:pPr>
+      <w:r>
+        <w:rPr>
+          <w:rFonts w:ascii="Garamond" w:hAnsi="Garamond" w:cs="Arial"/>
+          <w:sz w:val="22"/>
+          <w:szCs w:val="22"/>
+        </w:rPr>
+        <w:t>(</w:t>
+      </w:r>
+      <w:r>
+        <w:rPr>
+          <w:rFonts w:ascii="Garamond" w:hAnsi="Garamond" w:cs="Arial"/>
+          <w:b/>
+          <w:sz w:val="22"/>
+          <w:szCs w:val="22"/>
+        </w:rPr>
+        <w:t>D</w:t>
+      </w:r>
+      <w:r>
+        <w:rPr>
+          <w:rFonts w:ascii="Garamond" w:hAnsi="Garamond" w:cs="Arial"/>
+          <w:sz w:val="22"/>
+          <w:szCs w:val="22"/>
+        </w:rPr>
+        <w:t>)</w:t>
+      </w:r>
+      <w:r>
+        <w:rPr>
+          <w:rFonts w:ascii="Garamond" w:hAnsi="Garamond" w:cs="Arial"/>
+          <w:sz w:val="22"/>
+          <w:szCs w:val="22"/>
+        </w:rPr>
+        <w:t xml:space="preserve"> Growth rate under fluctuations as a fraction of growth rate in the steady average nutrient environment. Each point represents the average mean growth rate between experimental replicates. Error bars report standard deviation.</w:t>
+      </w:r>
+    </w:p>
+    <w:p>
+      <w:pPr>
+        <w:spacing w:line="360" w:lineRule="auto"/>
+        <w:rPr>
+          <w:rFonts w:ascii="Garamond" w:hAnsi="Garamond" w:cs="Arial"/>
+          <w:sz w:val="22"/>
+          <w:szCs w:val="22"/>
+        </w:rPr>
+      </w:pPr>
+    </w:p>
+    <w:p>
+      <w:pPr>
+        <w:spacing w:line="360" w:lineRule="auto"/>
+        <w:rPr>
+          <w:rFonts w:ascii="Garamond" w:eastAsia="Times New Roman" w:hAnsi="Garamond" w:cs="Times New Roman"/>
           <w:color w:val="538135" w:themeColor="accent6" w:themeShade="BF"/>
           <w:sz w:val="22"/>
           <w:szCs w:val="22"/>
         </w:rPr>
-        <w:t xml:space="preserve">: </w:t>
-      </w:r>
-      <w:r>
-        <w:rPr>
-          <w:rFonts w:ascii="Garamond" w:eastAsia="Times New Roman" w:hAnsi="Garamond" w:cs="Times New Roman"/>
+      </w:pPr>
+      <w:r>
+        <w:rPr>
+          <w:rFonts w:ascii="Garamond" w:eastAsia="Times New Roman" w:hAnsi="Garamond" w:cs="Times New Roman"/>
+          <w:b/>
           <w:color w:val="538135" w:themeColor="accent6" w:themeShade="BF"/>
           <w:sz w:val="22"/>
           <w:szCs w:val="22"/>
         </w:rPr>
-        <w:t>visual of MPG structure, noting regions of switching and imaging, parallel steady ch</w:t>
+        <w:t>Figure 2A</w:t>
       </w:r>
       <w:r>
         <w:rPr>
@@ -8663,48 +10214,49 @@
           <w:sz w:val="22"/>
           <w:szCs w:val="22"/>
         </w:rPr>
-        <w:t>annels</w:t>
-      </w:r>
-      <w:r>
+        <w:t>: mean growth rate of populations over time to illustrate approach toward steady-state, stable and fluctuating</w:t>
+      </w:r>
+    </w:p>
+    <w:p>
+      <w:pPr>
+        <w:spacing w:line="360" w:lineRule="auto"/>
         <w:rPr>
           <w:rFonts w:ascii="Garamond" w:eastAsia="Times New Roman" w:hAnsi="Garamond" w:cs="Times New Roman"/>
           <w:color w:val="538135" w:themeColor="accent6" w:themeShade="BF"/>
           <w:sz w:val="22"/>
           <w:szCs w:val="22"/>
         </w:rPr>
-        <w:t>.</w:t>
-      </w:r>
-    </w:p>
-    <w:p>
-      <w:pPr>
-        <w:spacing w:line="360" w:lineRule="auto"/>
-        <w:rPr>
-          <w:rFonts w:ascii="Garamond" w:eastAsia="Times New Roman" w:hAnsi="Garamond" w:cs="Times New Roman"/>
+      </w:pPr>
+      <w:r>
+        <w:rPr>
+          <w:rFonts w:ascii="Garamond" w:eastAsia="Times New Roman" w:hAnsi="Garamond" w:cs="Times New Roman"/>
+          <w:b/>
           <w:color w:val="538135" w:themeColor="accent6" w:themeShade="BF"/>
           <w:sz w:val="22"/>
           <w:szCs w:val="22"/>
         </w:rPr>
-      </w:pPr>
-      <w:r>
-        <w:rPr>
-          <w:rFonts w:ascii="Garamond" w:eastAsia="Times New Roman" w:hAnsi="Garamond" w:cs="Times New Roman"/>
-          <w:b/>
+        <w:t>Figure 2B</w:t>
+      </w:r>
+      <w:r>
+        <w:rPr>
+          <w:rFonts w:ascii="Garamond" w:eastAsia="Times New Roman" w:hAnsi="Garamond" w:cs="Times New Roman"/>
           <w:color w:val="538135" w:themeColor="accent6" w:themeShade="BF"/>
           <w:sz w:val="22"/>
           <w:szCs w:val="22"/>
         </w:rPr>
-        <w:t>Figure I</w:t>
-      </w:r>
-      <w:r>
-        <w:rPr>
-          <w:rFonts w:ascii="Garamond" w:eastAsia="Times New Roman" w:hAnsi="Garamond" w:cs="Times New Roman"/>
-          <w:b/>
+        <w:t>: Monod plot with colorful fluctuating conditions</w:t>
+      </w:r>
+    </w:p>
+    <w:p>
+      <w:pPr>
+        <w:spacing w:line="360" w:lineRule="auto"/>
+        <w:rPr>
+          <w:rFonts w:ascii="Garamond" w:eastAsia="Times New Roman" w:hAnsi="Garamond" w:cs="Times New Roman"/>
           <w:color w:val="538135" w:themeColor="accent6" w:themeShade="BF"/>
           <w:sz w:val="22"/>
           <w:szCs w:val="22"/>
         </w:rPr>
-        <w:t>B</w:t>
-      </w:r>
+      </w:pPr>
       <w:r>
         <w:rPr>
           <w:rFonts w:ascii="Garamond" w:eastAsia="Times New Roman" w:hAnsi="Garamond" w:cs="Times New Roman"/>
@@ -8713,16 +10265,66 @@
           <w:sz w:val="22"/>
           <w:szCs w:val="22"/>
         </w:rPr>
-        <w:t xml:space="preserve">: </w:t>
-      </w:r>
-      <w:r>
-        <w:rPr>
-          <w:rFonts w:ascii="Garamond" w:eastAsia="Times New Roman" w:hAnsi="Garamond" w:cs="Times New Roman"/>
+        <w:t>Figure 2</w:t>
+      </w:r>
+      <w:r>
+        <w:rPr>
+          <w:rFonts w:ascii="Garamond" w:eastAsia="Times New Roman" w:hAnsi="Garamond" w:cs="Times New Roman"/>
+          <w:b/>
           <w:color w:val="538135" w:themeColor="accent6" w:themeShade="BF"/>
           <w:sz w:val="22"/>
           <w:szCs w:val="22"/>
         </w:rPr>
-        <w:t>visual list of signals, representing all experiment types presented here</w:t>
+        <w:t>C</w:t>
+      </w:r>
+      <w:r>
+        <w:rPr>
+          <w:rFonts w:ascii="Garamond" w:eastAsia="Times New Roman" w:hAnsi="Garamond" w:cs="Times New Roman"/>
+          <w:color w:val="538135" w:themeColor="accent6" w:themeShade="BF"/>
+          <w:sz w:val="22"/>
+          <w:szCs w:val="22"/>
+        </w:rPr>
+        <w:t>: under all fluctuating timescales, growth rate oscillates with nutrient concentration</w:t>
+      </w:r>
+    </w:p>
+    <w:p>
+      <w:pPr>
+        <w:spacing w:line="360" w:lineRule="auto"/>
+        <w:rPr>
+          <w:rFonts w:ascii="Garamond" w:eastAsia="Times New Roman" w:hAnsi="Garamond" w:cs="Times New Roman"/>
+          <w:color w:val="538135" w:themeColor="accent6" w:themeShade="BF"/>
+          <w:sz w:val="22"/>
+          <w:szCs w:val="22"/>
+        </w:rPr>
+      </w:pPr>
+      <w:r>
+        <w:rPr>
+          <w:rFonts w:ascii="Garamond" w:eastAsia="Times New Roman" w:hAnsi="Garamond" w:cs="Times New Roman"/>
+          <w:b/>
+          <w:color w:val="538135" w:themeColor="accent6" w:themeShade="BF"/>
+          <w:sz w:val="22"/>
+          <w:szCs w:val="22"/>
+        </w:rPr>
+        <w:t>Figure 2</w:t>
+      </w:r>
+      <w:r>
+        <w:rPr>
+          <w:rFonts w:ascii="Garamond" w:eastAsia="Times New Roman" w:hAnsi="Garamond" w:cs="Times New Roman"/>
+          <w:b/>
+          <w:color w:val="538135" w:themeColor="accent6" w:themeShade="BF"/>
+          <w:sz w:val="22"/>
+          <w:szCs w:val="22"/>
+        </w:rPr>
+        <w:t>D</w:t>
+      </w:r>
+      <w:r>
+        <w:rPr>
+          <w:rFonts w:ascii="Garamond" w:eastAsia="Times New Roman" w:hAnsi="Garamond" w:cs="Times New Roman"/>
+          <w:color w:val="538135" w:themeColor="accent6" w:themeShade="BF"/>
+          <w:sz w:val="22"/>
+          <w:szCs w:val="22"/>
+        </w:rPr>
+        <w:t>: growth in fluctuations relative to expected growth vs. timescale</w:t>
       </w:r>
     </w:p>
     <w:p>
@@ -8749,960 +10351,9 @@
           <w:sz w:val="22"/>
           <w:szCs w:val="22"/>
         </w:rPr>
-        <w:t>Would be cool to generate a stochastic signal and predict the growth rate from that. Ultimately coming back to the environment.</w:t>
-      </w:r>
-    </w:p>
-    <w:p>
-      <w:pPr>
-        <w:spacing w:line="360" w:lineRule="auto"/>
-        <w:rPr>
-          <w:rFonts w:ascii="Garamond" w:eastAsia="Times New Roman" w:hAnsi="Garamond" w:cs="Times New Roman"/>
-          <w:color w:val="538135" w:themeColor="accent6" w:themeShade="BF"/>
-          <w:sz w:val="22"/>
-          <w:szCs w:val="22"/>
-        </w:rPr>
-      </w:pPr>
-      <w:r>
-        <w:rPr>
-          <w:rFonts w:ascii="Garamond" w:eastAsia="Times New Roman" w:hAnsi="Garamond" w:cs="Times New Roman"/>
-          <w:b/>
-          <w:color w:val="538135" w:themeColor="accent6" w:themeShade="BF"/>
-          <w:sz w:val="22"/>
-          <w:szCs w:val="22"/>
-        </w:rPr>
-        <w:t>Figure 1C</w:t>
-      </w:r>
-      <w:r>
-        <w:rPr>
-          <w:rFonts w:ascii="Garamond" w:eastAsia="Times New Roman" w:hAnsi="Garamond" w:cs="Times New Roman"/>
-          <w:color w:val="538135" w:themeColor="accent6" w:themeShade="BF"/>
-          <w:sz w:val="22"/>
-          <w:szCs w:val="22"/>
-        </w:rPr>
-        <w:t>: switching in microfluidic junction</w:t>
-      </w:r>
-    </w:p>
-    <w:p>
-      <w:pPr>
-        <w:spacing w:line="360" w:lineRule="auto"/>
-        <w:rPr>
-          <w:rFonts w:ascii="Garamond" w:eastAsia="Times New Roman" w:hAnsi="Garamond" w:cs="Times New Roman"/>
-          <w:color w:val="538135" w:themeColor="accent6" w:themeShade="BF"/>
-          <w:sz w:val="22"/>
-          <w:szCs w:val="22"/>
-        </w:rPr>
-      </w:pPr>
-      <w:r>
-        <w:rPr>
-          <w:rFonts w:ascii="Garamond" w:eastAsia="Times New Roman" w:hAnsi="Garamond" w:cs="Times New Roman"/>
-          <w:b/>
-          <w:color w:val="538135" w:themeColor="accent6" w:themeShade="BF"/>
-          <w:sz w:val="22"/>
-          <w:szCs w:val="22"/>
-        </w:rPr>
-        <w:t>Figure 1D</w:t>
-      </w:r>
-      <w:r>
-        <w:rPr>
-          <w:rFonts w:ascii="Garamond" w:eastAsia="Times New Roman" w:hAnsi="Garamond" w:cs="Times New Roman"/>
-          <w:color w:val="538135" w:themeColor="accent6" w:themeShade="BF"/>
-          <w:sz w:val="22"/>
-          <w:szCs w:val="22"/>
-        </w:rPr>
-        <w:t>: fluorescein signal in junction and at cell XY position looks square</w:t>
-      </w:r>
-    </w:p>
-    <w:p>
-      <w:pPr>
-        <w:spacing w:line="360" w:lineRule="auto"/>
-        <w:rPr>
-          <w:rFonts w:ascii="Garamond" w:eastAsia="Times New Roman" w:hAnsi="Garamond" w:cs="Times New Roman"/>
-          <w:color w:val="538135" w:themeColor="accent6" w:themeShade="BF"/>
-          <w:sz w:val="22"/>
-          <w:szCs w:val="22"/>
-        </w:rPr>
-      </w:pPr>
-      <w:r>
-        <w:rPr>
-          <w:rFonts w:ascii="Garamond" w:eastAsia="Times New Roman" w:hAnsi="Garamond" w:cs="Times New Roman"/>
-          <w:b/>
-          <w:color w:val="538135" w:themeColor="accent6" w:themeShade="BF"/>
-          <w:sz w:val="22"/>
-          <w:szCs w:val="22"/>
-        </w:rPr>
-        <w:t>Figure 1E</w:t>
-      </w:r>
-      <w:r>
-        <w:rPr>
-          <w:rFonts w:ascii="Garamond" w:eastAsia="Times New Roman" w:hAnsi="Garamond" w:cs="Times New Roman"/>
-          <w:color w:val="538135" w:themeColor="accent6" w:themeShade="BF"/>
-          <w:sz w:val="22"/>
-          <w:szCs w:val="22"/>
-        </w:rPr>
-        <w:t>: images of cell growing and dividing in device</w:t>
-      </w:r>
-    </w:p>
-    <w:p>
-      <w:pPr>
-        <w:spacing w:line="360" w:lineRule="auto"/>
-        <w:rPr>
-          <w:rFonts w:ascii="Garamond" w:eastAsia="Times New Roman" w:hAnsi="Garamond" w:cs="Times New Roman"/>
-          <w:color w:val="538135" w:themeColor="accent6" w:themeShade="BF"/>
-          <w:sz w:val="22"/>
-          <w:szCs w:val="22"/>
-        </w:rPr>
-      </w:pPr>
-      <w:r>
-        <w:rPr>
-          <w:rFonts w:ascii="Garamond" w:eastAsia="Times New Roman" w:hAnsi="Garamond" w:cs="Times New Roman"/>
-          <w:b/>
-          <w:color w:val="538135" w:themeColor="accent6" w:themeShade="BF"/>
-          <w:sz w:val="22"/>
-          <w:szCs w:val="22"/>
-        </w:rPr>
-        <w:t>Figure 1F</w:t>
-      </w:r>
-      <w:r>
-        <w:rPr>
-          <w:rFonts w:ascii="Garamond" w:eastAsia="Times New Roman" w:hAnsi="Garamond" w:cs="Times New Roman"/>
-          <w:color w:val="538135" w:themeColor="accent6" w:themeShade="BF"/>
-          <w:sz w:val="22"/>
-          <w:szCs w:val="22"/>
-        </w:rPr>
-        <w:t>: single cell trajectories in fluctuating and steady environments</w:t>
-      </w:r>
-    </w:p>
-    <w:p>
-      <w:pPr>
-        <w:spacing w:line="360" w:lineRule="auto"/>
-        <w:rPr>
-          <w:rFonts w:ascii="Garamond" w:eastAsia="Times New Roman" w:hAnsi="Garamond" w:cs="Times New Roman"/>
-          <w:color w:val="538135" w:themeColor="accent6" w:themeShade="BF"/>
-          <w:sz w:val="22"/>
-          <w:szCs w:val="22"/>
-        </w:rPr>
-      </w:pPr>
-    </w:p>
-    <w:p>
-      <w:pPr>
-        <w:spacing w:line="360" w:lineRule="auto"/>
-        <w:rPr>
-          <w:rFonts w:ascii="Garamond" w:eastAsia="Times New Roman" w:hAnsi="Garamond" w:cs="Times New Roman"/>
-          <w:color w:val="538135" w:themeColor="accent6" w:themeShade="BF"/>
-          <w:sz w:val="22"/>
-          <w:szCs w:val="22"/>
-        </w:rPr>
-      </w:pPr>
-      <w:r>
-        <w:rPr>
-          <w:rFonts w:ascii="Garamond" w:eastAsia="Times New Roman" w:hAnsi="Garamond" w:cs="Times New Roman"/>
-          <w:b/>
-          <w:color w:val="538135" w:themeColor="accent6" w:themeShade="BF"/>
-          <w:sz w:val="22"/>
-          <w:szCs w:val="22"/>
-        </w:rPr>
-        <w:t>Methods I:</w:t>
-      </w:r>
-      <w:r>
-        <w:rPr>
-          <w:rFonts w:ascii="Garamond" w:eastAsia="Times New Roman" w:hAnsi="Garamond" w:cs="Times New Roman"/>
-          <w:color w:val="538135" w:themeColor="accent6" w:themeShade="BF"/>
-          <w:sz w:val="22"/>
-          <w:szCs w:val="22"/>
-        </w:rPr>
-        <w:t xml:space="preserve"> pressure control of MPG, fluorescein calibration</w:t>
-      </w:r>
-    </w:p>
-    <w:p>
-      <w:pPr>
-        <w:spacing w:line="360" w:lineRule="auto"/>
-        <w:rPr>
-          <w:rFonts w:ascii="Garamond" w:eastAsia="Times New Roman" w:hAnsi="Garamond" w:cs="Times New Roman"/>
-          <w:color w:val="538135" w:themeColor="accent6" w:themeShade="BF"/>
-          <w:sz w:val="22"/>
-          <w:szCs w:val="22"/>
-        </w:rPr>
-      </w:pPr>
-      <w:r>
-        <w:rPr>
-          <w:rFonts w:ascii="Garamond" w:eastAsia="Times New Roman" w:hAnsi="Garamond" w:cs="Times New Roman"/>
-          <w:b/>
-          <w:color w:val="538135" w:themeColor="accent6" w:themeShade="BF"/>
-          <w:sz w:val="22"/>
-          <w:szCs w:val="22"/>
-        </w:rPr>
-        <w:t xml:space="preserve">Supplementary Methods </w:t>
-      </w:r>
-      <w:r>
-        <w:rPr>
-          <w:rFonts w:ascii="Garamond" w:eastAsia="Times New Roman" w:hAnsi="Garamond" w:cs="Times New Roman"/>
-          <w:b/>
-          <w:color w:val="538135" w:themeColor="accent6" w:themeShade="BF"/>
-          <w:sz w:val="22"/>
-          <w:szCs w:val="22"/>
-        </w:rPr>
-        <w:t>1</w:t>
-      </w:r>
-      <w:r>
-        <w:rPr>
-          <w:rFonts w:ascii="Garamond" w:eastAsia="Times New Roman" w:hAnsi="Garamond" w:cs="Times New Roman"/>
-          <w:color w:val="538135" w:themeColor="accent6" w:themeShade="BF"/>
-          <w:sz w:val="22"/>
-          <w:szCs w:val="22"/>
-        </w:rPr>
-        <w:t>: scripts for controlling MPG</w:t>
-      </w:r>
-    </w:p>
-    <w:p>
-      <w:pPr>
-        <w:spacing w:line="360" w:lineRule="auto"/>
-        <w:rPr>
-          <w:rFonts w:ascii="Garamond" w:eastAsia="Times New Roman" w:hAnsi="Garamond" w:cs="Times New Roman"/>
-          <w:color w:val="538135" w:themeColor="accent6" w:themeShade="BF"/>
-          <w:sz w:val="22"/>
-          <w:szCs w:val="22"/>
-        </w:rPr>
-      </w:pPr>
-      <w:r>
-        <w:rPr>
-          <w:rFonts w:ascii="Garamond" w:eastAsia="Times New Roman" w:hAnsi="Garamond" w:cs="Times New Roman"/>
-          <w:b/>
-          <w:color w:val="538135" w:themeColor="accent6" w:themeShade="BF"/>
-          <w:sz w:val="22"/>
-          <w:szCs w:val="22"/>
-        </w:rPr>
-        <w:t xml:space="preserve">Supplementary Methods </w:t>
-      </w:r>
-      <w:r>
-        <w:rPr>
-          <w:rFonts w:ascii="Garamond" w:eastAsia="Times New Roman" w:hAnsi="Garamond" w:cs="Times New Roman"/>
-          <w:b/>
-          <w:color w:val="538135" w:themeColor="accent6" w:themeShade="BF"/>
-          <w:sz w:val="22"/>
-          <w:szCs w:val="22"/>
-        </w:rPr>
-        <w:t>2</w:t>
-      </w:r>
-      <w:r>
-        <w:rPr>
-          <w:rFonts w:ascii="Garamond" w:eastAsia="Times New Roman" w:hAnsi="Garamond" w:cs="Times New Roman"/>
-          <w:b/>
-          <w:color w:val="538135" w:themeColor="accent6" w:themeShade="BF"/>
-          <w:sz w:val="22"/>
-          <w:szCs w:val="22"/>
-        </w:rPr>
-        <w:t xml:space="preserve">: </w:t>
-      </w:r>
-      <w:r>
-        <w:rPr>
-          <w:rFonts w:ascii="Garamond" w:eastAsia="Times New Roman" w:hAnsi="Garamond" w:cs="Times New Roman"/>
-          <w:color w:val="538135" w:themeColor="accent6" w:themeShade="BF"/>
-          <w:sz w:val="22"/>
-          <w:szCs w:val="22"/>
-        </w:rPr>
-        <w:t>comparison of fluorescein signal at junction and at imaging XYs, signal does not suffer any smoothing.</w:t>
-      </w:r>
-    </w:p>
-    <w:p>
-      <w:pPr>
-        <w:spacing w:line="360" w:lineRule="auto"/>
-        <w:rPr>
-          <w:rFonts w:ascii="Garamond" w:eastAsia="Times New Roman" w:hAnsi="Garamond" w:cs="Times New Roman"/>
-          <w:color w:val="538135" w:themeColor="accent6" w:themeShade="BF"/>
-          <w:sz w:val="22"/>
-          <w:szCs w:val="22"/>
-        </w:rPr>
-      </w:pPr>
-      <w:r>
-        <w:rPr>
-          <w:rFonts w:ascii="Garamond" w:eastAsia="Times New Roman" w:hAnsi="Garamond" w:cs="Times New Roman"/>
-          <w:b/>
-          <w:color w:val="538135" w:themeColor="accent6" w:themeShade="BF"/>
-          <w:sz w:val="22"/>
-          <w:szCs w:val="22"/>
-        </w:rPr>
-        <w:t xml:space="preserve">Supplementary Methods </w:t>
-      </w:r>
-      <w:r>
-        <w:rPr>
-          <w:rFonts w:ascii="Garamond" w:eastAsia="Times New Roman" w:hAnsi="Garamond" w:cs="Times New Roman"/>
-          <w:b/>
-          <w:color w:val="538135" w:themeColor="accent6" w:themeShade="BF"/>
-          <w:sz w:val="22"/>
-          <w:szCs w:val="22"/>
-        </w:rPr>
-        <w:t>3</w:t>
-      </w:r>
-      <w:r>
-        <w:rPr>
-          <w:rFonts w:ascii="Garamond" w:eastAsia="Times New Roman" w:hAnsi="Garamond" w:cs="Times New Roman"/>
-          <w:color w:val="538135" w:themeColor="accent6" w:themeShade="BF"/>
-          <w:sz w:val="22"/>
-          <w:szCs w:val="22"/>
-        </w:rPr>
-        <w:t>:</w:t>
-      </w:r>
-      <w:r>
-        <w:rPr>
-          <w:rFonts w:ascii="Garamond" w:eastAsia="Times New Roman" w:hAnsi="Garamond" w:cs="Times New Roman"/>
-          <w:color w:val="538135" w:themeColor="accent6" w:themeShade="BF"/>
-          <w:sz w:val="22"/>
-          <w:szCs w:val="22"/>
-        </w:rPr>
-        <w:t xml:space="preserve"> poly-lysine does not affect growth rates as measured in MPG. Rather it enhances attachment, increasing the number of attached cells and extending the amount of time for which they are attached (boosting observation)</w:t>
-      </w:r>
-    </w:p>
-    <w:p>
-      <w:pPr>
-        <w:spacing w:line="360" w:lineRule="auto"/>
-        <w:rPr>
-          <w:rFonts w:ascii="Garamond" w:eastAsia="Times New Roman" w:hAnsi="Garamond" w:cs="Times New Roman"/>
-          <w:color w:val="538135" w:themeColor="accent6" w:themeShade="BF"/>
-          <w:sz w:val="22"/>
-          <w:szCs w:val="22"/>
-        </w:rPr>
-      </w:pPr>
-      <w:r>
-        <w:rPr>
-          <w:rFonts w:ascii="Garamond" w:eastAsia="Times New Roman" w:hAnsi="Garamond" w:cs="Times New Roman"/>
-          <w:b/>
-          <w:color w:val="538135" w:themeColor="accent6" w:themeShade="BF"/>
-          <w:sz w:val="22"/>
-          <w:szCs w:val="22"/>
-        </w:rPr>
-        <w:t>Supplementary Methods 4</w:t>
-      </w:r>
-      <w:r>
-        <w:rPr>
-          <w:rFonts w:ascii="Garamond" w:eastAsia="Times New Roman" w:hAnsi="Garamond" w:cs="Times New Roman"/>
-          <w:color w:val="538135" w:themeColor="accent6" w:themeShade="BF"/>
-          <w:sz w:val="22"/>
-          <w:szCs w:val="22"/>
-        </w:rPr>
-        <w:t>: fluctuating between ave and ave is the same as steady ave in parallel channel; fluorescein does not affect growth rate (2017-11-09 experiment)</w:t>
-      </w:r>
-    </w:p>
-    <w:p>
-      <w:pPr>
-        <w:spacing w:line="360" w:lineRule="auto"/>
-        <w:rPr>
-          <w:rFonts w:ascii="Garamond" w:eastAsia="Times New Roman" w:hAnsi="Garamond" w:cs="Times New Roman"/>
-          <w:color w:val="538135" w:themeColor="accent6" w:themeShade="BF"/>
-          <w:sz w:val="22"/>
-          <w:szCs w:val="22"/>
-        </w:rPr>
-      </w:pPr>
-      <w:r>
-        <w:rPr>
-          <w:rFonts w:ascii="Garamond" w:eastAsia="Times New Roman" w:hAnsi="Garamond" w:cs="Times New Roman"/>
-          <w:b/>
-          <w:color w:val="538135" w:themeColor="accent6" w:themeShade="BF"/>
-          <w:sz w:val="22"/>
-          <w:szCs w:val="22"/>
-        </w:rPr>
-        <w:t xml:space="preserve">Supplementary Methods </w:t>
-      </w:r>
-      <w:r>
-        <w:rPr>
-          <w:rFonts w:ascii="Garamond" w:eastAsia="Times New Roman" w:hAnsi="Garamond" w:cs="Times New Roman"/>
-          <w:b/>
-          <w:color w:val="538135" w:themeColor="accent6" w:themeShade="BF"/>
-          <w:sz w:val="22"/>
-          <w:szCs w:val="22"/>
-        </w:rPr>
-        <w:t>5</w:t>
-      </w:r>
-      <w:r>
-        <w:rPr>
-          <w:rFonts w:ascii="Garamond" w:eastAsia="Times New Roman" w:hAnsi="Garamond" w:cs="Times New Roman"/>
-          <w:color w:val="538135" w:themeColor="accent6" w:themeShade="BF"/>
-          <w:sz w:val="22"/>
-          <w:szCs w:val="22"/>
-        </w:rPr>
-        <w:t>:</w:t>
-      </w:r>
-      <w:r>
-        <w:rPr>
-          <w:rFonts w:ascii="Garamond" w:eastAsia="Times New Roman" w:hAnsi="Garamond" w:cs="Times New Roman"/>
-          <w:color w:val="538135" w:themeColor="accent6" w:themeShade="BF"/>
-          <w:sz w:val="22"/>
-          <w:szCs w:val="22"/>
-        </w:rPr>
-        <w:t xml:space="preserve"> description of particle tracking</w:t>
-      </w:r>
-    </w:p>
-    <w:p>
-      <w:pPr>
-        <w:rPr>
-          <w:rFonts w:ascii="Garamond" w:hAnsi="Garamond" w:cs="Arial"/>
-          <w:sz w:val="22"/>
-          <w:szCs w:val="22"/>
-        </w:rPr>
-      </w:pPr>
-      <w:r>
-        <w:rPr>
-          <w:rFonts w:ascii="Garamond" w:hAnsi="Garamond" w:cs="Arial"/>
-          <w:sz w:val="22"/>
-          <w:szCs w:val="22"/>
-        </w:rPr>
-        <w:br w:type="page"/>
-      </w:r>
-    </w:p>
-    <w:p>
-      <w:pPr>
-        <w:spacing w:line="360" w:lineRule="auto"/>
-        <w:rPr>
-          <w:rFonts w:ascii="Garamond" w:hAnsi="Garamond" w:cs="Arial"/>
-          <w:sz w:val="22"/>
-          <w:szCs w:val="22"/>
-        </w:rPr>
-      </w:pPr>
-      <w:r>
-        <w:rPr>
-          <w:rFonts w:ascii="Garamond" w:hAnsi="Garamond" w:cs="Arial"/>
-          <w:b/>
-          <w:sz w:val="22"/>
-          <w:szCs w:val="22"/>
-        </w:rPr>
-        <w:t xml:space="preserve">Figure 2. </w:t>
-      </w:r>
-      <w:r>
-        <w:rPr>
-          <w:rFonts w:ascii="Garamond" w:hAnsi="Garamond" w:cs="Arial"/>
-          <w:b/>
-          <w:sz w:val="22"/>
-          <w:szCs w:val="22"/>
-        </w:rPr>
-        <w:t>The magnitude of growth reductions varies with the timescale of nutrient switching</w:t>
-      </w:r>
-      <w:r>
-        <w:rPr>
-          <w:rFonts w:ascii="Garamond" w:hAnsi="Garamond" w:cs="Arial"/>
-          <w:sz w:val="22"/>
-          <w:szCs w:val="22"/>
-        </w:rPr>
-        <w:t>.</w:t>
-      </w:r>
-      <w:r>
-        <w:rPr>
-          <w:rFonts w:ascii="Garamond" w:hAnsi="Garamond" w:cs="Arial"/>
-          <w:sz w:val="22"/>
-          <w:szCs w:val="22"/>
-        </w:rPr>
-        <w:t xml:space="preserve"> (</w:t>
-      </w:r>
-      <w:r>
-        <w:rPr>
-          <w:rFonts w:ascii="Garamond" w:hAnsi="Garamond" w:cs="Arial"/>
-          <w:b/>
-          <w:sz w:val="22"/>
-          <w:szCs w:val="22"/>
-        </w:rPr>
-        <w:t>A</w:t>
-      </w:r>
-      <w:r>
-        <w:rPr>
-          <w:rFonts w:ascii="Garamond" w:hAnsi="Garamond" w:cs="Arial"/>
-          <w:sz w:val="22"/>
-          <w:szCs w:val="22"/>
-        </w:rPr>
-        <w:t>)</w:t>
-      </w:r>
-      <w:r>
-        <w:rPr>
-          <w:rFonts w:ascii="Garamond" w:hAnsi="Garamond" w:cs="Arial"/>
-          <w:sz w:val="22"/>
-          <w:szCs w:val="22"/>
-        </w:rPr>
-        <w:t xml:space="preserve"> </w:t>
-      </w:r>
-      <w:r>
-        <w:rPr>
-          <w:rFonts w:ascii="Garamond" w:hAnsi="Garamond" w:cs="Arial"/>
-          <w:sz w:val="22"/>
-          <w:szCs w:val="22"/>
-        </w:rPr>
-        <w:t>Time-resolved evolution of</w:t>
-      </w:r>
-      <w:r>
-        <w:rPr>
-          <w:rFonts w:ascii="Garamond" w:hAnsi="Garamond" w:cs="Arial"/>
-          <w:sz w:val="22"/>
-          <w:szCs w:val="22"/>
-        </w:rPr>
-        <w:t xml:space="preserve"> </w:t>
-      </w:r>
-      <w:r>
-        <w:rPr>
-          <w:rFonts w:ascii="Garamond" w:hAnsi="Garamond" w:cs="Arial"/>
-          <w:sz w:val="22"/>
-          <w:szCs w:val="22"/>
-        </w:rPr>
-        <w:t xml:space="preserve">population </w:t>
-      </w:r>
-      <w:r>
-        <w:rPr>
-          <w:rFonts w:ascii="Garamond" w:hAnsi="Garamond" w:cs="Arial"/>
-          <w:sz w:val="22"/>
-          <w:szCs w:val="22"/>
-        </w:rPr>
-        <w:t xml:space="preserve">growth </w:t>
-      </w:r>
-      <w:r>
-        <w:rPr>
-          <w:rFonts w:ascii="Garamond" w:hAnsi="Garamond" w:cs="Arial"/>
-          <w:sz w:val="22"/>
-          <w:szCs w:val="22"/>
-        </w:rPr>
-        <w:t>rate in steady and fluctuating nutrient environments</w:t>
-      </w:r>
-      <w:r>
-        <w:rPr>
-          <w:rFonts w:ascii="Garamond" w:hAnsi="Garamond" w:cs="Arial"/>
-          <w:sz w:val="22"/>
-          <w:szCs w:val="22"/>
-        </w:rPr>
-        <w:t xml:space="preserve">. The start of image acquisition occurs at t=0, which also denotes the start of nutrient fluctuation. Parallel to each fluctuating environment (blue), three steady environments </w:t>
-      </w:r>
-      <w:r>
-        <w:rPr>
-          <w:rFonts w:ascii="Garamond" w:hAnsi="Garamond" w:cs="Arial"/>
-          <w:sz w:val="22"/>
-          <w:szCs w:val="22"/>
-        </w:rPr>
-        <w:t>reveal the expected steady-state growth rates for cells physiologically adapted to growth at the low (purple), average (gold), and high (red) nutrient concentrations. Each point time-averages all instantaneous, single-cell growth rates within a 2-min time bin.</w:t>
-      </w:r>
-      <w:r>
-        <w:rPr>
-          <w:rFonts w:ascii="Garamond" w:hAnsi="Garamond" w:cs="Arial"/>
-          <w:sz w:val="22"/>
-          <w:szCs w:val="22"/>
-        </w:rPr>
-        <w:t xml:space="preserve"> (</w:t>
-      </w:r>
-      <w:r>
-        <w:rPr>
-          <w:rFonts w:ascii="Garamond" w:hAnsi="Garamond" w:cs="Arial"/>
-          <w:b/>
-          <w:sz w:val="22"/>
-          <w:szCs w:val="22"/>
-        </w:rPr>
-        <w:t>B</w:t>
-      </w:r>
-      <w:r>
-        <w:rPr>
-          <w:rFonts w:ascii="Garamond" w:hAnsi="Garamond" w:cs="Arial"/>
-          <w:sz w:val="22"/>
-          <w:szCs w:val="22"/>
-        </w:rPr>
-        <w:t>)</w:t>
-      </w:r>
-      <w:r>
-        <w:rPr>
-          <w:rFonts w:ascii="Garamond" w:hAnsi="Garamond" w:cs="Arial"/>
-          <w:sz w:val="22"/>
-          <w:szCs w:val="22"/>
-        </w:rPr>
-        <w:t xml:space="preserve"> </w:t>
-      </w:r>
-      <w:r>
-        <w:rPr>
-          <w:rFonts w:ascii="Garamond" w:hAnsi="Garamond" w:cs="Arial"/>
-          <w:sz w:val="22"/>
-          <w:szCs w:val="22"/>
-        </w:rPr>
-        <w:t>Time-averaged</w:t>
-      </w:r>
-      <w:r>
-        <w:rPr>
-          <w:rFonts w:ascii="Garamond" w:hAnsi="Garamond" w:cs="Arial"/>
-          <w:sz w:val="22"/>
-          <w:szCs w:val="22"/>
-        </w:rPr>
-        <w:t xml:space="preserve"> growth rate </w:t>
-      </w:r>
-      <w:r>
-        <w:rPr>
-          <w:rFonts w:ascii="Garamond" w:hAnsi="Garamond" w:cs="Arial"/>
-          <w:sz w:val="22"/>
-          <w:szCs w:val="22"/>
-        </w:rPr>
-        <w:t>versus</w:t>
-      </w:r>
-      <w:r>
-        <w:rPr>
-          <w:rFonts w:ascii="Garamond" w:hAnsi="Garamond" w:cs="Arial"/>
-          <w:sz w:val="22"/>
-          <w:szCs w:val="22"/>
-        </w:rPr>
-        <w:t xml:space="preserve"> time-averaged nutrient concentration. Each </w:t>
-      </w:r>
-      <w:r>
-        <w:rPr>
-          <w:rFonts w:ascii="Garamond" w:hAnsi="Garamond" w:cs="Arial"/>
-          <w:sz w:val="22"/>
-          <w:szCs w:val="22"/>
-        </w:rPr>
-        <w:t>point</w:t>
-      </w:r>
-      <w:r>
-        <w:rPr>
-          <w:rFonts w:ascii="Garamond" w:hAnsi="Garamond" w:cs="Arial"/>
-          <w:sz w:val="22"/>
-          <w:szCs w:val="22"/>
-        </w:rPr>
-        <w:t xml:space="preserve"> represents the mean growth rate of all individual</w:t>
-      </w:r>
-      <w:r>
-        <w:rPr>
-          <w:rFonts w:ascii="Garamond" w:hAnsi="Garamond" w:cs="Arial"/>
-          <w:sz w:val="22"/>
-          <w:szCs w:val="22"/>
-        </w:rPr>
-        <w:t xml:space="preserve"> growth rates</w:t>
-      </w:r>
-      <w:r>
-        <w:rPr>
-          <w:rFonts w:ascii="Garamond" w:hAnsi="Garamond" w:cs="Arial"/>
-          <w:sz w:val="22"/>
-          <w:szCs w:val="22"/>
-        </w:rPr>
-        <w:t xml:space="preserve"> measured </w:t>
-      </w:r>
-      <w:r>
-        <w:rPr>
-          <w:rFonts w:ascii="Garamond" w:hAnsi="Garamond" w:cs="Arial"/>
-          <w:sz w:val="22"/>
-          <w:szCs w:val="22"/>
-        </w:rPr>
-        <w:t xml:space="preserve">after 3 hours </w:t>
-      </w:r>
-      <w:r>
-        <w:rPr>
-          <w:rFonts w:ascii="Garamond" w:hAnsi="Garamond" w:cs="Arial"/>
-          <w:sz w:val="22"/>
-          <w:szCs w:val="22"/>
-        </w:rPr>
-        <w:t>in</w:t>
-      </w:r>
-      <w:r>
-        <w:rPr>
-          <w:rFonts w:ascii="Garamond" w:hAnsi="Garamond" w:cs="Arial"/>
-          <w:sz w:val="22"/>
-          <w:szCs w:val="22"/>
-        </w:rPr>
-        <w:t>to</w:t>
-      </w:r>
-      <w:r>
-        <w:rPr>
-          <w:rFonts w:ascii="Garamond" w:hAnsi="Garamond" w:cs="Arial"/>
-          <w:sz w:val="22"/>
-          <w:szCs w:val="22"/>
-        </w:rPr>
-        <w:t xml:space="preserve"> each technical replicate.</w:t>
-      </w:r>
-      <w:r>
-        <w:rPr>
-          <w:rFonts w:ascii="Garamond" w:hAnsi="Garamond" w:cs="Arial"/>
-          <w:sz w:val="22"/>
-          <w:szCs w:val="22"/>
-        </w:rPr>
-        <w:t xml:space="preserve"> Because nutrient concentration is time-averaged, data from steady average LB environments are vertically aligned with data from fluctuating environments with nutrient oscillations of varying period lengths: 30 sec (red), 5 min (yellow), 15 min (green), 60 min (lavender). (</w:t>
-      </w:r>
-      <w:r>
-        <w:rPr>
-          <w:rFonts w:ascii="Garamond" w:hAnsi="Garamond" w:cs="Arial"/>
-          <w:b/>
-          <w:sz w:val="22"/>
-          <w:szCs w:val="22"/>
-        </w:rPr>
-        <w:t>A-B</w:t>
-      </w:r>
-      <w:r>
-        <w:rPr>
-          <w:rFonts w:ascii="Garamond" w:hAnsi="Garamond" w:cs="Arial"/>
-          <w:sz w:val="22"/>
-          <w:szCs w:val="22"/>
-        </w:rPr>
-        <w:t>)</w:t>
-      </w:r>
-      <w:r>
-        <w:rPr>
-          <w:rFonts w:ascii="Garamond" w:hAnsi="Garamond" w:cs="Arial"/>
-          <w:sz w:val="22"/>
-          <w:szCs w:val="22"/>
-        </w:rPr>
-        <w:t xml:space="preserve"> </w:t>
-      </w:r>
-      <w:r>
-        <w:rPr>
-          <w:rFonts w:ascii="Garamond" w:hAnsi="Garamond" w:cs="Arial"/>
-          <w:sz w:val="22"/>
-          <w:szCs w:val="22"/>
-        </w:rPr>
-        <w:t>E</w:t>
-      </w:r>
-      <w:r>
-        <w:rPr>
-          <w:rFonts w:ascii="Garamond" w:hAnsi="Garamond" w:cs="Arial"/>
-          <w:sz w:val="22"/>
-          <w:szCs w:val="22"/>
-        </w:rPr>
-        <w:t>rror bars report</w:t>
-      </w:r>
-      <w:r>
-        <w:rPr>
-          <w:rFonts w:ascii="Garamond" w:hAnsi="Garamond" w:cs="Arial"/>
-          <w:sz w:val="22"/>
-          <w:szCs w:val="22"/>
-        </w:rPr>
-        <w:t xml:space="preserve"> standard error of the mean.</w:t>
-      </w:r>
-      <w:r>
-        <w:rPr>
-          <w:rFonts w:ascii="Garamond" w:hAnsi="Garamond" w:cs="Arial"/>
-          <w:sz w:val="22"/>
-          <w:szCs w:val="22"/>
-        </w:rPr>
-        <w:t xml:space="preserve"> </w:t>
-      </w:r>
-    </w:p>
-    <w:p>
-      <w:pPr>
-        <w:spacing w:line="360" w:lineRule="auto"/>
-        <w:rPr>
-          <w:rFonts w:ascii="Garamond" w:hAnsi="Garamond" w:cs="Arial"/>
-          <w:sz w:val="22"/>
-          <w:szCs w:val="22"/>
-        </w:rPr>
-      </w:pPr>
-      <w:r>
-        <w:rPr>
-          <w:rFonts w:ascii="Garamond" w:hAnsi="Garamond" w:cs="Arial"/>
-          <w:sz w:val="22"/>
-          <w:szCs w:val="22"/>
-        </w:rPr>
-        <w:t>(</w:t>
-      </w:r>
-      <w:r>
-        <w:rPr>
-          <w:rFonts w:ascii="Garamond" w:hAnsi="Garamond" w:cs="Arial"/>
-          <w:b/>
-          <w:sz w:val="22"/>
-          <w:szCs w:val="22"/>
-        </w:rPr>
-        <w:t>C</w:t>
-      </w:r>
-      <w:r>
-        <w:rPr>
-          <w:rFonts w:ascii="Garamond" w:hAnsi="Garamond" w:cs="Arial"/>
-          <w:sz w:val="22"/>
-          <w:szCs w:val="22"/>
-        </w:rPr>
-        <w:t>)</w:t>
-      </w:r>
-    </w:p>
-    <w:p>
-      <w:pPr>
-        <w:spacing w:line="360" w:lineRule="auto"/>
-        <w:rPr>
-          <w:rFonts w:ascii="Garamond" w:hAnsi="Garamond" w:cs="Arial"/>
-          <w:sz w:val="22"/>
-          <w:szCs w:val="22"/>
-        </w:rPr>
-      </w:pPr>
-      <w:r>
-        <w:rPr>
-          <w:rFonts w:ascii="Garamond" w:hAnsi="Garamond" w:cs="Arial"/>
-          <w:sz w:val="22"/>
-          <w:szCs w:val="22"/>
-        </w:rPr>
-        <w:t>(</w:t>
-      </w:r>
-      <w:r>
-        <w:rPr>
-          <w:rFonts w:ascii="Garamond" w:hAnsi="Garamond" w:cs="Arial"/>
-          <w:b/>
-          <w:sz w:val="22"/>
-          <w:szCs w:val="22"/>
-        </w:rPr>
-        <w:t>D</w:t>
-      </w:r>
-      <w:r>
-        <w:rPr>
-          <w:rFonts w:ascii="Garamond" w:hAnsi="Garamond" w:cs="Arial"/>
-          <w:sz w:val="22"/>
-          <w:szCs w:val="22"/>
-        </w:rPr>
-        <w:t>)</w:t>
-      </w:r>
-      <w:r>
-        <w:rPr>
-          <w:rFonts w:ascii="Garamond" w:hAnsi="Garamond" w:cs="Arial"/>
-          <w:sz w:val="22"/>
-          <w:szCs w:val="22"/>
-        </w:rPr>
-        <w:t xml:space="preserve"> Growth rate under fluctuations as a fraction of growth rate in the steady average nutrient environment. Each point represents the average mean growth rate between experimental replicates. Error bars report standard deviation.</w:t>
-      </w:r>
-    </w:p>
-    <w:p>
-      <w:pPr>
-        <w:spacing w:line="360" w:lineRule="auto"/>
-        <w:rPr>
-          <w:rFonts w:ascii="Garamond" w:hAnsi="Garamond" w:cs="Arial"/>
-          <w:sz w:val="22"/>
-          <w:szCs w:val="22"/>
-        </w:rPr>
-      </w:pPr>
-    </w:p>
-    <w:p>
-      <w:pPr>
-        <w:spacing w:line="360" w:lineRule="auto"/>
-        <w:rPr>
-          <w:rFonts w:ascii="Garamond" w:eastAsia="Times New Roman" w:hAnsi="Garamond" w:cs="Times New Roman"/>
-          <w:color w:val="538135" w:themeColor="accent6" w:themeShade="BF"/>
-          <w:sz w:val="22"/>
-          <w:szCs w:val="22"/>
-        </w:rPr>
-      </w:pPr>
-      <w:r>
-        <w:rPr>
-          <w:rFonts w:ascii="Garamond" w:eastAsia="Times New Roman" w:hAnsi="Garamond" w:cs="Times New Roman"/>
-          <w:b/>
-          <w:color w:val="538135" w:themeColor="accent6" w:themeShade="BF"/>
-          <w:sz w:val="22"/>
-          <w:szCs w:val="22"/>
-        </w:rPr>
-        <w:t>Figure 2A</w:t>
-      </w:r>
-      <w:r>
-        <w:rPr>
-          <w:rFonts w:ascii="Garamond" w:eastAsia="Times New Roman" w:hAnsi="Garamond" w:cs="Times New Roman"/>
-          <w:color w:val="538135" w:themeColor="accent6" w:themeShade="BF"/>
-          <w:sz w:val="22"/>
-          <w:szCs w:val="22"/>
-        </w:rPr>
-        <w:t>: mean growth rate of populations over time to illustrate approach toward steady-state, stable and fluctuating</w:t>
-      </w:r>
-    </w:p>
-    <w:p>
-      <w:pPr>
-        <w:spacing w:line="360" w:lineRule="auto"/>
-        <w:rPr>
-          <w:rFonts w:ascii="Garamond" w:eastAsia="Times New Roman" w:hAnsi="Garamond" w:cs="Times New Roman"/>
-          <w:color w:val="538135" w:themeColor="accent6" w:themeShade="BF"/>
-          <w:sz w:val="22"/>
-          <w:szCs w:val="22"/>
-        </w:rPr>
-      </w:pPr>
-      <w:r>
-        <w:rPr>
-          <w:rFonts w:ascii="Garamond" w:eastAsia="Times New Roman" w:hAnsi="Garamond" w:cs="Times New Roman"/>
-          <w:b/>
-          <w:color w:val="538135" w:themeColor="accent6" w:themeShade="BF"/>
-          <w:sz w:val="22"/>
-          <w:szCs w:val="22"/>
-        </w:rPr>
-        <w:t>Figure 2B</w:t>
-      </w:r>
-      <w:r>
-        <w:rPr>
-          <w:rFonts w:ascii="Garamond" w:eastAsia="Times New Roman" w:hAnsi="Garamond" w:cs="Times New Roman"/>
-          <w:color w:val="538135" w:themeColor="accent6" w:themeShade="BF"/>
-          <w:sz w:val="22"/>
-          <w:szCs w:val="22"/>
-        </w:rPr>
-        <w:t>: Monod plot with colorful fluctuating conditions</w:t>
-      </w:r>
-    </w:p>
-    <w:p>
-      <w:pPr>
-        <w:spacing w:line="360" w:lineRule="auto"/>
-        <w:rPr>
-          <w:rFonts w:ascii="Garamond" w:eastAsia="Times New Roman" w:hAnsi="Garamond" w:cs="Times New Roman"/>
-          <w:color w:val="538135" w:themeColor="accent6" w:themeShade="BF"/>
-          <w:sz w:val="22"/>
-          <w:szCs w:val="22"/>
-        </w:rPr>
-      </w:pPr>
-      <w:r>
-        <w:rPr>
-          <w:rFonts w:ascii="Garamond" w:eastAsia="Times New Roman" w:hAnsi="Garamond" w:cs="Times New Roman"/>
-          <w:b/>
-          <w:color w:val="538135" w:themeColor="accent6" w:themeShade="BF"/>
-          <w:sz w:val="22"/>
-          <w:szCs w:val="22"/>
-        </w:rPr>
-        <w:t>Figure 2</w:t>
-      </w:r>
-      <w:r>
-        <w:rPr>
-          <w:rFonts w:ascii="Garamond" w:eastAsia="Times New Roman" w:hAnsi="Garamond" w:cs="Times New Roman"/>
-          <w:b/>
-          <w:color w:val="538135" w:themeColor="accent6" w:themeShade="BF"/>
-          <w:sz w:val="22"/>
-          <w:szCs w:val="22"/>
-        </w:rPr>
-        <w:t>C</w:t>
-      </w:r>
-      <w:r>
-        <w:rPr>
-          <w:rFonts w:ascii="Garamond" w:eastAsia="Times New Roman" w:hAnsi="Garamond" w:cs="Times New Roman"/>
-          <w:color w:val="538135" w:themeColor="accent6" w:themeShade="BF"/>
-          <w:sz w:val="22"/>
-          <w:szCs w:val="22"/>
-        </w:rPr>
-        <w:t>: under all fluctuating timescales, growth rate oscillates with nutrient concentration</w:t>
-      </w:r>
-    </w:p>
-    <w:p>
-      <w:pPr>
-        <w:spacing w:line="360" w:lineRule="auto"/>
-        <w:rPr>
-          <w:rFonts w:ascii="Garamond" w:eastAsia="Times New Roman" w:hAnsi="Garamond" w:cs="Times New Roman"/>
-          <w:color w:val="538135" w:themeColor="accent6" w:themeShade="BF"/>
-          <w:sz w:val="22"/>
-          <w:szCs w:val="22"/>
-        </w:rPr>
-      </w:pPr>
-      <w:r>
-        <w:rPr>
-          <w:rFonts w:ascii="Garamond" w:eastAsia="Times New Roman" w:hAnsi="Garamond" w:cs="Times New Roman"/>
-          <w:b/>
-          <w:color w:val="538135" w:themeColor="accent6" w:themeShade="BF"/>
-          <w:sz w:val="22"/>
-          <w:szCs w:val="22"/>
-        </w:rPr>
-        <w:t>Figure 2</w:t>
-      </w:r>
-      <w:r>
-        <w:rPr>
-          <w:rFonts w:ascii="Garamond" w:eastAsia="Times New Roman" w:hAnsi="Garamond" w:cs="Times New Roman"/>
-          <w:b/>
-          <w:color w:val="538135" w:themeColor="accent6" w:themeShade="BF"/>
-          <w:sz w:val="22"/>
-          <w:szCs w:val="22"/>
-        </w:rPr>
-        <w:t>D</w:t>
-      </w:r>
-      <w:r>
-        <w:rPr>
-          <w:rFonts w:ascii="Garamond" w:eastAsia="Times New Roman" w:hAnsi="Garamond" w:cs="Times New Roman"/>
-          <w:color w:val="538135" w:themeColor="accent6" w:themeShade="BF"/>
-          <w:sz w:val="22"/>
-          <w:szCs w:val="22"/>
-        </w:rPr>
-        <w:t>: growth in fluctuations relative to expected growth vs. timescale</w:t>
-      </w:r>
-    </w:p>
-    <w:p>
-      <w:pPr>
-        <w:pStyle w:val="ListParagraph"/>
-        <w:numPr>
-          <w:ilvl w:val="0"/>
-          <w:numId w:val="8"/>
-        </w:numPr>
-        <w:spacing w:line="360" w:lineRule="auto"/>
+        <w:t>The 5-min period represents a cell surfing stirred filaments of nutrient, produced from a patch in turbulence</w:t>
+      </w:r>
+      <w:r>
         <w:rPr>
           <w:rFonts w:ascii="Garamond" w:hAnsi="Garamond" w:cs="Arial"/>
           <w:i/>
@@ -9710,7 +10361,8 @@
           <w:sz w:val="22"/>
           <w:szCs w:val="22"/>
         </w:rPr>
-      </w:pPr>
+        <w:t>.</w:t>
+      </w:r>
       <w:r>
         <w:rPr>
           <w:rFonts w:ascii="Garamond" w:hAnsi="Garamond" w:cs="Arial"/>
@@ -9719,257 +10371,276 @@
           <w:sz w:val="22"/>
           <w:szCs w:val="22"/>
         </w:rPr>
-        <w:t>The 5-min period represents a cell surfing stirred filaments of nutrient, produced from a patch in turbulence</w:t>
-      </w:r>
-      <w:r>
-        <w:rPr>
-          <w:rFonts w:ascii="Garamond" w:hAnsi="Garamond" w:cs="Arial"/>
-          <w:i/>
+        <w:t xml:space="preserve"> Again, would be great to have a bulk test that takes advantage of this set-up.</w:t>
+      </w:r>
+    </w:p>
+    <w:p>
+      <w:pPr>
+        <w:spacing w:line="360" w:lineRule="auto"/>
+        <w:rPr>
+          <w:rFonts w:ascii="Garamond" w:eastAsia="Times New Roman" w:hAnsi="Garamond" w:cs="Times New Roman"/>
           <w:color w:val="538135" w:themeColor="accent6" w:themeShade="BF"/>
           <w:sz w:val="22"/>
           <w:szCs w:val="22"/>
         </w:rPr>
-        <w:t>.</w:t>
-      </w:r>
-      <w:r>
-        <w:rPr>
-          <w:rFonts w:ascii="Garamond" w:hAnsi="Garamond" w:cs="Arial"/>
-          <w:i/>
+      </w:pPr>
+      <w:r>
+        <w:rPr>
+          <w:rFonts w:ascii="Garamond" w:eastAsia="Times New Roman" w:hAnsi="Garamond" w:cs="Times New Roman"/>
+          <w:b/>
           <w:color w:val="538135" w:themeColor="accent6" w:themeShade="BF"/>
           <w:sz w:val="22"/>
           <w:szCs w:val="22"/>
         </w:rPr>
-        <w:t xml:space="preserve"> Again, would be great to have a bulk test that takes advantage of this set-up.</w:t>
-      </w:r>
-    </w:p>
-    <w:p>
-      <w:pPr>
-        <w:spacing w:line="360" w:lineRule="auto"/>
-        <w:rPr>
-          <w:rFonts w:ascii="Garamond" w:eastAsia="Times New Roman" w:hAnsi="Garamond" w:cs="Times New Roman"/>
+        <w:t>Figure 2</w:t>
+      </w:r>
+      <w:r>
+        <w:rPr>
+          <w:rFonts w:ascii="Garamond" w:eastAsia="Times New Roman" w:hAnsi="Garamond" w:cs="Times New Roman"/>
+          <w:b/>
           <w:color w:val="538135" w:themeColor="accent6" w:themeShade="BF"/>
           <w:sz w:val="22"/>
           <w:szCs w:val="22"/>
         </w:rPr>
-      </w:pPr>
-      <w:r>
-        <w:rPr>
-          <w:rFonts w:ascii="Garamond" w:eastAsia="Times New Roman" w:hAnsi="Garamond" w:cs="Times New Roman"/>
-          <w:b/>
+        <w:t>E</w:t>
+      </w:r>
+      <w:r>
+        <w:rPr>
+          <w:rFonts w:ascii="Garamond" w:eastAsia="Times New Roman" w:hAnsi="Garamond" w:cs="Times New Roman"/>
           <w:color w:val="538135" w:themeColor="accent6" w:themeShade="BF"/>
           <w:sz w:val="22"/>
           <w:szCs w:val="22"/>
         </w:rPr>
-        <w:t>Figure 2</w:t>
-      </w:r>
-      <w:r>
-        <w:rPr>
-          <w:rFonts w:ascii="Garamond" w:eastAsia="Times New Roman" w:hAnsi="Garamond" w:cs="Times New Roman"/>
-          <w:b/>
+        <w:t>: schematic depicting plausible classifications of timescale based on hypothesized implications on cell physiology.</w:t>
+      </w:r>
+    </w:p>
+    <w:p>
+      <w:pPr>
+        <w:spacing w:line="360" w:lineRule="auto"/>
+        <w:rPr>
+          <w:rFonts w:ascii="Garamond" w:eastAsia="Times New Roman" w:hAnsi="Garamond" w:cs="Times New Roman"/>
           <w:color w:val="538135" w:themeColor="accent6" w:themeShade="BF"/>
           <w:sz w:val="22"/>
           <w:szCs w:val="22"/>
         </w:rPr>
-        <w:t>E</w:t>
-      </w:r>
-      <w:r>
+      </w:pPr>
+    </w:p>
+    <w:p>
+      <w:pPr>
+        <w:spacing w:line="360" w:lineRule="auto"/>
         <w:rPr>
           <w:rFonts w:ascii="Garamond" w:eastAsia="Times New Roman" w:hAnsi="Garamond" w:cs="Times New Roman"/>
           <w:color w:val="538135" w:themeColor="accent6" w:themeShade="BF"/>
           <w:sz w:val="22"/>
           <w:szCs w:val="22"/>
         </w:rPr>
-        <w:t>: schematic depicting plausible classifications of timescale based on hypothesized implications on cell physiology.</w:t>
-      </w:r>
-    </w:p>
-    <w:p>
-      <w:pPr>
-        <w:spacing w:line="360" w:lineRule="auto"/>
-        <w:rPr>
-          <w:rFonts w:ascii="Garamond" w:eastAsia="Times New Roman" w:hAnsi="Garamond" w:cs="Times New Roman"/>
+      </w:pPr>
+      <w:r>
+        <w:rPr>
+          <w:rFonts w:ascii="Garamond" w:eastAsia="Times New Roman" w:hAnsi="Garamond" w:cs="Times New Roman"/>
+          <w:b/>
           <w:color w:val="538135" w:themeColor="accent6" w:themeShade="BF"/>
           <w:sz w:val="22"/>
           <w:szCs w:val="22"/>
         </w:rPr>
-      </w:pPr>
-    </w:p>
-    <w:p>
-      <w:pPr>
-        <w:spacing w:line="360" w:lineRule="auto"/>
+        <w:t>Supplementary Methods 5</w:t>
+      </w:r>
+      <w:r>
         <w:rPr>
           <w:rFonts w:ascii="Garamond" w:eastAsia="Times New Roman" w:hAnsi="Garamond" w:cs="Times New Roman"/>
           <w:color w:val="538135" w:themeColor="accent6" w:themeShade="BF"/>
           <w:sz w:val="22"/>
           <w:szCs w:val="22"/>
         </w:rPr>
-      </w:pPr>
-      <w:r>
-        <w:rPr>
-          <w:rFonts w:ascii="Garamond" w:eastAsia="Times New Roman" w:hAnsi="Garamond" w:cs="Times New Roman"/>
-          <w:b/>
+        <w:t>: measuring growth rate from image data</w:t>
+      </w:r>
+    </w:p>
+    <w:p>
+      <w:pPr>
+        <w:spacing w:line="360" w:lineRule="auto"/>
+        <w:rPr>
+          <w:rFonts w:ascii="Garamond" w:eastAsia="Times New Roman" w:hAnsi="Garamond" w:cs="Times New Roman"/>
           <w:color w:val="538135" w:themeColor="accent6" w:themeShade="BF"/>
           <w:sz w:val="22"/>
           <w:szCs w:val="22"/>
         </w:rPr>
-        <w:t>Supplementary Methods 5</w:t>
-      </w:r>
-      <w:r>
-        <w:rPr>
-          <w:rFonts w:ascii="Garamond" w:eastAsia="Times New Roman" w:hAnsi="Garamond" w:cs="Times New Roman"/>
+      </w:pPr>
+      <w:r>
+        <w:rPr>
+          <w:rFonts w:ascii="Garamond" w:eastAsia="Times New Roman" w:hAnsi="Garamond" w:cs="Times New Roman"/>
+          <w:b/>
           <w:color w:val="538135" w:themeColor="accent6" w:themeShade="BF"/>
           <w:sz w:val="22"/>
           <w:szCs w:val="22"/>
         </w:rPr>
-        <w:t>: measuring growth rate from image data</w:t>
-      </w:r>
-    </w:p>
-    <w:p>
-      <w:pPr>
-        <w:spacing w:line="360" w:lineRule="auto"/>
+        <w:t>Supplementary Methods 6</w:t>
+      </w:r>
+      <w:r>
         <w:rPr>
           <w:rFonts w:ascii="Garamond" w:eastAsia="Times New Roman" w:hAnsi="Garamond" w:cs="Times New Roman"/>
           <w:color w:val="538135" w:themeColor="accent6" w:themeShade="BF"/>
           <w:sz w:val="22"/>
           <w:szCs w:val="22"/>
         </w:rPr>
-      </w:pPr>
-      <w:r>
-        <w:rPr>
-          <w:rFonts w:ascii="Garamond" w:eastAsia="Times New Roman" w:hAnsi="Garamond" w:cs="Times New Roman"/>
-          <w:b/>
+        <w:t>: discussion on flow rates and channel volume, arguments for steady environment</w:t>
+      </w:r>
+    </w:p>
+    <w:p>
+      <w:pPr>
+        <w:spacing w:line="360" w:lineRule="auto"/>
+        <w:rPr>
+          <w:rFonts w:ascii="Garamond" w:eastAsia="Times New Roman" w:hAnsi="Garamond" w:cs="Times New Roman"/>
           <w:color w:val="538135" w:themeColor="accent6" w:themeShade="BF"/>
           <w:sz w:val="22"/>
           <w:szCs w:val="22"/>
         </w:rPr>
-        <w:t>Supplementary Methods 6</w:t>
-      </w:r>
-      <w:r>
-        <w:rPr>
-          <w:rFonts w:ascii="Garamond" w:eastAsia="Times New Roman" w:hAnsi="Garamond" w:cs="Times New Roman"/>
+      </w:pPr>
+      <w:r>
+        <w:rPr>
+          <w:rFonts w:ascii="Garamond" w:eastAsia="Times New Roman" w:hAnsi="Garamond" w:cs="Times New Roman"/>
+          <w:b/>
           <w:color w:val="538135" w:themeColor="accent6" w:themeShade="BF"/>
           <w:sz w:val="22"/>
           <w:szCs w:val="22"/>
         </w:rPr>
-        <w:t>: discussion on flow rates and channel volume, arguments for steady environment</w:t>
-      </w:r>
-    </w:p>
-    <w:p>
-      <w:pPr>
-        <w:spacing w:line="360" w:lineRule="auto"/>
+        <w:t>Supplementary Methods 7</w:t>
+      </w:r>
+      <w:r>
         <w:rPr>
           <w:rFonts w:ascii="Garamond" w:eastAsia="Times New Roman" w:hAnsi="Garamond" w:cs="Times New Roman"/>
           <w:color w:val="538135" w:themeColor="accent6" w:themeShade="BF"/>
           <w:sz w:val="22"/>
           <w:szCs w:val="22"/>
         </w:rPr>
-      </w:pPr>
-      <w:r>
-        <w:rPr>
-          <w:rFonts w:ascii="Garamond" w:eastAsia="Times New Roman" w:hAnsi="Garamond" w:cs="Times New Roman"/>
-          <w:b/>
+        <w:t>: replicate growth rate vs time plots for one example timescale, to illustrate consistency</w:t>
+      </w:r>
+    </w:p>
+    <w:p>
+      <w:pPr>
+        <w:spacing w:line="360" w:lineRule="auto"/>
+        <w:rPr>
+          <w:rFonts w:ascii="Garamond" w:eastAsia="Times New Roman" w:hAnsi="Garamond" w:cs="Times New Roman"/>
           <w:color w:val="538135" w:themeColor="accent6" w:themeShade="BF"/>
           <w:sz w:val="22"/>
           <w:szCs w:val="22"/>
         </w:rPr>
-        <w:t>Supplementary Methods 7</w:t>
-      </w:r>
-      <w:r>
+      </w:pPr>
+    </w:p>
+    <w:p>
+      <w:pPr>
+        <w:spacing w:line="360" w:lineRule="auto"/>
         <w:rPr>
           <w:rFonts w:ascii="Garamond" w:eastAsia="Times New Roman" w:hAnsi="Garamond" w:cs="Times New Roman"/>
           <w:color w:val="538135" w:themeColor="accent6" w:themeShade="BF"/>
           <w:sz w:val="22"/>
           <w:szCs w:val="22"/>
         </w:rPr>
-        <w:t>: replicate growth rate vs time plots for one example timescale, to illustrate consistency</w:t>
-      </w:r>
-    </w:p>
-    <w:p>
-      <w:pPr>
-        <w:spacing w:line="360" w:lineRule="auto"/>
-        <w:rPr>
-          <w:rFonts w:ascii="Garamond" w:eastAsia="Times New Roman" w:hAnsi="Garamond" w:cs="Times New Roman"/>
+      </w:pPr>
+      <w:r>
+        <w:rPr>
+          <w:rFonts w:ascii="Garamond" w:eastAsia="Times New Roman" w:hAnsi="Garamond" w:cs="Times New Roman"/>
+          <w:b/>
           <w:color w:val="538135" w:themeColor="accent6" w:themeShade="BF"/>
           <w:sz w:val="22"/>
           <w:szCs w:val="22"/>
         </w:rPr>
-      </w:pPr>
-    </w:p>
-    <w:p>
-      <w:pPr>
-        <w:spacing w:line="360" w:lineRule="auto"/>
-        <w:rPr>
-          <w:rFonts w:ascii="Garamond" w:eastAsia="Times New Roman" w:hAnsi="Garamond" w:cs="Times New Roman"/>
+        <w:t xml:space="preserve">REF </w:t>
+      </w:r>
+      <w:r>
+        <w:rPr>
+          <w:rFonts w:ascii="Garamond" w:eastAsia="Times New Roman" w:hAnsi="Garamond" w:cs="Times New Roman"/>
+          <w:b/>
           <w:color w:val="538135" w:themeColor="accent6" w:themeShade="BF"/>
           <w:sz w:val="22"/>
           <w:szCs w:val="22"/>
         </w:rPr>
-      </w:pPr>
-      <w:r>
-        <w:rPr>
-          <w:rFonts w:ascii="Garamond" w:eastAsia="Times New Roman" w:hAnsi="Garamond" w:cs="Times New Roman"/>
-          <w:b/>
+        <w:t>3</w:t>
+      </w:r>
+      <w:r>
+        <w:rPr>
+          <w:rFonts w:ascii="Garamond" w:eastAsia="Times New Roman" w:hAnsi="Garamond" w:cs="Times New Roman"/>
           <w:color w:val="538135" w:themeColor="accent6" w:themeShade="BF"/>
           <w:sz w:val="22"/>
           <w:szCs w:val="22"/>
         </w:rPr>
-        <w:t xml:space="preserve">REF </w:t>
-      </w:r>
-      <w:r>
-        <w:rPr>
-          <w:rFonts w:ascii="Garamond" w:eastAsia="Times New Roman" w:hAnsi="Garamond" w:cs="Times New Roman"/>
-          <w:b/>
+        <w:t xml:space="preserve">: </w:t>
+      </w:r>
+      <w:r>
+        <w:rPr>
+          <w:rFonts w:ascii="Garamond" w:eastAsia="Times New Roman" w:hAnsi="Garamond" w:cs="Times New Roman"/>
           <w:color w:val="538135" w:themeColor="accent6" w:themeShade="BF"/>
           <w:sz w:val="22"/>
           <w:szCs w:val="22"/>
         </w:rPr>
-        <w:t>3</w:t>
-      </w:r>
-      <w:r>
-        <w:rPr>
-          <w:rFonts w:ascii="Garamond" w:eastAsia="Times New Roman" w:hAnsi="Garamond" w:cs="Times New Roman"/>
+        <w:t>millisecond timescales are faster than bacterial response times</w:t>
+      </w:r>
+    </w:p>
+    <w:p>
+      <w:pPr>
+        <w:rPr>
+          <w:rFonts w:ascii="Garamond" w:hAnsi="Garamond" w:cs="Arial"/>
+          <w:sz w:val="22"/>
+          <w:szCs w:val="22"/>
+        </w:rPr>
+      </w:pPr>
+      <w:r>
+        <w:rPr>
+          <w:rFonts w:ascii="Garamond" w:hAnsi="Garamond" w:cs="Arial"/>
+          <w:sz w:val="22"/>
+          <w:szCs w:val="22"/>
+        </w:rPr>
+        <w:br w:type="page"/>
+      </w:r>
+    </w:p>
+    <w:p>
+      <w:pPr>
+        <w:rPr>
+          <w:rFonts w:ascii="Garamond" w:hAnsi="Garamond" w:cs="Arial"/>
+          <w:b/>
+          <w:sz w:val="22"/>
+          <w:szCs w:val="22"/>
+        </w:rPr>
+      </w:pPr>
+      <w:r>
+        <w:rPr>
+          <w:rFonts w:ascii="Garamond" w:hAnsi="Garamond" w:cs="Arial"/>
+          <w:b/>
+          <w:sz w:val="22"/>
+          <w:szCs w:val="22"/>
+        </w:rPr>
+        <w:t xml:space="preserve">Figure 3. Plausible </w:t>
+      </w:r>
+      <w:r>
+        <w:rPr>
+          <w:rFonts w:ascii="Garamond" w:hAnsi="Garamond" w:cs="Arial"/>
+          <w:b/>
+          <w:sz w:val="22"/>
+          <w:szCs w:val="22"/>
+        </w:rPr>
+        <w:t>phenotypic shifts in response to frequent nutrient fluctuations.</w:t>
+      </w:r>
+      <w:bookmarkStart w:id="0" w:name="_GoBack"/>
+      <w:bookmarkEnd w:id="0"/>
+      <w:r>
+        <w:rPr>
+          <w:rFonts w:ascii="Garamond" w:hAnsi="Garamond" w:cs="Arial"/>
+          <w:b/>
+          <w:sz w:val="22"/>
+          <w:szCs w:val="22"/>
+        </w:rPr>
+        <w:br w:type="page"/>
+      </w:r>
+    </w:p>
+    <w:p>
+      <w:pPr>
+        <w:spacing w:line="360" w:lineRule="auto"/>
+        <w:rPr>
+          <w:rFonts w:ascii="Garamond" w:eastAsia="Times New Roman" w:hAnsi="Garamond" w:cs="Times New Roman"/>
+          <w:b/>
           <w:color w:val="538135" w:themeColor="accent6" w:themeShade="BF"/>
           <w:sz w:val="22"/>
           <w:szCs w:val="22"/>
         </w:rPr>
-        <w:t xml:space="preserve">: </w:t>
-      </w:r>
-      <w:r>
-        <w:rPr>
-          <w:rFonts w:ascii="Garamond" w:eastAsia="Times New Roman" w:hAnsi="Garamond" w:cs="Times New Roman"/>
-          <w:color w:val="538135" w:themeColor="accent6" w:themeShade="BF"/>
-          <w:sz w:val="22"/>
-          <w:szCs w:val="22"/>
-        </w:rPr>
-        <w:t>millisecond timescales are faster than bacterial response times</w:t>
-      </w:r>
-    </w:p>
-    <w:p>
-      <w:pPr>
-        <w:rPr>
-          <w:rFonts w:ascii="Garamond" w:hAnsi="Garamond" w:cs="Arial"/>
-          <w:sz w:val="22"/>
-          <w:szCs w:val="22"/>
-        </w:rPr>
-      </w:pPr>
-      <w:r>
-        <w:rPr>
-          <w:rFonts w:ascii="Garamond" w:hAnsi="Garamond" w:cs="Arial"/>
-          <w:sz w:val="22"/>
-          <w:szCs w:val="22"/>
-        </w:rPr>
-        <w:br w:type="page"/>
-      </w:r>
-    </w:p>
-    <w:p>
-      <w:pPr>
-        <w:spacing w:line="360" w:lineRule="auto"/>
-        <w:rPr>
-          <w:rFonts w:ascii="Garamond" w:eastAsia="Times New Roman" w:hAnsi="Garamond" w:cs="Times New Roman"/>
-          <w:b/>
-          <w:color w:val="538135" w:themeColor="accent6" w:themeShade="BF"/>
-          <w:sz w:val="22"/>
-          <w:szCs w:val="22"/>
-        </w:rPr>
       </w:pPr>
       <w:r>
         <w:rPr>
@@ -9987,7 +10658,7 @@
           <w:sz w:val="22"/>
           <w:szCs w:val="22"/>
         </w:rPr>
-        <w:t>3</w:t>
+        <w:t>4</w:t>
       </w:r>
       <w:r>
         <w:rPr>
@@ -10005,16 +10676,43 @@
           <w:sz w:val="22"/>
           <w:szCs w:val="22"/>
         </w:rPr>
-        <w:t>Single nutrient upshifts and downshifts</w:t>
-      </w:r>
-      <w:r>
-        <w:rPr>
-          <w:rFonts w:ascii="Garamond" w:hAnsi="Garamond" w:cs="Arial"/>
-          <w:b/>
-          <w:sz w:val="22"/>
-          <w:szCs w:val="22"/>
-        </w:rPr>
-        <w:t xml:space="preserve"> are not representative models for </w:t>
+        <w:t>Single upshifts and downshifts</w:t>
+      </w:r>
+      <w:r>
+        <w:rPr>
+          <w:rFonts w:ascii="Garamond" w:hAnsi="Garamond" w:cs="Arial"/>
+          <w:b/>
+          <w:sz w:val="22"/>
+          <w:szCs w:val="22"/>
+        </w:rPr>
+        <w:t xml:space="preserve"> </w:t>
+      </w:r>
+      <w:r>
+        <w:rPr>
+          <w:rFonts w:ascii="Garamond" w:hAnsi="Garamond" w:cs="Arial"/>
+          <w:b/>
+          <w:sz w:val="22"/>
+          <w:szCs w:val="22"/>
+        </w:rPr>
+        <w:t xml:space="preserve">in nutrient availability </w:t>
+      </w:r>
+      <w:r>
+        <w:rPr>
+          <w:rFonts w:ascii="Garamond" w:hAnsi="Garamond" w:cs="Arial"/>
+          <w:b/>
+          <w:sz w:val="22"/>
+          <w:szCs w:val="22"/>
+        </w:rPr>
+        <w:t xml:space="preserve">are not representative models for </w:t>
+      </w:r>
+      <w:r>
+        <w:rPr>
+          <w:rFonts w:ascii="Garamond" w:hAnsi="Garamond" w:cs="Arial"/>
+          <w:b/>
+          <w:sz w:val="22"/>
+          <w:szCs w:val="22"/>
+        </w:rPr>
+        <w:t xml:space="preserve">frequently </w:t>
       </w:r>
       <w:r>
         <w:rPr>
@@ -10032,25 +10730,16 @@
           <w:sz w:val="22"/>
           <w:szCs w:val="22"/>
         </w:rPr>
-        <w:t xml:space="preserve"> environments with </w:t>
-      </w:r>
-      <w:r>
-        <w:rPr>
-          <w:rFonts w:ascii="Garamond" w:hAnsi="Garamond" w:cs="Arial"/>
-          <w:b/>
-          <w:sz w:val="22"/>
-          <w:szCs w:val="22"/>
-        </w:rPr>
-        <w:t xml:space="preserve">frequent </w:t>
-      </w:r>
-      <w:r>
-        <w:rPr>
-          <w:rFonts w:ascii="Garamond" w:hAnsi="Garamond" w:cs="Arial"/>
-          <w:b/>
-          <w:sz w:val="22"/>
-          <w:szCs w:val="22"/>
-        </w:rPr>
-        <w:t>shifts</w:t>
+        <w:t xml:space="preserve"> environment</w:t>
+      </w:r>
+      <w:r>
+        <w:rPr>
+          <w:rFonts w:ascii="Garamond" w:hAnsi="Garamond" w:cs="Arial"/>
+          <w:b/>
+          <w:sz w:val="22"/>
+          <w:szCs w:val="22"/>
+        </w:rPr>
+        <w:t>s</w:t>
       </w:r>
       <w:r>
         <w:rPr>
@@ -11400,7 +12089,7 @@
         <w:rStyle w:val="PageNumber"/>
         <w:noProof/>
       </w:rPr>
-      <w:t>9</w:t>
+      <w:t>13</w:t>
     </w:r>
     <w:r>
       <w:rPr>

</xml_diff>

<commit_message>
data analysis pipeline to methods
</commit_message>
<xml_diff>
--- a/manuscript_growthReductions.docx
+++ b/manuscript_growthReductions.docx
@@ -2391,18 +2391,246 @@
         </w:rPr>
         <w:t>.</w:t>
       </w:r>
-      <w:r>
-        <w:rPr>
-          <w:rFonts w:ascii="Garamond" w:hAnsi="Garamond" w:cs="Arial"/>
-        </w:rPr>
-        <w:t xml:space="preserve"> </w:t>
-      </w:r>
-      <w:r>
-        <w:rPr>
-          <w:rFonts w:ascii="Garamond" w:hAnsi="Garamond" w:cs="Arial"/>
-        </w:rPr>
-        <w:t>text</w:t>
-      </w:r>
+    </w:p>
+    <w:p>
+      <w:pPr>
+        <w:pStyle w:val="ListParagraph"/>
+        <w:numPr>
+          <w:ilvl w:val="0"/>
+          <w:numId w:val="15"/>
+        </w:numPr>
+        <w:spacing w:line="360" w:lineRule="auto"/>
+        <w:rPr>
+          <w:rFonts w:ascii="Garamond" w:hAnsi="Garamond" w:cs="Arial"/>
+        </w:rPr>
+      </w:pPr>
+      <w:r>
+        <w:rPr>
+          <w:rFonts w:ascii="Garamond" w:hAnsi="Garamond" w:cs="Arial"/>
+        </w:rPr>
+        <w:t xml:space="preserve">Particle tracking (ND2Proc_XY.m) takes split ND2 files, uses a thresholding parameter (manually selected with GUI) to make a binary mask based on pixel contrast. </w:t>
+      </w:r>
+      <w:r>
+        <w:rPr>
+          <w:rFonts w:ascii="Garamond" w:hAnsi="Garamond" w:cs="Arial"/>
+        </w:rPr>
+        <w:t xml:space="preserve">In this mask, each particle (including cells) is a connected white shape in the background of black. For each image in ND2 movie, </w:t>
+      </w:r>
+      <w:r>
+        <w:rPr>
+          <w:rFonts w:ascii="Garamond" w:hAnsi="Garamond" w:cs="Arial"/>
+        </w:rPr>
+        <w:t>a masked image is created, then particles are identified and eliminated based on width and area. Surviving particles are then linked through time based on xy position.</w:t>
+      </w:r>
+      <w:r>
+        <w:rPr>
+          <w:rFonts w:ascii="Garamond" w:hAnsi="Garamond" w:cs="Arial"/>
+        </w:rPr>
+        <w:t xml:space="preserve"> Output data matrix D</w:t>
+      </w:r>
+      <w:r>
+        <w:rPr>
+          <w:rFonts w:ascii="Garamond" w:hAnsi="Garamond" w:cs="Arial"/>
+        </w:rPr>
+        <w:t xml:space="preserve"> (measured parameters)</w:t>
+      </w:r>
+      <w:r>
+        <w:rPr>
+          <w:rFonts w:ascii="Garamond" w:hAnsi="Garamond" w:cs="Arial"/>
+        </w:rPr>
+        <w:t>, and T</w:t>
+      </w:r>
+      <w:r>
+        <w:rPr>
+          <w:rFonts w:ascii="Garamond" w:hAnsi="Garamond" w:cs="Arial"/>
+        </w:rPr>
+        <w:t xml:space="preserve"> (</w:t>
+      </w:r>
+      <w:r>
+        <w:rPr>
+          <w:rFonts w:ascii="Garamond" w:hAnsi="Garamond" w:cs="Arial"/>
+        </w:rPr>
+        <w:t>timestamps</w:t>
+      </w:r>
+      <w:r>
+        <w:rPr>
+          <w:rFonts w:ascii="Garamond" w:hAnsi="Garamond" w:cs="Arial"/>
+        </w:rPr>
+        <w:t>)</w:t>
+      </w:r>
+      <w:r>
+        <w:rPr>
+          <w:rFonts w:ascii="Garamond" w:hAnsi="Garamond" w:cs="Arial"/>
+        </w:rPr>
+        <w:t>.</w:t>
+      </w:r>
+    </w:p>
+    <w:p>
+      <w:pPr>
+        <w:pStyle w:val="ListParagraph"/>
+        <w:numPr>
+          <w:ilvl w:val="0"/>
+          <w:numId w:val="15"/>
+        </w:numPr>
+        <w:spacing w:line="360" w:lineRule="auto"/>
+        <w:rPr>
+          <w:rFonts w:ascii="Garamond" w:hAnsi="Garamond" w:cs="Arial"/>
+        </w:rPr>
+      </w:pPr>
+      <w:r>
+        <w:rPr>
+          <w:rFonts w:ascii="Garamond" w:hAnsi="Garamond" w:cs="Arial"/>
+        </w:rPr>
+        <w:t>Data matrix D then is prepared for analyses with an initial data cleaning step</w:t>
+      </w:r>
+      <w:r>
+        <w:rPr>
+          <w:rFonts w:ascii="Garamond" w:hAnsi="Garamond" w:cs="Arial"/>
+        </w:rPr>
+        <w:t>, designed to throw out tracks that do not belong to single, growing cells</w:t>
+      </w:r>
+      <w:r>
+        <w:rPr>
+          <w:rFonts w:ascii="Garamond" w:hAnsi="Garamond" w:cs="Arial"/>
+        </w:rPr>
+        <w:t xml:space="preserve"> (dataTrimmer_revised.m). </w:t>
+      </w:r>
+      <w:r>
+        <w:rPr>
+          <w:rFonts w:ascii="Garamond" w:hAnsi="Garamond" w:cs="Arial"/>
+        </w:rPr>
+        <w:t xml:space="preserve">This process </w:t>
+      </w:r>
+      <w:r>
+        <w:rPr>
+          <w:rFonts w:ascii="Garamond" w:hAnsi="Garamond" w:cs="Arial"/>
+        </w:rPr>
+        <w:t>trims the data set via</w:t>
+      </w:r>
+      <w:r>
+        <w:rPr>
+          <w:rFonts w:ascii="Garamond" w:hAnsi="Garamond" w:cs="Arial"/>
+        </w:rPr>
+        <w:t xml:space="preserve"> the following:</w:t>
+      </w:r>
+    </w:p>
+    <w:p>
+      <w:pPr>
+        <w:pStyle w:val="ListParagraph"/>
+        <w:numPr>
+          <w:ilvl w:val="2"/>
+          <w:numId w:val="15"/>
+        </w:numPr>
+        <w:spacing w:line="360" w:lineRule="auto"/>
+        <w:rPr>
+          <w:rFonts w:ascii="Garamond" w:hAnsi="Garamond" w:cs="Arial"/>
+        </w:rPr>
+      </w:pPr>
+      <w:r>
+        <w:rPr>
+          <w:rFonts w:ascii="Garamond" w:hAnsi="Garamond" w:cs="Arial"/>
+        </w:rPr>
+        <w:t>jumps in length that are greater than 30%. If such a jump is found, the program cuts the track into two at the jump and creates a new track with the post-jump data.</w:t>
+      </w:r>
+    </w:p>
+    <w:p>
+      <w:pPr>
+        <w:pStyle w:val="ListParagraph"/>
+        <w:numPr>
+          <w:ilvl w:val="2"/>
+          <w:numId w:val="15"/>
+        </w:numPr>
+        <w:spacing w:line="360" w:lineRule="auto"/>
+        <w:rPr>
+          <w:rFonts w:ascii="Garamond" w:hAnsi="Garamond" w:cs="Arial"/>
+        </w:rPr>
+      </w:pPr>
+      <w:r>
+        <w:rPr>
+          <w:rFonts w:ascii="Garamond" w:hAnsi="Garamond" w:cs="Arial"/>
+        </w:rPr>
+        <w:t>Tracks must exist for at least 5 data points (~10 min)</w:t>
+      </w:r>
+    </w:p>
+    <w:p>
+      <w:pPr>
+        <w:pStyle w:val="ListParagraph"/>
+        <w:numPr>
+          <w:ilvl w:val="2"/>
+          <w:numId w:val="15"/>
+        </w:numPr>
+        <w:spacing w:line="360" w:lineRule="auto"/>
+        <w:rPr>
+          <w:rFonts w:ascii="Garamond" w:hAnsi="Garamond" w:cs="Arial"/>
+        </w:rPr>
+      </w:pPr>
+      <w:r>
+        <w:rPr>
+          <w:rFonts w:ascii="Garamond" w:hAnsi="Garamond" w:cs="Arial"/>
+        </w:rPr>
+        <w:t xml:space="preserve">Tracks cannot </w:t>
+      </w:r>
+      <w:r>
+        <w:rPr>
+          <w:rFonts w:ascii="Garamond" w:hAnsi="Garamond" w:cs="Arial"/>
+        </w:rPr>
+        <w:t>oscillate too quickly between (+) and (–) growth rates. These are rather non-cell, non-growing particles and the size fluctuations actually noise.</w:t>
+      </w:r>
+    </w:p>
+    <w:p>
+      <w:pPr>
+        <w:pStyle w:val="ListParagraph"/>
+        <w:numPr>
+          <w:ilvl w:val="2"/>
+          <w:numId w:val="15"/>
+        </w:numPr>
+        <w:spacing w:line="360" w:lineRule="auto"/>
+        <w:rPr>
+          <w:rFonts w:ascii="Garamond" w:hAnsi="Garamond" w:cs="Arial"/>
+        </w:rPr>
+      </w:pPr>
+      <w:r>
+        <w:rPr>
+          <w:rFonts w:ascii="Garamond" w:hAnsi="Garamond" w:cs="Arial"/>
+        </w:rPr>
+        <w:t>Tracks must at some point, reach a length of at least 1.8 um.</w:t>
+      </w:r>
+    </w:p>
+    <w:p>
+      <w:pPr>
+        <w:pStyle w:val="ListParagraph"/>
+        <w:spacing w:line="360" w:lineRule="auto"/>
+        <w:rPr>
+          <w:rFonts w:ascii="Garamond" w:hAnsi="Garamond" w:cs="Arial"/>
+        </w:rPr>
+      </w:pPr>
+      <w:r>
+        <w:rPr>
+          <w:rFonts w:ascii="Garamond" w:hAnsi="Garamond" w:cs="Arial"/>
+        </w:rPr>
+        <w:t>Outputs D5, the data matrix of surviving tracks as well as a reject matrix which contains information on which step removed which tracks.</w:t>
+      </w:r>
+    </w:p>
+    <w:p>
+      <w:pPr>
+        <w:pStyle w:val="ListParagraph"/>
+        <w:numPr>
+          <w:ilvl w:val="0"/>
+          <w:numId w:val="15"/>
+        </w:numPr>
+        <w:spacing w:line="360" w:lineRule="auto"/>
+        <w:rPr>
+          <w:rFonts w:ascii="Garamond" w:hAnsi="Garamond" w:cs="Arial"/>
+        </w:rPr>
+      </w:pPr>
+      <w:r>
+        <w:rPr>
+          <w:rFonts w:ascii="Garamond" w:hAnsi="Garamond" w:cs="Arial"/>
+        </w:rPr>
+        <w:t>After these two steps, the data is more or less ready to feed into an assembly function (buildDM.m), which is designed to facilitated data manipulation and plotting.</w:t>
+      </w:r>
+      <w:bookmarkStart w:id="0" w:name="_GoBack"/>
+      <w:bookmarkEnd w:id="0"/>
     </w:p>
     <w:p>
       <w:pPr>
@@ -8692,6 +8920,191 @@
           <w:sz w:val="22"/>
           <w:szCs w:val="22"/>
         </w:rPr>
+        <w:t xml:space="preserve"> primarily</w:t>
+      </w:r>
+      <w:r>
+        <w:rPr>
+          <w:rFonts w:ascii="Garamond" w:hAnsi="Garamond" w:cs="Arial"/>
+          <w:sz w:val="22"/>
+          <w:szCs w:val="22"/>
+        </w:rPr>
+        <w:t xml:space="preserve"> focus on even oscillations between a low and </w:t>
+      </w:r>
+      <w:r>
+        <w:rPr>
+          <w:rFonts w:ascii="Garamond" w:hAnsi="Garamond" w:cs="Arial"/>
+          <w:sz w:val="22"/>
+          <w:szCs w:val="22"/>
+        </w:rPr>
+        <w:t xml:space="preserve">a </w:t>
+      </w:r>
+      <w:r>
+        <w:rPr>
+          <w:rFonts w:ascii="Garamond" w:hAnsi="Garamond" w:cs="Arial"/>
+          <w:sz w:val="22"/>
+          <w:szCs w:val="22"/>
+        </w:rPr>
+        <w:t>high LB conce</w:t>
+      </w:r>
+      <w:r>
+        <w:rPr>
+          <w:rFonts w:ascii="Garamond" w:hAnsi="Garamond" w:cs="Arial"/>
+          <w:sz w:val="22"/>
+          <w:szCs w:val="22"/>
+        </w:rPr>
+        <w:t>ntration</w:t>
+      </w:r>
+      <w:r>
+        <w:rPr>
+          <w:rFonts w:ascii="Garamond" w:hAnsi="Garamond" w:cs="Arial"/>
+          <w:sz w:val="22"/>
+          <w:szCs w:val="22"/>
+        </w:rPr>
+        <w:t>.</w:t>
+      </w:r>
+      <w:r>
+        <w:rPr>
+          <w:rFonts w:ascii="Garamond" w:hAnsi="Garamond" w:cs="Arial"/>
+          <w:sz w:val="22"/>
+          <w:szCs w:val="22"/>
+        </w:rPr>
+        <w:t xml:space="preserve"> The period length, </w:t>
+      </w:r>
+      <w:r>
+        <w:rPr>
+          <w:rFonts w:ascii="Garamond" w:hAnsi="Garamond" w:cs="Arial"/>
+          <w:sz w:val="22"/>
+          <w:szCs w:val="22"/>
+        </w:rPr>
+        <w:t>T</w:t>
+      </w:r>
+      <w:r>
+        <w:rPr>
+          <w:rFonts w:ascii="Garamond" w:hAnsi="Garamond" w:cs="Arial"/>
+          <w:sz w:val="22"/>
+          <w:szCs w:val="22"/>
+        </w:rPr>
+        <w:t>, ranges between 30 sec to 60 min.</w:t>
+      </w:r>
+      <w:r>
+        <w:rPr>
+          <w:rFonts w:ascii="Garamond" w:hAnsi="Garamond" w:cs="Arial"/>
+          <w:sz w:val="22"/>
+          <w:szCs w:val="22"/>
+        </w:rPr>
+        <w:t xml:space="preserve"> For comparison, </w:t>
+      </w:r>
+      <w:r>
+        <w:rPr>
+          <w:rFonts w:ascii="Garamond" w:hAnsi="Garamond" w:cs="Arial"/>
+          <w:sz w:val="22"/>
+          <w:szCs w:val="22"/>
+        </w:rPr>
+        <w:t>three</w:t>
+      </w:r>
+      <w:r>
+        <w:rPr>
+          <w:rFonts w:ascii="Garamond" w:hAnsi="Garamond" w:cs="Arial"/>
+          <w:sz w:val="22"/>
+          <w:szCs w:val="22"/>
+        </w:rPr>
+        <w:t xml:space="preserve"> control environments – low, average and high LB </w:t>
+      </w:r>
+      <w:r>
+        <w:rPr>
+          <w:rFonts w:ascii="Garamond" w:hAnsi="Garamond" w:cs="Arial"/>
+          <w:sz w:val="22"/>
+          <w:szCs w:val="22"/>
+        </w:rPr>
+        <w:t>–</w:t>
+      </w:r>
+      <w:r>
+        <w:rPr>
+          <w:rFonts w:ascii="Garamond" w:hAnsi="Garamond" w:cs="Arial"/>
+          <w:sz w:val="22"/>
+          <w:szCs w:val="22"/>
+        </w:rPr>
+        <w:t xml:space="preserve"> run simultaneously with every</w:t>
+      </w:r>
+      <w:r>
+        <w:rPr>
+          <w:rFonts w:ascii="Garamond" w:hAnsi="Garamond" w:cs="Arial"/>
+          <w:sz w:val="22"/>
+          <w:szCs w:val="22"/>
+        </w:rPr>
+        <w:t xml:space="preserve"> switching environment.</w:t>
+      </w:r>
+      <w:r>
+        <w:rPr>
+          <w:rFonts w:ascii="Garamond" w:hAnsi="Garamond" w:cs="Arial"/>
+          <w:sz w:val="22"/>
+          <w:szCs w:val="22"/>
+        </w:rPr>
+        <w:t xml:space="preserve"> Growth responses to fluctuating signals and single nutrient shifts are also compared. In the case of single nutrient shifts, the initial medium is steadily delivered for &gt;3 hr before switching to the final for several hours.</w:t>
+      </w:r>
+      <w:r>
+        <w:rPr>
+          <w:rFonts w:ascii="Garamond" w:hAnsi="Garamond" w:cs="Arial"/>
+          <w:sz w:val="22"/>
+          <w:szCs w:val="22"/>
+        </w:rPr>
+        <w:t xml:space="preserve"> To probe the stability of growth phenotype after repeated fluctuations, our final signal switches from delivering periodic fluctuations for 5 hours to a steady nutrient environment for another several hours.</w:t>
+      </w:r>
+      <w:r>
+        <w:rPr>
+          <w:rFonts w:ascii="Garamond" w:hAnsi="Garamond" w:cs="Arial"/>
+          <w:sz w:val="22"/>
+          <w:szCs w:val="22"/>
+        </w:rPr>
+        <w:t xml:space="preserve"> (</w:t>
+      </w:r>
+      <w:r>
+        <w:rPr>
+          <w:rFonts w:ascii="Garamond" w:hAnsi="Garamond" w:cs="Arial"/>
+          <w:b/>
+          <w:sz w:val="22"/>
+          <w:szCs w:val="22"/>
+        </w:rPr>
+        <w:t>C</w:t>
+      </w:r>
+      <w:r>
+        <w:rPr>
+          <w:rFonts w:ascii="Garamond" w:hAnsi="Garamond" w:cs="Arial"/>
+          <w:sz w:val="22"/>
+          <w:szCs w:val="22"/>
+        </w:rPr>
+        <w:t xml:space="preserve">) </w:t>
+      </w:r>
+      <w:r>
+        <w:rPr>
+          <w:rFonts w:ascii="Garamond" w:hAnsi="Garamond" w:cs="Arial"/>
+          <w:sz w:val="22"/>
+          <w:szCs w:val="22"/>
+        </w:rPr>
+        <w:t>To s</w:t>
+      </w:r>
+      <w:r>
+        <w:rPr>
+          <w:rFonts w:ascii="Garamond" w:hAnsi="Garamond" w:cs="Arial"/>
+          <w:sz w:val="22"/>
+          <w:szCs w:val="22"/>
+        </w:rPr>
+        <w:t>witch between mediums</w:t>
+      </w:r>
+      <w:r>
+        <w:rPr>
+          <w:rFonts w:ascii="Garamond" w:hAnsi="Garamond" w:cs="Arial"/>
+          <w:sz w:val="22"/>
+          <w:szCs w:val="22"/>
+        </w:rPr>
+        <w:t>,</w:t>
+      </w:r>
+      <w:r>
+        <w:rPr>
+          <w:rFonts w:ascii="Garamond" w:hAnsi="Garamond" w:cs="Arial"/>
+          <w:sz w:val="22"/>
+          <w:szCs w:val="22"/>
+        </w:rPr>
         <w:t xml:space="preserve"> </w:t>
       </w:r>
       <w:r>
@@ -8700,39 +9113,23 @@
           <w:sz w:val="22"/>
           <w:szCs w:val="22"/>
         </w:rPr>
-        <w:t>primarily</w:t>
-      </w:r>
-      <w:r>
-        <w:rPr>
-          <w:rFonts w:ascii="Garamond" w:hAnsi="Garamond" w:cs="Arial"/>
-          <w:sz w:val="22"/>
-          <w:szCs w:val="22"/>
-        </w:rPr>
-        <w:t xml:space="preserve"> focus on even oscillations between a low and </w:t>
-      </w:r>
-      <w:r>
-        <w:rPr>
-          <w:rFonts w:ascii="Garamond" w:hAnsi="Garamond" w:cs="Arial"/>
-          <w:sz w:val="22"/>
-          <w:szCs w:val="22"/>
-        </w:rPr>
-        <w:t xml:space="preserve">a </w:t>
-      </w:r>
-      <w:r>
-        <w:rPr>
-          <w:rFonts w:ascii="Garamond" w:hAnsi="Garamond" w:cs="Arial"/>
-          <w:sz w:val="22"/>
-          <w:szCs w:val="22"/>
-        </w:rPr>
-        <w:t>high LB conce</w:t>
-      </w:r>
-      <w:r>
-        <w:rPr>
-          <w:rFonts w:ascii="Garamond" w:hAnsi="Garamond" w:cs="Arial"/>
-          <w:sz w:val="22"/>
-          <w:szCs w:val="22"/>
-        </w:rPr>
-        <w:t>ntration</w:t>
+        <w:t xml:space="preserve">we oscillate </w:t>
+      </w:r>
+      <w:r>
+        <w:rPr>
+          <w:rFonts w:ascii="Garamond" w:hAnsi="Garamond" w:cs="Arial"/>
+          <w:sz w:val="22"/>
+          <w:szCs w:val="22"/>
+        </w:rPr>
+        <w:t>pressure</w:t>
+      </w:r>
+      <w:r>
+        <w:rPr>
+          <w:rFonts w:ascii="Garamond" w:hAnsi="Garamond" w:cs="Arial"/>
+          <w:sz w:val="22"/>
+          <w:szCs w:val="22"/>
+        </w:rPr>
+        <w:t xml:space="preserve"> within the reservoirs of each medium</w:t>
       </w:r>
       <w:r>
         <w:rPr>
@@ -8748,103 +9145,218 @@
           <w:sz w:val="22"/>
           <w:szCs w:val="22"/>
         </w:rPr>
-        <w:t xml:space="preserve"> The period length, </w:t>
-      </w:r>
-      <w:r>
-        <w:rPr>
-          <w:rFonts w:ascii="Garamond" w:hAnsi="Garamond" w:cs="Arial"/>
-          <w:sz w:val="22"/>
-          <w:szCs w:val="22"/>
-        </w:rPr>
-        <w:t>T</w:t>
-      </w:r>
-      <w:r>
-        <w:rPr>
-          <w:rFonts w:ascii="Garamond" w:hAnsi="Garamond" w:cs="Arial"/>
-          <w:sz w:val="22"/>
-          <w:szCs w:val="22"/>
-        </w:rPr>
-        <w:t>, ranges between 30 sec to 60 min.</w:t>
-      </w:r>
-      <w:r>
-        <w:rPr>
-          <w:rFonts w:ascii="Garamond" w:hAnsi="Garamond" w:cs="Arial"/>
-          <w:sz w:val="22"/>
-          <w:szCs w:val="22"/>
-        </w:rPr>
-        <w:t xml:space="preserve"> For comparison, </w:t>
-      </w:r>
-      <w:r>
-        <w:rPr>
-          <w:rFonts w:ascii="Garamond" w:hAnsi="Garamond" w:cs="Arial"/>
-          <w:sz w:val="22"/>
-          <w:szCs w:val="22"/>
-        </w:rPr>
-        <w:t>three</w:t>
-      </w:r>
-      <w:r>
-        <w:rPr>
-          <w:rFonts w:ascii="Garamond" w:hAnsi="Garamond" w:cs="Arial"/>
-          <w:sz w:val="22"/>
-          <w:szCs w:val="22"/>
-        </w:rPr>
-        <w:t xml:space="preserve"> control environments – low, average and high LB </w:t>
-      </w:r>
-      <w:r>
-        <w:rPr>
-          <w:rFonts w:ascii="Garamond" w:hAnsi="Garamond" w:cs="Arial"/>
-          <w:sz w:val="22"/>
-          <w:szCs w:val="22"/>
-        </w:rPr>
-        <w:t>–</w:t>
-      </w:r>
-      <w:r>
-        <w:rPr>
-          <w:rFonts w:ascii="Garamond" w:hAnsi="Garamond" w:cs="Arial"/>
-          <w:sz w:val="22"/>
-          <w:szCs w:val="22"/>
-        </w:rPr>
-        <w:t xml:space="preserve"> run</w:t>
-      </w:r>
-      <w:r>
-        <w:rPr>
-          <w:rFonts w:ascii="Garamond" w:hAnsi="Garamond" w:cs="Arial"/>
-          <w:sz w:val="22"/>
-          <w:szCs w:val="22"/>
-        </w:rPr>
-        <w:t xml:space="preserve"> simultaneously</w:t>
-      </w:r>
-      <w:r>
-        <w:rPr>
-          <w:rFonts w:ascii="Garamond" w:hAnsi="Garamond" w:cs="Arial"/>
-          <w:sz w:val="22"/>
-          <w:szCs w:val="22"/>
-        </w:rPr>
-        <w:t xml:space="preserve"> with every</w:t>
-      </w:r>
-      <w:r>
-        <w:rPr>
-          <w:rFonts w:ascii="Garamond" w:hAnsi="Garamond" w:cs="Arial"/>
-          <w:sz w:val="22"/>
-          <w:szCs w:val="22"/>
-        </w:rPr>
-        <w:t xml:space="preserve"> switching environment.</w:t>
-      </w:r>
-      <w:r>
-        <w:rPr>
-          <w:rFonts w:ascii="Garamond" w:hAnsi="Garamond" w:cs="Arial"/>
-          <w:sz w:val="22"/>
-          <w:szCs w:val="22"/>
-        </w:rPr>
-        <w:t xml:space="preserve"> Growth responses to fluctuating signals and single nutrient shifts are also compared. In the case of single nutrient shifts, the initial medium is steadily delivered for &gt;3 hr before switching to the final for several hours.</w:t>
-      </w:r>
-      <w:r>
-        <w:rPr>
-          <w:rFonts w:ascii="Garamond" w:hAnsi="Garamond" w:cs="Arial"/>
-          <w:sz w:val="22"/>
-          <w:szCs w:val="22"/>
-        </w:rPr>
-        <w:t xml:space="preserve"> To probe the stability of growth phenotype after repeated fluctuations, our final signal switches from delivering periodic fluctuations for 5 hours to a steady nutrient environment for another several hours.</w:t>
+        <w:t xml:space="preserve"> When the pressure in the low LB reservoir (P</w:t>
+      </w:r>
+      <w:r>
+        <w:rPr>
+          <w:rFonts w:ascii="Garamond" w:hAnsi="Garamond" w:cs="Arial"/>
+          <w:sz w:val="22"/>
+          <w:szCs w:val="22"/>
+          <w:vertAlign w:val="subscript"/>
+        </w:rPr>
+        <w:t>low</w:t>
+      </w:r>
+      <w:r>
+        <w:rPr>
+          <w:rFonts w:ascii="Garamond" w:hAnsi="Garamond" w:cs="Arial"/>
+          <w:sz w:val="22"/>
+          <w:szCs w:val="22"/>
+        </w:rPr>
+        <w:t>)</w:t>
+      </w:r>
+      <w:r>
+        <w:rPr>
+          <w:rFonts w:ascii="Garamond" w:hAnsi="Garamond" w:cs="Arial"/>
+          <w:sz w:val="22"/>
+          <w:szCs w:val="22"/>
+        </w:rPr>
+        <w:t xml:space="preserve"> </w:t>
+      </w:r>
+      <w:r>
+        <w:rPr>
+          <w:rFonts w:ascii="Garamond" w:hAnsi="Garamond" w:cs="Arial"/>
+          <w:sz w:val="22"/>
+          <w:szCs w:val="22"/>
+        </w:rPr>
+        <w:t>is roughly equal to that in the high LB reservoir (P</w:t>
+      </w:r>
+      <w:r>
+        <w:rPr>
+          <w:rFonts w:ascii="Garamond" w:hAnsi="Garamond" w:cs="Arial"/>
+          <w:sz w:val="22"/>
+          <w:szCs w:val="22"/>
+          <w:vertAlign w:val="subscript"/>
+        </w:rPr>
+        <w:t>high</w:t>
+      </w:r>
+      <w:r>
+        <w:rPr>
+          <w:rFonts w:ascii="Garamond" w:hAnsi="Garamond" w:cs="Arial"/>
+          <w:sz w:val="22"/>
+          <w:szCs w:val="22"/>
+        </w:rPr>
+        <w:t>), then both mediums flow to the cells downstream.</w:t>
+      </w:r>
+      <w:r>
+        <w:rPr>
+          <w:rFonts w:ascii="Garamond" w:hAnsi="Garamond" w:cs="Arial"/>
+          <w:sz w:val="22"/>
+          <w:szCs w:val="22"/>
+        </w:rPr>
+        <w:t xml:space="preserve"> </w:t>
+      </w:r>
+      <w:r>
+        <w:rPr>
+          <w:rFonts w:ascii="Garamond" w:hAnsi="Garamond" w:cs="Arial"/>
+          <w:sz w:val="22"/>
+          <w:szCs w:val="22"/>
+        </w:rPr>
+        <w:t>We determine the</w:t>
+      </w:r>
+      <w:r>
+        <w:rPr>
+          <w:rFonts w:ascii="Garamond" w:hAnsi="Garamond" w:cs="Arial"/>
+          <w:sz w:val="22"/>
+          <w:szCs w:val="22"/>
+        </w:rPr>
+        <w:t xml:space="preserve"> pressure differences required for one medium to overtake the other and become the sole fluid to reach the cells </w:t>
+      </w:r>
+      <w:r>
+        <w:rPr>
+          <w:rFonts w:ascii="Garamond" w:hAnsi="Garamond" w:cs="Arial"/>
+          <w:sz w:val="22"/>
+          <w:szCs w:val="22"/>
+        </w:rPr>
+        <w:t>and program these values</w:t>
+      </w:r>
+      <w:r>
+        <w:rPr>
+          <w:rFonts w:ascii="Garamond" w:hAnsi="Garamond" w:cs="Arial"/>
+          <w:sz w:val="22"/>
+          <w:szCs w:val="22"/>
+        </w:rPr>
+        <w:t xml:space="preserve"> into the switching signals of our choosing.</w:t>
+      </w:r>
+      <w:r>
+        <w:rPr>
+          <w:rFonts w:ascii="Garamond" w:hAnsi="Garamond" w:cs="Arial"/>
+          <w:sz w:val="22"/>
+          <w:szCs w:val="22"/>
+        </w:rPr>
+        <w:t xml:space="preserve"> </w:t>
+      </w:r>
+      <w:r>
+        <w:rPr>
+          <w:rFonts w:ascii="Garamond" w:hAnsi="Garamond" w:cs="Arial"/>
+          <w:sz w:val="22"/>
+          <w:szCs w:val="22"/>
+        </w:rPr>
+        <w:t>(</w:t>
+      </w:r>
+      <w:r>
+        <w:rPr>
+          <w:rFonts w:ascii="Garamond" w:hAnsi="Garamond" w:cs="Arial"/>
+          <w:b/>
+          <w:sz w:val="22"/>
+          <w:szCs w:val="22"/>
+        </w:rPr>
+        <w:t>D</w:t>
+      </w:r>
+      <w:r>
+        <w:rPr>
+          <w:rFonts w:ascii="Garamond" w:hAnsi="Garamond" w:cs="Arial"/>
+          <w:sz w:val="22"/>
+          <w:szCs w:val="22"/>
+        </w:rPr>
+        <w:t>)</w:t>
+      </w:r>
+      <w:r>
+        <w:rPr>
+          <w:rFonts w:ascii="Garamond" w:hAnsi="Garamond" w:cs="Arial"/>
+          <w:sz w:val="22"/>
+          <w:szCs w:val="22"/>
+        </w:rPr>
+        <w:t xml:space="preserve"> Fluorescein intensity over multiple oscillations (10 sec period) in two channel locations: (i) immediately after the</w:t>
+      </w:r>
+      <w:r>
+        <w:rPr>
+          <w:rFonts w:ascii="Garamond" w:hAnsi="Garamond" w:cs="Arial"/>
+          <w:sz w:val="22"/>
+          <w:szCs w:val="22"/>
+        </w:rPr>
+        <w:t xml:space="preserve"> switching</w:t>
+      </w:r>
+      <w:r>
+        <w:rPr>
+          <w:rFonts w:ascii="Garamond" w:hAnsi="Garamond" w:cs="Arial"/>
+          <w:sz w:val="22"/>
+          <w:szCs w:val="22"/>
+        </w:rPr>
+        <w:t xml:space="preserve"> junction and (ii) </w:t>
+      </w:r>
+      <w:r>
+        <w:rPr>
+          <w:rFonts w:ascii="Garamond" w:hAnsi="Garamond" w:cs="Arial"/>
+          <w:sz w:val="22"/>
+          <w:szCs w:val="22"/>
+        </w:rPr>
+        <w:t>further</w:t>
+      </w:r>
+      <w:r>
+        <w:rPr>
+          <w:rFonts w:ascii="Garamond" w:hAnsi="Garamond" w:cs="Arial"/>
+          <w:sz w:val="22"/>
+          <w:szCs w:val="22"/>
+        </w:rPr>
+        <w:t xml:space="preserve"> downstream </w:t>
+      </w:r>
+      <w:r>
+        <w:rPr>
+          <w:rFonts w:ascii="Garamond" w:hAnsi="Garamond" w:cs="Arial"/>
+          <w:sz w:val="22"/>
+          <w:szCs w:val="22"/>
+        </w:rPr>
+        <w:t>(</w:t>
+      </w:r>
+      <w:r>
+        <w:rPr>
+          <w:rFonts w:ascii="Garamond" w:hAnsi="Garamond" w:cs="Arial"/>
+          <w:sz w:val="22"/>
+          <w:szCs w:val="22"/>
+        </w:rPr>
+        <w:t>cell</w:t>
+      </w:r>
+      <w:r>
+        <w:rPr>
+          <w:rFonts w:ascii="Garamond" w:hAnsi="Garamond" w:cs="Arial"/>
+          <w:sz w:val="22"/>
+          <w:szCs w:val="22"/>
+        </w:rPr>
+        <w:t xml:space="preserve"> imaging position)</w:t>
+      </w:r>
+      <w:r>
+        <w:rPr>
+          <w:rFonts w:ascii="Garamond" w:hAnsi="Garamond" w:cs="Arial"/>
+          <w:sz w:val="22"/>
+          <w:szCs w:val="22"/>
+        </w:rPr>
+        <w:t xml:space="preserve">. </w:t>
+      </w:r>
+      <w:r>
+        <w:rPr>
+          <w:rFonts w:ascii="Garamond" w:hAnsi="Garamond" w:cs="Arial"/>
+          <w:sz w:val="22"/>
+          <w:szCs w:val="22"/>
+        </w:rPr>
+        <w:t xml:space="preserve">Transitions between </w:t>
+      </w:r>
+      <w:r>
+        <w:rPr>
+          <w:rFonts w:ascii="Garamond" w:hAnsi="Garamond" w:cs="Arial"/>
+          <w:sz w:val="22"/>
+          <w:szCs w:val="22"/>
+        </w:rPr>
+        <w:t>each “medium” are less than 3 sec.</w:t>
       </w:r>
       <w:r>
         <w:rPr>
@@ -8861,7 +9373,65 @@
           <w:sz w:val="22"/>
           <w:szCs w:val="22"/>
         </w:rPr>
-        <w:t>C</w:t>
+        <w:t>E</w:t>
+      </w:r>
+      <w:r>
+        <w:rPr>
+          <w:rFonts w:ascii="Garamond" w:hAnsi="Garamond" w:cs="Arial"/>
+          <w:sz w:val="22"/>
+          <w:szCs w:val="22"/>
+        </w:rPr>
+        <w:t>)</w:t>
+      </w:r>
+      <w:r>
+        <w:rPr>
+          <w:rFonts w:ascii="Garamond" w:hAnsi="Garamond" w:cs="Arial"/>
+          <w:sz w:val="22"/>
+          <w:szCs w:val="22"/>
+        </w:rPr>
+        <w:t xml:space="preserve"> A single </w:t>
+      </w:r>
+      <w:r>
+        <w:rPr>
+          <w:rFonts w:ascii="Garamond" w:hAnsi="Garamond" w:cs="Arial"/>
+          <w:i/>
+          <w:sz w:val="22"/>
+          <w:szCs w:val="22"/>
+        </w:rPr>
+        <w:t>E. coli</w:t>
+      </w:r>
+      <w:r>
+        <w:rPr>
+          <w:rFonts w:ascii="Garamond" w:hAnsi="Garamond" w:cs="Arial"/>
+          <w:sz w:val="22"/>
+          <w:szCs w:val="22"/>
+        </w:rPr>
+        <w:t xml:space="preserve"> cell, growing and dividing within the MPG. </w:t>
+      </w:r>
+      <w:r>
+        <w:rPr>
+          <w:rFonts w:ascii="Garamond" w:hAnsi="Garamond" w:cs="Arial"/>
+          <w:sz w:val="22"/>
+          <w:szCs w:val="22"/>
+        </w:rPr>
+        <w:t>Daughter cells are typically swept away with the flow. Those that adhere are also tracked and analyzed.</w:t>
+      </w:r>
+      <w:r>
+        <w:rPr>
+          <w:rFonts w:ascii="Garamond" w:hAnsi="Garamond" w:cs="Arial"/>
+          <w:sz w:val="22"/>
+          <w:szCs w:val="22"/>
+        </w:rPr>
+        <w:t xml:space="preserve"> (</w:t>
+      </w:r>
+      <w:r>
+        <w:rPr>
+          <w:rFonts w:ascii="Garamond" w:hAnsi="Garamond" w:cs="Arial"/>
+          <w:b/>
+          <w:sz w:val="22"/>
+          <w:szCs w:val="22"/>
+        </w:rPr>
+        <w:t>F</w:t>
       </w:r>
       <w:r>
         <w:rPr>
@@ -8877,23 +9447,378 @@
           <w:sz w:val="22"/>
           <w:szCs w:val="22"/>
         </w:rPr>
-        <w:t>To s</w:t>
-      </w:r>
-      <w:r>
-        <w:rPr>
-          <w:rFonts w:ascii="Garamond" w:hAnsi="Garamond" w:cs="Arial"/>
-          <w:sz w:val="22"/>
-          <w:szCs w:val="22"/>
-        </w:rPr>
-        <w:t>witch between mediums</w:t>
-      </w:r>
-      <w:r>
-        <w:rPr>
-          <w:rFonts w:ascii="Garamond" w:hAnsi="Garamond" w:cs="Arial"/>
-          <w:sz w:val="22"/>
-          <w:szCs w:val="22"/>
-        </w:rPr>
-        <w:t>,</w:t>
+        <w:t>Example s</w:t>
+      </w:r>
+      <w:r>
+        <w:rPr>
+          <w:rFonts w:ascii="Garamond" w:hAnsi="Garamond" w:cs="Arial"/>
+          <w:sz w:val="22"/>
+          <w:szCs w:val="22"/>
+        </w:rPr>
+        <w:t xml:space="preserve">ingle-cell size trajectories from </w:t>
+      </w:r>
+      <w:r>
+        <w:rPr>
+          <w:rFonts w:ascii="Garamond" w:hAnsi="Garamond" w:cs="Arial"/>
+          <w:sz w:val="22"/>
+          <w:szCs w:val="22"/>
+        </w:rPr>
+        <w:t>a fluctuating (60 min period) environment and corresponding stable controls.</w:t>
+      </w:r>
+      <w:r>
+        <w:rPr>
+          <w:rFonts w:ascii="Garamond" w:hAnsi="Garamond" w:cs="Arial"/>
+          <w:sz w:val="22"/>
+          <w:szCs w:val="22"/>
+        </w:rPr>
+        <w:t xml:space="preserve"> Each curve represents a unique cell cycle, bound by a birth and division event.</w:t>
+      </w:r>
+    </w:p>
+    <w:p>
+      <w:pPr>
+        <w:spacing w:line="360" w:lineRule="auto"/>
+        <w:rPr>
+          <w:rFonts w:ascii="Garamond" w:hAnsi="Garamond" w:cs="Arial"/>
+          <w:sz w:val="22"/>
+          <w:szCs w:val="22"/>
+        </w:rPr>
+      </w:pPr>
+    </w:p>
+    <w:p>
+      <w:pPr>
+        <w:spacing w:line="360" w:lineRule="auto"/>
+        <w:rPr>
+          <w:rFonts w:ascii="Garamond" w:eastAsia="Times New Roman" w:hAnsi="Garamond" w:cs="Times New Roman"/>
+          <w:color w:val="538135" w:themeColor="accent6" w:themeShade="BF"/>
+          <w:sz w:val="22"/>
+          <w:szCs w:val="22"/>
+        </w:rPr>
+      </w:pPr>
+    </w:p>
+    <w:p>
+      <w:pPr>
+        <w:spacing w:line="360" w:lineRule="auto"/>
+        <w:rPr>
+          <w:rFonts w:ascii="Garamond" w:eastAsia="Times New Roman" w:hAnsi="Garamond" w:cs="Times New Roman"/>
+          <w:color w:val="538135" w:themeColor="accent6" w:themeShade="BF"/>
+          <w:sz w:val="22"/>
+          <w:szCs w:val="22"/>
+        </w:rPr>
+      </w:pPr>
+      <w:r>
+        <w:rPr>
+          <w:rFonts w:ascii="Garamond" w:eastAsia="Times New Roman" w:hAnsi="Garamond" w:cs="Times New Roman"/>
+          <w:b/>
+          <w:color w:val="538135" w:themeColor="accent6" w:themeShade="BF"/>
+          <w:sz w:val="22"/>
+          <w:szCs w:val="22"/>
+        </w:rPr>
+        <w:t>Methods I:</w:t>
+      </w:r>
+      <w:r>
+        <w:rPr>
+          <w:rFonts w:ascii="Garamond" w:eastAsia="Times New Roman" w:hAnsi="Garamond" w:cs="Times New Roman"/>
+          <w:color w:val="538135" w:themeColor="accent6" w:themeShade="BF"/>
+          <w:sz w:val="22"/>
+          <w:szCs w:val="22"/>
+        </w:rPr>
+        <w:t xml:space="preserve"> pressure control of MPG, fluorescein calibration</w:t>
+      </w:r>
+    </w:p>
+    <w:p>
+      <w:pPr>
+        <w:spacing w:line="360" w:lineRule="auto"/>
+        <w:rPr>
+          <w:rFonts w:ascii="Garamond" w:eastAsia="Times New Roman" w:hAnsi="Garamond" w:cs="Times New Roman"/>
+          <w:color w:val="538135" w:themeColor="accent6" w:themeShade="BF"/>
+          <w:sz w:val="22"/>
+          <w:szCs w:val="22"/>
+        </w:rPr>
+      </w:pPr>
+      <w:r>
+        <w:rPr>
+          <w:rFonts w:ascii="Garamond" w:eastAsia="Times New Roman" w:hAnsi="Garamond" w:cs="Times New Roman"/>
+          <w:b/>
+          <w:color w:val="538135" w:themeColor="accent6" w:themeShade="BF"/>
+          <w:sz w:val="22"/>
+          <w:szCs w:val="22"/>
+        </w:rPr>
+        <w:t xml:space="preserve">Supplementary Methods </w:t>
+      </w:r>
+      <w:r>
+        <w:rPr>
+          <w:rFonts w:ascii="Garamond" w:eastAsia="Times New Roman" w:hAnsi="Garamond" w:cs="Times New Roman"/>
+          <w:b/>
+          <w:color w:val="538135" w:themeColor="accent6" w:themeShade="BF"/>
+          <w:sz w:val="22"/>
+          <w:szCs w:val="22"/>
+        </w:rPr>
+        <w:t>1</w:t>
+      </w:r>
+      <w:r>
+        <w:rPr>
+          <w:rFonts w:ascii="Garamond" w:eastAsia="Times New Roman" w:hAnsi="Garamond" w:cs="Times New Roman"/>
+          <w:color w:val="538135" w:themeColor="accent6" w:themeShade="BF"/>
+          <w:sz w:val="22"/>
+          <w:szCs w:val="22"/>
+        </w:rPr>
+        <w:t>: scripts for controlling MPG</w:t>
+      </w:r>
+    </w:p>
+    <w:p>
+      <w:pPr>
+        <w:spacing w:line="360" w:lineRule="auto"/>
+        <w:rPr>
+          <w:rFonts w:ascii="Garamond" w:eastAsia="Times New Roman" w:hAnsi="Garamond" w:cs="Times New Roman"/>
+          <w:color w:val="538135" w:themeColor="accent6" w:themeShade="BF"/>
+          <w:sz w:val="22"/>
+          <w:szCs w:val="22"/>
+        </w:rPr>
+      </w:pPr>
+      <w:r>
+        <w:rPr>
+          <w:rFonts w:ascii="Garamond" w:eastAsia="Times New Roman" w:hAnsi="Garamond" w:cs="Times New Roman"/>
+          <w:b/>
+          <w:color w:val="538135" w:themeColor="accent6" w:themeShade="BF"/>
+          <w:sz w:val="22"/>
+          <w:szCs w:val="22"/>
+        </w:rPr>
+        <w:t xml:space="preserve">Supplementary Methods </w:t>
+      </w:r>
+      <w:r>
+        <w:rPr>
+          <w:rFonts w:ascii="Garamond" w:eastAsia="Times New Roman" w:hAnsi="Garamond" w:cs="Times New Roman"/>
+          <w:b/>
+          <w:color w:val="538135" w:themeColor="accent6" w:themeShade="BF"/>
+          <w:sz w:val="22"/>
+          <w:szCs w:val="22"/>
+        </w:rPr>
+        <w:t>2</w:t>
+      </w:r>
+      <w:r>
+        <w:rPr>
+          <w:rFonts w:ascii="Garamond" w:eastAsia="Times New Roman" w:hAnsi="Garamond" w:cs="Times New Roman"/>
+          <w:b/>
+          <w:color w:val="538135" w:themeColor="accent6" w:themeShade="BF"/>
+          <w:sz w:val="22"/>
+          <w:szCs w:val="22"/>
+        </w:rPr>
+        <w:t xml:space="preserve">: </w:t>
+      </w:r>
+      <w:r>
+        <w:rPr>
+          <w:rFonts w:ascii="Garamond" w:eastAsia="Times New Roman" w:hAnsi="Garamond" w:cs="Times New Roman"/>
+          <w:color w:val="538135" w:themeColor="accent6" w:themeShade="BF"/>
+          <w:sz w:val="22"/>
+          <w:szCs w:val="22"/>
+        </w:rPr>
+        <w:t>comparison of fluorescein signal at junction and at imaging XYs, signal does not suffer any smoothing.</w:t>
+      </w:r>
+    </w:p>
+    <w:p>
+      <w:pPr>
+        <w:spacing w:line="360" w:lineRule="auto"/>
+        <w:rPr>
+          <w:rFonts w:ascii="Garamond" w:eastAsia="Times New Roman" w:hAnsi="Garamond" w:cs="Times New Roman"/>
+          <w:color w:val="538135" w:themeColor="accent6" w:themeShade="BF"/>
+          <w:sz w:val="22"/>
+          <w:szCs w:val="22"/>
+        </w:rPr>
+      </w:pPr>
+      <w:r>
+        <w:rPr>
+          <w:rFonts w:ascii="Garamond" w:eastAsia="Times New Roman" w:hAnsi="Garamond" w:cs="Times New Roman"/>
+          <w:b/>
+          <w:color w:val="538135" w:themeColor="accent6" w:themeShade="BF"/>
+          <w:sz w:val="22"/>
+          <w:szCs w:val="22"/>
+        </w:rPr>
+        <w:t xml:space="preserve">Supplementary Methods </w:t>
+      </w:r>
+      <w:r>
+        <w:rPr>
+          <w:rFonts w:ascii="Garamond" w:eastAsia="Times New Roman" w:hAnsi="Garamond" w:cs="Times New Roman"/>
+          <w:b/>
+          <w:color w:val="538135" w:themeColor="accent6" w:themeShade="BF"/>
+          <w:sz w:val="22"/>
+          <w:szCs w:val="22"/>
+        </w:rPr>
+        <w:t>3</w:t>
+      </w:r>
+      <w:r>
+        <w:rPr>
+          <w:rFonts w:ascii="Garamond" w:eastAsia="Times New Roman" w:hAnsi="Garamond" w:cs="Times New Roman"/>
+          <w:color w:val="538135" w:themeColor="accent6" w:themeShade="BF"/>
+          <w:sz w:val="22"/>
+          <w:szCs w:val="22"/>
+        </w:rPr>
+        <w:t>:</w:t>
+      </w:r>
+      <w:r>
+        <w:rPr>
+          <w:rFonts w:ascii="Garamond" w:eastAsia="Times New Roman" w:hAnsi="Garamond" w:cs="Times New Roman"/>
+          <w:color w:val="538135" w:themeColor="accent6" w:themeShade="BF"/>
+          <w:sz w:val="22"/>
+          <w:szCs w:val="22"/>
+        </w:rPr>
+        <w:t xml:space="preserve"> poly-lysine does not affect growth rates as measured in MPG. Rather it enhances attachment, increasing the number of attached cells and extending the amount of time for which they are attached (boosting observation)</w:t>
+      </w:r>
+    </w:p>
+    <w:p>
+      <w:pPr>
+        <w:spacing w:line="360" w:lineRule="auto"/>
+        <w:rPr>
+          <w:rFonts w:ascii="Garamond" w:eastAsia="Times New Roman" w:hAnsi="Garamond" w:cs="Times New Roman"/>
+          <w:color w:val="538135" w:themeColor="accent6" w:themeShade="BF"/>
+          <w:sz w:val="22"/>
+          <w:szCs w:val="22"/>
+        </w:rPr>
+      </w:pPr>
+      <w:r>
+        <w:rPr>
+          <w:rFonts w:ascii="Garamond" w:eastAsia="Times New Roman" w:hAnsi="Garamond" w:cs="Times New Roman"/>
+          <w:b/>
+          <w:color w:val="538135" w:themeColor="accent6" w:themeShade="BF"/>
+          <w:sz w:val="22"/>
+          <w:szCs w:val="22"/>
+        </w:rPr>
+        <w:t>Supplementary Methods 4</w:t>
+      </w:r>
+      <w:r>
+        <w:rPr>
+          <w:rFonts w:ascii="Garamond" w:eastAsia="Times New Roman" w:hAnsi="Garamond" w:cs="Times New Roman"/>
+          <w:color w:val="538135" w:themeColor="accent6" w:themeShade="BF"/>
+          <w:sz w:val="22"/>
+          <w:szCs w:val="22"/>
+        </w:rPr>
+        <w:t>: fluctuating between ave and ave is the same as steady ave in parallel channel; fluorescein does not affect growth rate (2017-11-09 experiment)</w:t>
+      </w:r>
+    </w:p>
+    <w:p>
+      <w:pPr>
+        <w:spacing w:line="360" w:lineRule="auto"/>
+        <w:rPr>
+          <w:rFonts w:ascii="Garamond" w:eastAsia="Times New Roman" w:hAnsi="Garamond" w:cs="Times New Roman"/>
+          <w:color w:val="538135" w:themeColor="accent6" w:themeShade="BF"/>
+          <w:sz w:val="22"/>
+          <w:szCs w:val="22"/>
+        </w:rPr>
+      </w:pPr>
+      <w:r>
+        <w:rPr>
+          <w:rFonts w:ascii="Garamond" w:eastAsia="Times New Roman" w:hAnsi="Garamond" w:cs="Times New Roman"/>
+          <w:b/>
+          <w:color w:val="538135" w:themeColor="accent6" w:themeShade="BF"/>
+          <w:sz w:val="22"/>
+          <w:szCs w:val="22"/>
+        </w:rPr>
+        <w:t xml:space="preserve">Supplementary Methods </w:t>
+      </w:r>
+      <w:r>
+        <w:rPr>
+          <w:rFonts w:ascii="Garamond" w:eastAsia="Times New Roman" w:hAnsi="Garamond" w:cs="Times New Roman"/>
+          <w:b/>
+          <w:color w:val="538135" w:themeColor="accent6" w:themeShade="BF"/>
+          <w:sz w:val="22"/>
+          <w:szCs w:val="22"/>
+        </w:rPr>
+        <w:t>5</w:t>
+      </w:r>
+      <w:r>
+        <w:rPr>
+          <w:rFonts w:ascii="Garamond" w:eastAsia="Times New Roman" w:hAnsi="Garamond" w:cs="Times New Roman"/>
+          <w:color w:val="538135" w:themeColor="accent6" w:themeShade="BF"/>
+          <w:sz w:val="22"/>
+          <w:szCs w:val="22"/>
+        </w:rPr>
+        <w:t>:</w:t>
+      </w:r>
+      <w:r>
+        <w:rPr>
+          <w:rFonts w:ascii="Garamond" w:eastAsia="Times New Roman" w:hAnsi="Garamond" w:cs="Times New Roman"/>
+          <w:color w:val="538135" w:themeColor="accent6" w:themeShade="BF"/>
+          <w:sz w:val="22"/>
+          <w:szCs w:val="22"/>
+        </w:rPr>
+        <w:t xml:space="preserve"> description of particle tracking</w:t>
+      </w:r>
+    </w:p>
+    <w:p>
+      <w:pPr>
+        <w:rPr>
+          <w:rFonts w:ascii="Garamond" w:hAnsi="Garamond" w:cs="Arial"/>
+          <w:sz w:val="22"/>
+          <w:szCs w:val="22"/>
+        </w:rPr>
+      </w:pPr>
+      <w:r>
+        <w:rPr>
+          <w:rFonts w:ascii="Garamond" w:hAnsi="Garamond" w:cs="Arial"/>
+          <w:sz w:val="22"/>
+          <w:szCs w:val="22"/>
+        </w:rPr>
+        <w:br w:type="page"/>
+      </w:r>
+    </w:p>
+    <w:p>
+      <w:pPr>
+        <w:spacing w:line="360" w:lineRule="auto"/>
+        <w:rPr>
+          <w:rFonts w:ascii="Garamond" w:hAnsi="Garamond" w:cs="Arial"/>
+          <w:sz w:val="22"/>
+          <w:szCs w:val="22"/>
+        </w:rPr>
+      </w:pPr>
+      <w:r>
+        <w:rPr>
+          <w:rFonts w:ascii="Garamond" w:hAnsi="Garamond" w:cs="Arial"/>
+          <w:b/>
+          <w:sz w:val="22"/>
+          <w:szCs w:val="22"/>
+        </w:rPr>
+        <w:t xml:space="preserve">Figure 2. </w:t>
+      </w:r>
+      <w:r>
+        <w:rPr>
+          <w:rFonts w:ascii="Garamond" w:hAnsi="Garamond" w:cs="Arial"/>
+          <w:b/>
+          <w:sz w:val="22"/>
+          <w:szCs w:val="22"/>
+        </w:rPr>
+        <w:t>Nutrient fluctuations at timescales characteristic of realistic environments reduce growth</w:t>
+      </w:r>
+      <w:r>
+        <w:rPr>
+          <w:rFonts w:ascii="Garamond" w:hAnsi="Garamond" w:cs="Arial"/>
+          <w:sz w:val="22"/>
+          <w:szCs w:val="22"/>
+        </w:rPr>
+        <w:t>.</w:t>
+      </w:r>
+      <w:r>
+        <w:rPr>
+          <w:rFonts w:ascii="Garamond" w:hAnsi="Garamond" w:cs="Arial"/>
+          <w:sz w:val="22"/>
+          <w:szCs w:val="22"/>
+        </w:rPr>
+        <w:t xml:space="preserve"> (</w:t>
+      </w:r>
+      <w:r>
+        <w:rPr>
+          <w:rFonts w:ascii="Garamond" w:hAnsi="Garamond" w:cs="Arial"/>
+          <w:b/>
+          <w:sz w:val="22"/>
+          <w:szCs w:val="22"/>
+        </w:rPr>
+        <w:t>A</w:t>
+      </w:r>
+      <w:r>
+        <w:rPr>
+          <w:rFonts w:ascii="Garamond" w:hAnsi="Garamond" w:cs="Arial"/>
+          <w:sz w:val="22"/>
+          <w:szCs w:val="22"/>
+        </w:rPr>
+        <w:t>)</w:t>
       </w:r>
       <w:r>
         <w:rPr>
@@ -8909,56 +9834,7 @@
           <w:sz w:val="22"/>
           <w:szCs w:val="22"/>
         </w:rPr>
-        <w:t xml:space="preserve">we oscillate </w:t>
-      </w:r>
-      <w:r>
-        <w:rPr>
-          <w:rFonts w:ascii="Garamond" w:hAnsi="Garamond" w:cs="Arial"/>
-          <w:sz w:val="22"/>
-          <w:szCs w:val="22"/>
-        </w:rPr>
-        <w:t>pressure</w:t>
-      </w:r>
-      <w:r>
-        <w:rPr>
-          <w:rFonts w:ascii="Garamond" w:hAnsi="Garamond" w:cs="Arial"/>
-          <w:sz w:val="22"/>
-          <w:szCs w:val="22"/>
-        </w:rPr>
-        <w:t xml:space="preserve"> within the reservoirs of each medium</w:t>
-      </w:r>
-      <w:r>
-        <w:rPr>
-          <w:rFonts w:ascii="Garamond" w:hAnsi="Garamond" w:cs="Arial"/>
-          <w:sz w:val="22"/>
-          <w:szCs w:val="22"/>
-        </w:rPr>
-        <w:t>.</w:t>
-      </w:r>
-      <w:r>
-        <w:rPr>
-          <w:rFonts w:ascii="Garamond" w:hAnsi="Garamond" w:cs="Arial"/>
-          <w:sz w:val="22"/>
-          <w:szCs w:val="22"/>
-        </w:rPr>
-        <w:t xml:space="preserve"> When the pressure in the low LB reservoir (P</w:t>
-      </w:r>
-      <w:r>
-        <w:rPr>
-          <w:rFonts w:ascii="Garamond" w:hAnsi="Garamond" w:cs="Arial"/>
-          <w:sz w:val="22"/>
-          <w:szCs w:val="22"/>
-          <w:vertAlign w:val="subscript"/>
-        </w:rPr>
-        <w:t>low</w:t>
-      </w:r>
-      <w:r>
-        <w:rPr>
-          <w:rFonts w:ascii="Garamond" w:hAnsi="Garamond" w:cs="Arial"/>
-          <w:sz w:val="22"/>
-          <w:szCs w:val="22"/>
-        </w:rPr>
-        <w:t>)</w:t>
+        <w:t>Time-resolved</w:t>
       </w:r>
       <w:r>
         <w:rPr>
@@ -8974,40 +9850,7 @@
           <w:sz w:val="22"/>
           <w:szCs w:val="22"/>
         </w:rPr>
-        <w:t>is roughly equal to that in the high LB reservoir (P</w:t>
-      </w:r>
-      <w:r>
-        <w:rPr>
-          <w:rFonts w:ascii="Garamond" w:hAnsi="Garamond" w:cs="Arial"/>
-          <w:sz w:val="22"/>
-          <w:szCs w:val="22"/>
-          <w:vertAlign w:val="subscript"/>
-        </w:rPr>
-        <w:t>high</w:t>
-      </w:r>
-      <w:r>
-        <w:rPr>
-          <w:rFonts w:ascii="Garamond" w:hAnsi="Garamond" w:cs="Arial"/>
-          <w:sz w:val="22"/>
-          <w:szCs w:val="22"/>
-        </w:rPr>
-        <w:t xml:space="preserve">), then both mediums flow to the cells </w:t>
-      </w:r>
-      <w:r>
-        <w:rPr>
-          <w:rFonts w:ascii="Garamond" w:hAnsi="Garamond" w:cs="Arial"/>
-          <w:sz w:val="22"/>
-          <w:szCs w:val="22"/>
-        </w:rPr>
-        <w:t>downstream</w:t>
-      </w:r>
-      <w:r>
-        <w:rPr>
-          <w:rFonts w:ascii="Garamond" w:hAnsi="Garamond" w:cs="Arial"/>
-          <w:sz w:val="22"/>
-          <w:szCs w:val="22"/>
-        </w:rPr>
-        <w:t>.</w:t>
+        <w:t>evolution of</w:t>
       </w:r>
       <w:r>
         <w:rPr>
@@ -9023,31 +9866,151 @@
           <w:sz w:val="22"/>
           <w:szCs w:val="22"/>
         </w:rPr>
-        <w:t>We determine the</w:t>
-      </w:r>
-      <w:r>
-        <w:rPr>
-          <w:rFonts w:ascii="Garamond" w:hAnsi="Garamond" w:cs="Arial"/>
-          <w:sz w:val="22"/>
-          <w:szCs w:val="22"/>
-        </w:rPr>
-        <w:t xml:space="preserve"> pressure differences required for one medium to overtake the other and become the sole fluid to reach the cells </w:t>
-      </w:r>
-      <w:r>
-        <w:rPr>
-          <w:rFonts w:ascii="Garamond" w:hAnsi="Garamond" w:cs="Arial"/>
-          <w:sz w:val="22"/>
-          <w:szCs w:val="22"/>
-        </w:rPr>
-        <w:t>and program these values</w:t>
-      </w:r>
-      <w:r>
-        <w:rPr>
-          <w:rFonts w:ascii="Garamond" w:hAnsi="Garamond" w:cs="Arial"/>
-          <w:sz w:val="22"/>
-          <w:szCs w:val="22"/>
-        </w:rPr>
-        <w:t xml:space="preserve"> into the switching signals of our choosing.</w:t>
+        <w:t xml:space="preserve">population </w:t>
+      </w:r>
+      <w:r>
+        <w:rPr>
+          <w:rFonts w:ascii="Garamond" w:hAnsi="Garamond" w:cs="Arial"/>
+          <w:sz w:val="22"/>
+          <w:szCs w:val="22"/>
+        </w:rPr>
+        <w:t xml:space="preserve">growth </w:t>
+      </w:r>
+      <w:r>
+        <w:rPr>
+          <w:rFonts w:ascii="Garamond" w:hAnsi="Garamond" w:cs="Arial"/>
+          <w:sz w:val="22"/>
+          <w:szCs w:val="22"/>
+        </w:rPr>
+        <w:t>rate in steady and fluctuating nutrient environments</w:t>
+      </w:r>
+      <w:r>
+        <w:rPr>
+          <w:rFonts w:ascii="Garamond" w:hAnsi="Garamond" w:cs="Arial"/>
+          <w:sz w:val="22"/>
+          <w:szCs w:val="22"/>
+        </w:rPr>
+        <w:t xml:space="preserve">. The start of image acquisition occurs at t=0, which also </w:t>
+      </w:r>
+      <w:r>
+        <w:rPr>
+          <w:rFonts w:ascii="Garamond" w:hAnsi="Garamond" w:cs="Arial"/>
+          <w:sz w:val="22"/>
+          <w:szCs w:val="22"/>
+        </w:rPr>
+        <w:t>coincides with</w:t>
+      </w:r>
+      <w:r>
+        <w:rPr>
+          <w:rFonts w:ascii="Garamond" w:hAnsi="Garamond" w:cs="Arial"/>
+          <w:sz w:val="22"/>
+          <w:szCs w:val="22"/>
+        </w:rPr>
+        <w:t xml:space="preserve"> the start of </w:t>
+      </w:r>
+      <w:r>
+        <w:rPr>
+          <w:rFonts w:ascii="Garamond" w:hAnsi="Garamond" w:cs="Arial"/>
+          <w:sz w:val="22"/>
+          <w:szCs w:val="22"/>
+        </w:rPr>
+        <w:t xml:space="preserve">the fluctuating </w:t>
+      </w:r>
+      <w:r>
+        <w:rPr>
+          <w:rFonts w:ascii="Garamond" w:hAnsi="Garamond" w:cs="Arial"/>
+          <w:sz w:val="22"/>
+          <w:szCs w:val="22"/>
+        </w:rPr>
+        <w:t xml:space="preserve">nutrient </w:t>
+      </w:r>
+      <w:r>
+        <w:rPr>
+          <w:rFonts w:ascii="Garamond" w:hAnsi="Garamond" w:cs="Arial"/>
+          <w:sz w:val="22"/>
+          <w:szCs w:val="22"/>
+        </w:rPr>
+        <w:t>signal</w:t>
+      </w:r>
+      <w:r>
+        <w:rPr>
+          <w:rFonts w:ascii="Garamond" w:hAnsi="Garamond" w:cs="Arial"/>
+          <w:sz w:val="22"/>
+          <w:szCs w:val="22"/>
+        </w:rPr>
+        <w:t xml:space="preserve">. Parallel to </w:t>
+      </w:r>
+      <w:r>
+        <w:rPr>
+          <w:rFonts w:ascii="Garamond" w:hAnsi="Garamond" w:cs="Arial"/>
+          <w:sz w:val="22"/>
+          <w:szCs w:val="22"/>
+        </w:rPr>
+        <w:t>the</w:t>
+      </w:r>
+      <w:r>
+        <w:rPr>
+          <w:rFonts w:ascii="Garamond" w:hAnsi="Garamond" w:cs="Arial"/>
+          <w:sz w:val="22"/>
+          <w:szCs w:val="22"/>
+        </w:rPr>
+        <w:t xml:space="preserve"> fluctuating environment (</w:t>
+      </w:r>
+      <w:r>
+        <w:rPr>
+          <w:rFonts w:ascii="Garamond" w:hAnsi="Garamond" w:cs="Arial"/>
+          <w:sz w:val="22"/>
+          <w:szCs w:val="22"/>
+        </w:rPr>
+        <w:t xml:space="preserve">60 min period, </w:t>
+      </w:r>
+      <w:r>
+        <w:rPr>
+          <w:rFonts w:ascii="Garamond" w:hAnsi="Garamond" w:cs="Arial"/>
+          <w:sz w:val="22"/>
+          <w:szCs w:val="22"/>
+        </w:rPr>
+        <w:t xml:space="preserve">blue), three steady environments </w:t>
+      </w:r>
+      <w:r>
+        <w:rPr>
+          <w:rFonts w:ascii="Garamond" w:hAnsi="Garamond" w:cs="Arial"/>
+          <w:sz w:val="22"/>
+          <w:szCs w:val="22"/>
+        </w:rPr>
+        <w:t>reach their</w:t>
+      </w:r>
+      <w:r>
+        <w:rPr>
+          <w:rFonts w:ascii="Garamond" w:hAnsi="Garamond" w:cs="Arial"/>
+          <w:sz w:val="22"/>
+          <w:szCs w:val="22"/>
+        </w:rPr>
+        <w:t xml:space="preserve"> steady-state </w:t>
+      </w:r>
+      <w:r>
+        <w:rPr>
+          <w:rFonts w:ascii="Garamond" w:hAnsi="Garamond" w:cs="Arial"/>
+          <w:sz w:val="22"/>
+          <w:szCs w:val="22"/>
+        </w:rPr>
+        <w:t xml:space="preserve">growth </w:t>
+      </w:r>
+      <w:r>
+        <w:rPr>
+          <w:rFonts w:ascii="Garamond" w:hAnsi="Garamond" w:cs="Arial"/>
+          <w:sz w:val="22"/>
+          <w:szCs w:val="22"/>
+        </w:rPr>
+        <w:t>rates</w:t>
+      </w:r>
+      <w:r>
+        <w:rPr>
+          <w:rFonts w:ascii="Garamond" w:hAnsi="Garamond" w:cs="Arial"/>
+          <w:sz w:val="22"/>
+          <w:szCs w:val="22"/>
+        </w:rPr>
+        <w:t xml:space="preserve"> (gray box)</w:t>
       </w:r>
       <w:r>
         <w:rPr>
@@ -9063,781 +10026,6 @@
           <w:sz w:val="22"/>
           <w:szCs w:val="22"/>
         </w:rPr>
-        <w:t>(</w:t>
-      </w:r>
-      <w:r>
-        <w:rPr>
-          <w:rFonts w:ascii="Garamond" w:hAnsi="Garamond" w:cs="Arial"/>
-          <w:b/>
-          <w:sz w:val="22"/>
-          <w:szCs w:val="22"/>
-        </w:rPr>
-        <w:t>D</w:t>
-      </w:r>
-      <w:r>
-        <w:rPr>
-          <w:rFonts w:ascii="Garamond" w:hAnsi="Garamond" w:cs="Arial"/>
-          <w:sz w:val="22"/>
-          <w:szCs w:val="22"/>
-        </w:rPr>
-        <w:t>)</w:t>
-      </w:r>
-      <w:r>
-        <w:rPr>
-          <w:rFonts w:ascii="Garamond" w:hAnsi="Garamond" w:cs="Arial"/>
-          <w:sz w:val="22"/>
-          <w:szCs w:val="22"/>
-        </w:rPr>
-        <w:t xml:space="preserve"> Fluorescein intensity over multiple oscillations (10 sec period) in two channel locations: (i) immediately after the</w:t>
-      </w:r>
-      <w:r>
-        <w:rPr>
-          <w:rFonts w:ascii="Garamond" w:hAnsi="Garamond" w:cs="Arial"/>
-          <w:sz w:val="22"/>
-          <w:szCs w:val="22"/>
-        </w:rPr>
-        <w:t xml:space="preserve"> switching</w:t>
-      </w:r>
-      <w:r>
-        <w:rPr>
-          <w:rFonts w:ascii="Garamond" w:hAnsi="Garamond" w:cs="Arial"/>
-          <w:sz w:val="22"/>
-          <w:szCs w:val="22"/>
-        </w:rPr>
-        <w:t xml:space="preserve"> junction and (ii) </w:t>
-      </w:r>
-      <w:r>
-        <w:rPr>
-          <w:rFonts w:ascii="Garamond" w:hAnsi="Garamond" w:cs="Arial"/>
-          <w:sz w:val="22"/>
-          <w:szCs w:val="22"/>
-        </w:rPr>
-        <w:t>further</w:t>
-      </w:r>
-      <w:r>
-        <w:rPr>
-          <w:rFonts w:ascii="Garamond" w:hAnsi="Garamond" w:cs="Arial"/>
-          <w:sz w:val="22"/>
-          <w:szCs w:val="22"/>
-        </w:rPr>
-        <w:t xml:space="preserve"> downstream </w:t>
-      </w:r>
-      <w:r>
-        <w:rPr>
-          <w:rFonts w:ascii="Garamond" w:hAnsi="Garamond" w:cs="Arial"/>
-          <w:sz w:val="22"/>
-          <w:szCs w:val="22"/>
-        </w:rPr>
-        <w:t>(</w:t>
-      </w:r>
-      <w:r>
-        <w:rPr>
-          <w:rFonts w:ascii="Garamond" w:hAnsi="Garamond" w:cs="Arial"/>
-          <w:sz w:val="22"/>
-          <w:szCs w:val="22"/>
-        </w:rPr>
-        <w:t>cell</w:t>
-      </w:r>
-      <w:r>
-        <w:rPr>
-          <w:rFonts w:ascii="Garamond" w:hAnsi="Garamond" w:cs="Arial"/>
-          <w:sz w:val="22"/>
-          <w:szCs w:val="22"/>
-        </w:rPr>
-        <w:t xml:space="preserve"> imaging position)</w:t>
-      </w:r>
-      <w:r>
-        <w:rPr>
-          <w:rFonts w:ascii="Garamond" w:hAnsi="Garamond" w:cs="Arial"/>
-          <w:sz w:val="22"/>
-          <w:szCs w:val="22"/>
-        </w:rPr>
-        <w:t xml:space="preserve">. </w:t>
-      </w:r>
-      <w:r>
-        <w:rPr>
-          <w:rFonts w:ascii="Garamond" w:hAnsi="Garamond" w:cs="Arial"/>
-          <w:sz w:val="22"/>
-          <w:szCs w:val="22"/>
-        </w:rPr>
-        <w:t xml:space="preserve">Transitions between </w:t>
-      </w:r>
-      <w:r>
-        <w:rPr>
-          <w:rFonts w:ascii="Garamond" w:hAnsi="Garamond" w:cs="Arial"/>
-          <w:sz w:val="22"/>
-          <w:szCs w:val="22"/>
-        </w:rPr>
-        <w:t>each “medium” are less than 3 sec.</w:t>
-      </w:r>
-      <w:r>
-        <w:rPr>
-          <w:rFonts w:ascii="Garamond" w:hAnsi="Garamond" w:cs="Arial"/>
-          <w:sz w:val="22"/>
-          <w:szCs w:val="22"/>
-        </w:rPr>
-        <w:t xml:space="preserve"> (</w:t>
-      </w:r>
-      <w:r>
-        <w:rPr>
-          <w:rFonts w:ascii="Garamond" w:hAnsi="Garamond" w:cs="Arial"/>
-          <w:b/>
-          <w:sz w:val="22"/>
-          <w:szCs w:val="22"/>
-        </w:rPr>
-        <w:t>E</w:t>
-      </w:r>
-      <w:r>
-        <w:rPr>
-          <w:rFonts w:ascii="Garamond" w:hAnsi="Garamond" w:cs="Arial"/>
-          <w:sz w:val="22"/>
-          <w:szCs w:val="22"/>
-        </w:rPr>
-        <w:t>)</w:t>
-      </w:r>
-      <w:r>
-        <w:rPr>
-          <w:rFonts w:ascii="Garamond" w:hAnsi="Garamond" w:cs="Arial"/>
-          <w:sz w:val="22"/>
-          <w:szCs w:val="22"/>
-        </w:rPr>
-        <w:t xml:space="preserve"> A single </w:t>
-      </w:r>
-      <w:r>
-        <w:rPr>
-          <w:rFonts w:ascii="Garamond" w:hAnsi="Garamond" w:cs="Arial"/>
-          <w:i/>
-          <w:sz w:val="22"/>
-          <w:szCs w:val="22"/>
-        </w:rPr>
-        <w:t>E. coli</w:t>
-      </w:r>
-      <w:r>
-        <w:rPr>
-          <w:rFonts w:ascii="Garamond" w:hAnsi="Garamond" w:cs="Arial"/>
-          <w:sz w:val="22"/>
-          <w:szCs w:val="22"/>
-        </w:rPr>
-        <w:t xml:space="preserve"> cell, growing and dividing within the MPG. </w:t>
-      </w:r>
-      <w:r>
-        <w:rPr>
-          <w:rFonts w:ascii="Garamond" w:hAnsi="Garamond" w:cs="Arial"/>
-          <w:sz w:val="22"/>
-          <w:szCs w:val="22"/>
-        </w:rPr>
-        <w:t>Daughter cells are typically swept away with the flow. Those that adhere are also tracked and analyzed.</w:t>
-      </w:r>
-      <w:r>
-        <w:rPr>
-          <w:rFonts w:ascii="Garamond" w:hAnsi="Garamond" w:cs="Arial"/>
-          <w:sz w:val="22"/>
-          <w:szCs w:val="22"/>
-        </w:rPr>
-        <w:t xml:space="preserve"> (</w:t>
-      </w:r>
-      <w:r>
-        <w:rPr>
-          <w:rFonts w:ascii="Garamond" w:hAnsi="Garamond" w:cs="Arial"/>
-          <w:b/>
-          <w:sz w:val="22"/>
-          <w:szCs w:val="22"/>
-        </w:rPr>
-        <w:t>F</w:t>
-      </w:r>
-      <w:r>
-        <w:rPr>
-          <w:rFonts w:ascii="Garamond" w:hAnsi="Garamond" w:cs="Arial"/>
-          <w:sz w:val="22"/>
-          <w:szCs w:val="22"/>
-        </w:rPr>
-        <w:t xml:space="preserve">) </w:t>
-      </w:r>
-      <w:r>
-        <w:rPr>
-          <w:rFonts w:ascii="Garamond" w:hAnsi="Garamond" w:cs="Arial"/>
-          <w:sz w:val="22"/>
-          <w:szCs w:val="22"/>
-        </w:rPr>
-        <w:t>Example s</w:t>
-      </w:r>
-      <w:r>
-        <w:rPr>
-          <w:rFonts w:ascii="Garamond" w:hAnsi="Garamond" w:cs="Arial"/>
-          <w:sz w:val="22"/>
-          <w:szCs w:val="22"/>
-        </w:rPr>
-        <w:t xml:space="preserve">ingle-cell size trajectories from </w:t>
-      </w:r>
-      <w:r>
-        <w:rPr>
-          <w:rFonts w:ascii="Garamond" w:hAnsi="Garamond" w:cs="Arial"/>
-          <w:sz w:val="22"/>
-          <w:szCs w:val="22"/>
-        </w:rPr>
-        <w:t>a fluctuating (60 min period) environment and corresponding stable controls.</w:t>
-      </w:r>
-      <w:r>
-        <w:rPr>
-          <w:rFonts w:ascii="Garamond" w:hAnsi="Garamond" w:cs="Arial"/>
-          <w:sz w:val="22"/>
-          <w:szCs w:val="22"/>
-        </w:rPr>
-        <w:t xml:space="preserve"> Each curve represents a unique cell cycle, bound by a birth and division event.</w:t>
-      </w:r>
-    </w:p>
-    <w:p>
-      <w:pPr>
-        <w:spacing w:line="360" w:lineRule="auto"/>
-        <w:rPr>
-          <w:rFonts w:ascii="Garamond" w:hAnsi="Garamond" w:cs="Arial"/>
-          <w:sz w:val="22"/>
-          <w:szCs w:val="22"/>
-        </w:rPr>
-      </w:pPr>
-    </w:p>
-    <w:p>
-      <w:pPr>
-        <w:spacing w:line="360" w:lineRule="auto"/>
-        <w:rPr>
-          <w:rFonts w:ascii="Garamond" w:eastAsia="Times New Roman" w:hAnsi="Garamond" w:cs="Times New Roman"/>
-          <w:color w:val="538135" w:themeColor="accent6" w:themeShade="BF"/>
-          <w:sz w:val="22"/>
-          <w:szCs w:val="22"/>
-        </w:rPr>
-      </w:pPr>
-    </w:p>
-    <w:p>
-      <w:pPr>
-        <w:spacing w:line="360" w:lineRule="auto"/>
-        <w:rPr>
-          <w:rFonts w:ascii="Garamond" w:eastAsia="Times New Roman" w:hAnsi="Garamond" w:cs="Times New Roman"/>
-          <w:color w:val="538135" w:themeColor="accent6" w:themeShade="BF"/>
-          <w:sz w:val="22"/>
-          <w:szCs w:val="22"/>
-        </w:rPr>
-      </w:pPr>
-      <w:r>
-        <w:rPr>
-          <w:rFonts w:ascii="Garamond" w:eastAsia="Times New Roman" w:hAnsi="Garamond" w:cs="Times New Roman"/>
-          <w:b/>
-          <w:color w:val="538135" w:themeColor="accent6" w:themeShade="BF"/>
-          <w:sz w:val="22"/>
-          <w:szCs w:val="22"/>
-        </w:rPr>
-        <w:t>Methods I:</w:t>
-      </w:r>
-      <w:r>
-        <w:rPr>
-          <w:rFonts w:ascii="Garamond" w:eastAsia="Times New Roman" w:hAnsi="Garamond" w:cs="Times New Roman"/>
-          <w:color w:val="538135" w:themeColor="accent6" w:themeShade="BF"/>
-          <w:sz w:val="22"/>
-          <w:szCs w:val="22"/>
-        </w:rPr>
-        <w:t xml:space="preserve"> pressure control of MPG, fluorescein calibration</w:t>
-      </w:r>
-    </w:p>
-    <w:p>
-      <w:pPr>
-        <w:spacing w:line="360" w:lineRule="auto"/>
-        <w:rPr>
-          <w:rFonts w:ascii="Garamond" w:eastAsia="Times New Roman" w:hAnsi="Garamond" w:cs="Times New Roman"/>
-          <w:color w:val="538135" w:themeColor="accent6" w:themeShade="BF"/>
-          <w:sz w:val="22"/>
-          <w:szCs w:val="22"/>
-        </w:rPr>
-      </w:pPr>
-      <w:r>
-        <w:rPr>
-          <w:rFonts w:ascii="Garamond" w:eastAsia="Times New Roman" w:hAnsi="Garamond" w:cs="Times New Roman"/>
-          <w:b/>
-          <w:color w:val="538135" w:themeColor="accent6" w:themeShade="BF"/>
-          <w:sz w:val="22"/>
-          <w:szCs w:val="22"/>
-        </w:rPr>
-        <w:t xml:space="preserve">Supplementary Methods </w:t>
-      </w:r>
-      <w:r>
-        <w:rPr>
-          <w:rFonts w:ascii="Garamond" w:eastAsia="Times New Roman" w:hAnsi="Garamond" w:cs="Times New Roman"/>
-          <w:b/>
-          <w:color w:val="538135" w:themeColor="accent6" w:themeShade="BF"/>
-          <w:sz w:val="22"/>
-          <w:szCs w:val="22"/>
-        </w:rPr>
-        <w:t>1</w:t>
-      </w:r>
-      <w:r>
-        <w:rPr>
-          <w:rFonts w:ascii="Garamond" w:eastAsia="Times New Roman" w:hAnsi="Garamond" w:cs="Times New Roman"/>
-          <w:color w:val="538135" w:themeColor="accent6" w:themeShade="BF"/>
-          <w:sz w:val="22"/>
-          <w:szCs w:val="22"/>
-        </w:rPr>
-        <w:t>: scripts for controlling MPG</w:t>
-      </w:r>
-    </w:p>
-    <w:p>
-      <w:pPr>
-        <w:spacing w:line="360" w:lineRule="auto"/>
-        <w:rPr>
-          <w:rFonts w:ascii="Garamond" w:eastAsia="Times New Roman" w:hAnsi="Garamond" w:cs="Times New Roman"/>
-          <w:color w:val="538135" w:themeColor="accent6" w:themeShade="BF"/>
-          <w:sz w:val="22"/>
-          <w:szCs w:val="22"/>
-        </w:rPr>
-      </w:pPr>
-      <w:r>
-        <w:rPr>
-          <w:rFonts w:ascii="Garamond" w:eastAsia="Times New Roman" w:hAnsi="Garamond" w:cs="Times New Roman"/>
-          <w:b/>
-          <w:color w:val="538135" w:themeColor="accent6" w:themeShade="BF"/>
-          <w:sz w:val="22"/>
-          <w:szCs w:val="22"/>
-        </w:rPr>
-        <w:t xml:space="preserve">Supplementary Methods </w:t>
-      </w:r>
-      <w:r>
-        <w:rPr>
-          <w:rFonts w:ascii="Garamond" w:eastAsia="Times New Roman" w:hAnsi="Garamond" w:cs="Times New Roman"/>
-          <w:b/>
-          <w:color w:val="538135" w:themeColor="accent6" w:themeShade="BF"/>
-          <w:sz w:val="22"/>
-          <w:szCs w:val="22"/>
-        </w:rPr>
-        <w:t>2</w:t>
-      </w:r>
-      <w:r>
-        <w:rPr>
-          <w:rFonts w:ascii="Garamond" w:eastAsia="Times New Roman" w:hAnsi="Garamond" w:cs="Times New Roman"/>
-          <w:b/>
-          <w:color w:val="538135" w:themeColor="accent6" w:themeShade="BF"/>
-          <w:sz w:val="22"/>
-          <w:szCs w:val="22"/>
-        </w:rPr>
-        <w:t xml:space="preserve">: </w:t>
-      </w:r>
-      <w:r>
-        <w:rPr>
-          <w:rFonts w:ascii="Garamond" w:eastAsia="Times New Roman" w:hAnsi="Garamond" w:cs="Times New Roman"/>
-          <w:color w:val="538135" w:themeColor="accent6" w:themeShade="BF"/>
-          <w:sz w:val="22"/>
-          <w:szCs w:val="22"/>
-        </w:rPr>
-        <w:t>comparison of fluorescein signal at junction and at imaging XYs, signal does not suffer any smoothing.</w:t>
-      </w:r>
-    </w:p>
-    <w:p>
-      <w:pPr>
-        <w:spacing w:line="360" w:lineRule="auto"/>
-        <w:rPr>
-          <w:rFonts w:ascii="Garamond" w:eastAsia="Times New Roman" w:hAnsi="Garamond" w:cs="Times New Roman"/>
-          <w:color w:val="538135" w:themeColor="accent6" w:themeShade="BF"/>
-          <w:sz w:val="22"/>
-          <w:szCs w:val="22"/>
-        </w:rPr>
-      </w:pPr>
-      <w:r>
-        <w:rPr>
-          <w:rFonts w:ascii="Garamond" w:eastAsia="Times New Roman" w:hAnsi="Garamond" w:cs="Times New Roman"/>
-          <w:b/>
-          <w:color w:val="538135" w:themeColor="accent6" w:themeShade="BF"/>
-          <w:sz w:val="22"/>
-          <w:szCs w:val="22"/>
-        </w:rPr>
-        <w:t xml:space="preserve">Supplementary Methods </w:t>
-      </w:r>
-      <w:r>
-        <w:rPr>
-          <w:rFonts w:ascii="Garamond" w:eastAsia="Times New Roman" w:hAnsi="Garamond" w:cs="Times New Roman"/>
-          <w:b/>
-          <w:color w:val="538135" w:themeColor="accent6" w:themeShade="BF"/>
-          <w:sz w:val="22"/>
-          <w:szCs w:val="22"/>
-        </w:rPr>
-        <w:t>3</w:t>
-      </w:r>
-      <w:r>
-        <w:rPr>
-          <w:rFonts w:ascii="Garamond" w:eastAsia="Times New Roman" w:hAnsi="Garamond" w:cs="Times New Roman"/>
-          <w:color w:val="538135" w:themeColor="accent6" w:themeShade="BF"/>
-          <w:sz w:val="22"/>
-          <w:szCs w:val="22"/>
-        </w:rPr>
-        <w:t>:</w:t>
-      </w:r>
-      <w:r>
-        <w:rPr>
-          <w:rFonts w:ascii="Garamond" w:eastAsia="Times New Roman" w:hAnsi="Garamond" w:cs="Times New Roman"/>
-          <w:color w:val="538135" w:themeColor="accent6" w:themeShade="BF"/>
-          <w:sz w:val="22"/>
-          <w:szCs w:val="22"/>
-        </w:rPr>
-        <w:t xml:space="preserve"> poly-lysine does not affect growth rates as measured in MPG. Rather it enhances attachment, increasing the number of attached cells and extending the amount of time for which they are attached (boosting observation)</w:t>
-      </w:r>
-    </w:p>
-    <w:p>
-      <w:pPr>
-        <w:spacing w:line="360" w:lineRule="auto"/>
-        <w:rPr>
-          <w:rFonts w:ascii="Garamond" w:eastAsia="Times New Roman" w:hAnsi="Garamond" w:cs="Times New Roman"/>
-          <w:color w:val="538135" w:themeColor="accent6" w:themeShade="BF"/>
-          <w:sz w:val="22"/>
-          <w:szCs w:val="22"/>
-        </w:rPr>
-      </w:pPr>
-      <w:r>
-        <w:rPr>
-          <w:rFonts w:ascii="Garamond" w:eastAsia="Times New Roman" w:hAnsi="Garamond" w:cs="Times New Roman"/>
-          <w:b/>
-          <w:color w:val="538135" w:themeColor="accent6" w:themeShade="BF"/>
-          <w:sz w:val="22"/>
-          <w:szCs w:val="22"/>
-        </w:rPr>
-        <w:t>Supplementary Methods 4</w:t>
-      </w:r>
-      <w:r>
-        <w:rPr>
-          <w:rFonts w:ascii="Garamond" w:eastAsia="Times New Roman" w:hAnsi="Garamond" w:cs="Times New Roman"/>
-          <w:color w:val="538135" w:themeColor="accent6" w:themeShade="BF"/>
-          <w:sz w:val="22"/>
-          <w:szCs w:val="22"/>
-        </w:rPr>
-        <w:t>: fluctuating between ave and ave is the same as steady ave in parallel channel; fluorescein does not affect growth rate (2017-11-09 experiment)</w:t>
-      </w:r>
-    </w:p>
-    <w:p>
-      <w:pPr>
-        <w:spacing w:line="360" w:lineRule="auto"/>
-        <w:rPr>
-          <w:rFonts w:ascii="Garamond" w:eastAsia="Times New Roman" w:hAnsi="Garamond" w:cs="Times New Roman"/>
-          <w:color w:val="538135" w:themeColor="accent6" w:themeShade="BF"/>
-          <w:sz w:val="22"/>
-          <w:szCs w:val="22"/>
-        </w:rPr>
-      </w:pPr>
-      <w:r>
-        <w:rPr>
-          <w:rFonts w:ascii="Garamond" w:eastAsia="Times New Roman" w:hAnsi="Garamond" w:cs="Times New Roman"/>
-          <w:b/>
-          <w:color w:val="538135" w:themeColor="accent6" w:themeShade="BF"/>
-          <w:sz w:val="22"/>
-          <w:szCs w:val="22"/>
-        </w:rPr>
-        <w:t xml:space="preserve">Supplementary Methods </w:t>
-      </w:r>
-      <w:r>
-        <w:rPr>
-          <w:rFonts w:ascii="Garamond" w:eastAsia="Times New Roman" w:hAnsi="Garamond" w:cs="Times New Roman"/>
-          <w:b/>
-          <w:color w:val="538135" w:themeColor="accent6" w:themeShade="BF"/>
-          <w:sz w:val="22"/>
-          <w:szCs w:val="22"/>
-        </w:rPr>
-        <w:t>5</w:t>
-      </w:r>
-      <w:r>
-        <w:rPr>
-          <w:rFonts w:ascii="Garamond" w:eastAsia="Times New Roman" w:hAnsi="Garamond" w:cs="Times New Roman"/>
-          <w:color w:val="538135" w:themeColor="accent6" w:themeShade="BF"/>
-          <w:sz w:val="22"/>
-          <w:szCs w:val="22"/>
-        </w:rPr>
-        <w:t>:</w:t>
-      </w:r>
-      <w:r>
-        <w:rPr>
-          <w:rFonts w:ascii="Garamond" w:eastAsia="Times New Roman" w:hAnsi="Garamond" w:cs="Times New Roman"/>
-          <w:color w:val="538135" w:themeColor="accent6" w:themeShade="BF"/>
-          <w:sz w:val="22"/>
-          <w:szCs w:val="22"/>
-        </w:rPr>
-        <w:t xml:space="preserve"> description of particle tracking</w:t>
-      </w:r>
-    </w:p>
-    <w:p>
-      <w:pPr>
-        <w:rPr>
-          <w:rFonts w:ascii="Garamond" w:hAnsi="Garamond" w:cs="Arial"/>
-          <w:sz w:val="22"/>
-          <w:szCs w:val="22"/>
-        </w:rPr>
-      </w:pPr>
-      <w:r>
-        <w:rPr>
-          <w:rFonts w:ascii="Garamond" w:hAnsi="Garamond" w:cs="Arial"/>
-          <w:sz w:val="22"/>
-          <w:szCs w:val="22"/>
-        </w:rPr>
-        <w:br w:type="page"/>
-      </w:r>
-    </w:p>
-    <w:p>
-      <w:pPr>
-        <w:spacing w:line="360" w:lineRule="auto"/>
-        <w:rPr>
-          <w:rFonts w:ascii="Garamond" w:hAnsi="Garamond" w:cs="Arial"/>
-          <w:sz w:val="22"/>
-          <w:szCs w:val="22"/>
-        </w:rPr>
-      </w:pPr>
-      <w:r>
-        <w:rPr>
-          <w:rFonts w:ascii="Garamond" w:hAnsi="Garamond" w:cs="Arial"/>
-          <w:b/>
-          <w:sz w:val="22"/>
-          <w:szCs w:val="22"/>
-        </w:rPr>
-        <w:t xml:space="preserve">Figure 2. </w:t>
-      </w:r>
-      <w:r>
-        <w:rPr>
-          <w:rFonts w:ascii="Garamond" w:hAnsi="Garamond" w:cs="Arial"/>
-          <w:b/>
-          <w:sz w:val="22"/>
-          <w:szCs w:val="22"/>
-        </w:rPr>
-        <w:t>Nutrient fluctuations at timescales characteristic of realistic environments reduce growth</w:t>
-      </w:r>
-      <w:r>
-        <w:rPr>
-          <w:rFonts w:ascii="Garamond" w:hAnsi="Garamond" w:cs="Arial"/>
-          <w:sz w:val="22"/>
-          <w:szCs w:val="22"/>
-        </w:rPr>
-        <w:t>.</w:t>
-      </w:r>
-      <w:r>
-        <w:rPr>
-          <w:rFonts w:ascii="Garamond" w:hAnsi="Garamond" w:cs="Arial"/>
-          <w:sz w:val="22"/>
-          <w:szCs w:val="22"/>
-        </w:rPr>
-        <w:t xml:space="preserve"> (</w:t>
-      </w:r>
-      <w:r>
-        <w:rPr>
-          <w:rFonts w:ascii="Garamond" w:hAnsi="Garamond" w:cs="Arial"/>
-          <w:b/>
-          <w:sz w:val="22"/>
-          <w:szCs w:val="22"/>
-        </w:rPr>
-        <w:t>A</w:t>
-      </w:r>
-      <w:r>
-        <w:rPr>
-          <w:rFonts w:ascii="Garamond" w:hAnsi="Garamond" w:cs="Arial"/>
-          <w:sz w:val="22"/>
-          <w:szCs w:val="22"/>
-        </w:rPr>
-        <w:t>)</w:t>
-      </w:r>
-      <w:r>
-        <w:rPr>
-          <w:rFonts w:ascii="Garamond" w:hAnsi="Garamond" w:cs="Arial"/>
-          <w:sz w:val="22"/>
-          <w:szCs w:val="22"/>
-        </w:rPr>
-        <w:t xml:space="preserve"> </w:t>
-      </w:r>
-      <w:r>
-        <w:rPr>
-          <w:rFonts w:ascii="Garamond" w:hAnsi="Garamond" w:cs="Arial"/>
-          <w:sz w:val="22"/>
-          <w:szCs w:val="22"/>
-        </w:rPr>
-        <w:t>Time-resolved</w:t>
-      </w:r>
-      <w:r>
-        <w:rPr>
-          <w:rFonts w:ascii="Garamond" w:hAnsi="Garamond" w:cs="Arial"/>
-          <w:sz w:val="22"/>
-          <w:szCs w:val="22"/>
-        </w:rPr>
-        <w:t xml:space="preserve"> </w:t>
-      </w:r>
-      <w:r>
-        <w:rPr>
-          <w:rFonts w:ascii="Garamond" w:hAnsi="Garamond" w:cs="Arial"/>
-          <w:sz w:val="22"/>
-          <w:szCs w:val="22"/>
-        </w:rPr>
-        <w:t>evolution of</w:t>
-      </w:r>
-      <w:r>
-        <w:rPr>
-          <w:rFonts w:ascii="Garamond" w:hAnsi="Garamond" w:cs="Arial"/>
-          <w:sz w:val="22"/>
-          <w:szCs w:val="22"/>
-        </w:rPr>
-        <w:t xml:space="preserve"> </w:t>
-      </w:r>
-      <w:r>
-        <w:rPr>
-          <w:rFonts w:ascii="Garamond" w:hAnsi="Garamond" w:cs="Arial"/>
-          <w:sz w:val="22"/>
-          <w:szCs w:val="22"/>
-        </w:rPr>
-        <w:t xml:space="preserve">population </w:t>
-      </w:r>
-      <w:r>
-        <w:rPr>
-          <w:rFonts w:ascii="Garamond" w:hAnsi="Garamond" w:cs="Arial"/>
-          <w:sz w:val="22"/>
-          <w:szCs w:val="22"/>
-        </w:rPr>
-        <w:t xml:space="preserve">growth </w:t>
-      </w:r>
-      <w:r>
-        <w:rPr>
-          <w:rFonts w:ascii="Garamond" w:hAnsi="Garamond" w:cs="Arial"/>
-          <w:sz w:val="22"/>
-          <w:szCs w:val="22"/>
-        </w:rPr>
-        <w:t>rate in steady and fluctuating nutrient environments</w:t>
-      </w:r>
-      <w:r>
-        <w:rPr>
-          <w:rFonts w:ascii="Garamond" w:hAnsi="Garamond" w:cs="Arial"/>
-          <w:sz w:val="22"/>
-          <w:szCs w:val="22"/>
-        </w:rPr>
-        <w:t xml:space="preserve">. The start of image acquisition occurs at t=0, which also </w:t>
-      </w:r>
-      <w:r>
-        <w:rPr>
-          <w:rFonts w:ascii="Garamond" w:hAnsi="Garamond" w:cs="Arial"/>
-          <w:sz w:val="22"/>
-          <w:szCs w:val="22"/>
-        </w:rPr>
-        <w:t>coincides with</w:t>
-      </w:r>
-      <w:r>
-        <w:rPr>
-          <w:rFonts w:ascii="Garamond" w:hAnsi="Garamond" w:cs="Arial"/>
-          <w:sz w:val="22"/>
-          <w:szCs w:val="22"/>
-        </w:rPr>
-        <w:t xml:space="preserve"> the start of </w:t>
-      </w:r>
-      <w:r>
-        <w:rPr>
-          <w:rFonts w:ascii="Garamond" w:hAnsi="Garamond" w:cs="Arial"/>
-          <w:sz w:val="22"/>
-          <w:szCs w:val="22"/>
-        </w:rPr>
-        <w:t xml:space="preserve">the fluctuating </w:t>
-      </w:r>
-      <w:r>
-        <w:rPr>
-          <w:rFonts w:ascii="Garamond" w:hAnsi="Garamond" w:cs="Arial"/>
-          <w:sz w:val="22"/>
-          <w:szCs w:val="22"/>
-        </w:rPr>
-        <w:t xml:space="preserve">nutrient </w:t>
-      </w:r>
-      <w:r>
-        <w:rPr>
-          <w:rFonts w:ascii="Garamond" w:hAnsi="Garamond" w:cs="Arial"/>
-          <w:sz w:val="22"/>
-          <w:szCs w:val="22"/>
-        </w:rPr>
-        <w:t>signal</w:t>
-      </w:r>
-      <w:r>
-        <w:rPr>
-          <w:rFonts w:ascii="Garamond" w:hAnsi="Garamond" w:cs="Arial"/>
-          <w:sz w:val="22"/>
-          <w:szCs w:val="22"/>
-        </w:rPr>
-        <w:t xml:space="preserve">. Parallel to </w:t>
-      </w:r>
-      <w:r>
-        <w:rPr>
-          <w:rFonts w:ascii="Garamond" w:hAnsi="Garamond" w:cs="Arial"/>
-          <w:sz w:val="22"/>
-          <w:szCs w:val="22"/>
-        </w:rPr>
-        <w:t>the</w:t>
-      </w:r>
-      <w:r>
-        <w:rPr>
-          <w:rFonts w:ascii="Garamond" w:hAnsi="Garamond" w:cs="Arial"/>
-          <w:sz w:val="22"/>
-          <w:szCs w:val="22"/>
-        </w:rPr>
-        <w:t xml:space="preserve"> fluctuating environment (</w:t>
-      </w:r>
-      <w:r>
-        <w:rPr>
-          <w:rFonts w:ascii="Garamond" w:hAnsi="Garamond" w:cs="Arial"/>
-          <w:sz w:val="22"/>
-          <w:szCs w:val="22"/>
-        </w:rPr>
-        <w:t xml:space="preserve">60 min period, </w:t>
-      </w:r>
-      <w:r>
-        <w:rPr>
-          <w:rFonts w:ascii="Garamond" w:hAnsi="Garamond" w:cs="Arial"/>
-          <w:sz w:val="22"/>
-          <w:szCs w:val="22"/>
-        </w:rPr>
-        <w:t xml:space="preserve">blue), three steady environments </w:t>
-      </w:r>
-      <w:r>
-        <w:rPr>
-          <w:rFonts w:ascii="Garamond" w:hAnsi="Garamond" w:cs="Arial"/>
-          <w:sz w:val="22"/>
-          <w:szCs w:val="22"/>
-        </w:rPr>
-        <w:t>reach their</w:t>
-      </w:r>
-      <w:r>
-        <w:rPr>
-          <w:rFonts w:ascii="Garamond" w:hAnsi="Garamond" w:cs="Arial"/>
-          <w:sz w:val="22"/>
-          <w:szCs w:val="22"/>
-        </w:rPr>
-        <w:t xml:space="preserve"> steady-state </w:t>
-      </w:r>
-      <w:r>
-        <w:rPr>
-          <w:rFonts w:ascii="Garamond" w:hAnsi="Garamond" w:cs="Arial"/>
-          <w:sz w:val="22"/>
-          <w:szCs w:val="22"/>
-        </w:rPr>
-        <w:t xml:space="preserve">growth </w:t>
-      </w:r>
-      <w:r>
-        <w:rPr>
-          <w:rFonts w:ascii="Garamond" w:hAnsi="Garamond" w:cs="Arial"/>
-          <w:sz w:val="22"/>
-          <w:szCs w:val="22"/>
-        </w:rPr>
-        <w:t>rates</w:t>
-      </w:r>
-      <w:r>
-        <w:rPr>
-          <w:rFonts w:ascii="Garamond" w:hAnsi="Garamond" w:cs="Arial"/>
-          <w:sz w:val="22"/>
-          <w:szCs w:val="22"/>
-        </w:rPr>
-        <w:t xml:space="preserve"> (gray box)</w:t>
-      </w:r>
-      <w:r>
-        <w:rPr>
-          <w:rFonts w:ascii="Garamond" w:hAnsi="Garamond" w:cs="Arial"/>
-          <w:sz w:val="22"/>
-          <w:szCs w:val="22"/>
-        </w:rPr>
-        <w:t xml:space="preserve"> </w:t>
-      </w:r>
-      <w:r>
-        <w:rPr>
-          <w:rFonts w:ascii="Garamond" w:hAnsi="Garamond" w:cs="Arial"/>
-          <w:sz w:val="22"/>
-          <w:szCs w:val="22"/>
-        </w:rPr>
         <w:t>in</w:t>
       </w:r>
       <w:r>
@@ -9862,15 +10050,7 @@
           <w:sz w:val="22"/>
           <w:szCs w:val="22"/>
         </w:rPr>
-        <w:t xml:space="preserve"> </w:t>
-      </w:r>
-      <w:r>
-        <w:rPr>
-          <w:rFonts w:ascii="Garamond" w:hAnsi="Garamond" w:cs="Arial"/>
-          <w:sz w:val="22"/>
-          <w:szCs w:val="22"/>
-        </w:rPr>
-        <w:t>(red)</w:t>
+        <w:t xml:space="preserve"> (red)</w:t>
       </w:r>
       <w:r>
         <w:rPr>
@@ -10619,8 +10799,6 @@
         </w:rPr>
         <w:t>phenotypic shifts in response to frequent nutrient fluctuations.</w:t>
       </w:r>
-      <w:bookmarkStart w:id="0" w:name="_GoBack"/>
-      <w:bookmarkEnd w:id="0"/>
       <w:r>
         <w:rPr>
           <w:rFonts w:ascii="Garamond" w:hAnsi="Garamond" w:cs="Arial"/>
@@ -12089,7 +12267,7 @@
         <w:rStyle w:val="PageNumber"/>
         <w:noProof/>
       </w:rPr>
-      <w:t>13</w:t>
+      <w:t>4</w:t>
     </w:r>
     <w:r>
       <w:rPr>
@@ -13494,6 +13672,119 @@
       <w:pPr>
         <w:ind w:left="6480" w:hanging="180"/>
       </w:pPr>
+    </w:lvl>
+  </w:abstractNum>
+  <w:abstractNum w:abstractNumId="14">
+    <w:nsid w:val="788A16C0"/>
+    <w:multiLevelType w:val="hybridMultilevel"/>
+    <w:tmpl w:val="AD866730"/>
+    <w:lvl w:ilvl="0" w:tplc="04090001">
+      <w:start w:val="1"/>
+      <w:numFmt w:val="bullet"/>
+      <w:lvlText w:val=""/>
+      <w:lvlJc w:val="left"/>
+      <w:pPr>
+        <w:ind w:left="720" w:hanging="360"/>
+      </w:pPr>
+      <w:rPr>
+        <w:rFonts w:ascii="Symbol" w:hAnsi="Symbol" w:hint="default"/>
+      </w:rPr>
+    </w:lvl>
+    <w:lvl w:ilvl="1" w:tplc="0409000F">
+      <w:start w:val="1"/>
+      <w:numFmt w:val="decimal"/>
+      <w:lvlText w:val="%2."/>
+      <w:lvlJc w:val="left"/>
+      <w:pPr>
+        <w:ind w:left="720" w:hanging="360"/>
+      </w:pPr>
+      <w:rPr>
+        <w:rFonts w:hint="default"/>
+      </w:rPr>
+    </w:lvl>
+    <w:lvl w:ilvl="2" w:tplc="0409000F">
+      <w:start w:val="1"/>
+      <w:numFmt w:val="decimal"/>
+      <w:lvlText w:val="%3."/>
+      <w:lvlJc w:val="left"/>
+      <w:pPr>
+        <w:ind w:left="720" w:hanging="360"/>
+      </w:pPr>
+      <w:rPr>
+        <w:rFonts w:hint="default"/>
+      </w:rPr>
+    </w:lvl>
+    <w:lvl w:ilvl="3" w:tplc="04090001">
+      <w:start w:val="1"/>
+      <w:numFmt w:val="bullet"/>
+      <w:lvlText w:val=""/>
+      <w:lvlJc w:val="left"/>
+      <w:pPr>
+        <w:ind w:left="2880" w:hanging="360"/>
+      </w:pPr>
+      <w:rPr>
+        <w:rFonts w:ascii="Symbol" w:hAnsi="Symbol" w:hint="default"/>
+      </w:rPr>
+    </w:lvl>
+    <w:lvl w:ilvl="4" w:tplc="04090003" w:tentative="1">
+      <w:start w:val="1"/>
+      <w:numFmt w:val="bullet"/>
+      <w:lvlText w:val="o"/>
+      <w:lvlJc w:val="left"/>
+      <w:pPr>
+        <w:ind w:left="3600" w:hanging="360"/>
+      </w:pPr>
+      <w:rPr>
+        <w:rFonts w:ascii="Courier New" w:hAnsi="Courier New" w:cs="Courier New" w:hint="default"/>
+      </w:rPr>
+    </w:lvl>
+    <w:lvl w:ilvl="5" w:tplc="04090005" w:tentative="1">
+      <w:start w:val="1"/>
+      <w:numFmt w:val="bullet"/>
+      <w:lvlText w:val=""/>
+      <w:lvlJc w:val="left"/>
+      <w:pPr>
+        <w:ind w:left="4320" w:hanging="360"/>
+      </w:pPr>
+      <w:rPr>
+        <w:rFonts w:ascii="Wingdings" w:hAnsi="Wingdings" w:hint="default"/>
+      </w:rPr>
+    </w:lvl>
+    <w:lvl w:ilvl="6" w:tplc="04090001" w:tentative="1">
+      <w:start w:val="1"/>
+      <w:numFmt w:val="bullet"/>
+      <w:lvlText w:val=""/>
+      <w:lvlJc w:val="left"/>
+      <w:pPr>
+        <w:ind w:left="5040" w:hanging="360"/>
+      </w:pPr>
+      <w:rPr>
+        <w:rFonts w:ascii="Symbol" w:hAnsi="Symbol" w:hint="default"/>
+      </w:rPr>
+    </w:lvl>
+    <w:lvl w:ilvl="7" w:tplc="04090003" w:tentative="1">
+      <w:start w:val="1"/>
+      <w:numFmt w:val="bullet"/>
+      <w:lvlText w:val="o"/>
+      <w:lvlJc w:val="left"/>
+      <w:pPr>
+        <w:ind w:left="5760" w:hanging="360"/>
+      </w:pPr>
+      <w:rPr>
+        <w:rFonts w:ascii="Courier New" w:hAnsi="Courier New" w:cs="Courier New" w:hint="default"/>
+      </w:rPr>
+    </w:lvl>
+    <w:lvl w:ilvl="8" w:tplc="04090005" w:tentative="1">
+      <w:start w:val="1"/>
+      <w:numFmt w:val="bullet"/>
+      <w:lvlText w:val=""/>
+      <w:lvlJc w:val="left"/>
+      <w:pPr>
+        <w:ind w:left="6480" w:hanging="360"/>
+      </w:pPr>
+      <w:rPr>
+        <w:rFonts w:ascii="Wingdings" w:hAnsi="Wingdings" w:hint="default"/>
+      </w:rPr>
     </w:lvl>
   </w:abstractNum>
   <w:num w:numId="1">
@@ -13537,6 +13828,9 @@
   </w:num>
   <w:num w:numId="14">
     <w:abstractNumId w:val="11"/>
+  </w:num>
+  <w:num w:numId="15">
+    <w:abstractNumId w:val="14"/>
   </w:num>
 </w:numbering>
 </file>

</xml_diff>

<commit_message>
adding oompf to abstract
</commit_message>
<xml_diff>
--- a/manuscript_growthReductions.docx
+++ b/manuscript_growthReductions.docx
@@ -329,7 +329,205 @@
           <w:rFonts w:ascii="Garamond" w:eastAsia="Times New Roman" w:hAnsi="Garamond" w:cs="Times New Roman"/>
           <w:color w:val="000000"/>
         </w:rPr>
-        <w:t xml:space="preserve"> all respond to nutrient availability within this range – how do these processes integrate to affect growth? Is growth rate an integration of responses to immediate cues? Or could adaptations for growth in highly dynamic environments exist? A novel microfluidic device enables us to approach these previously inaccessible questions. We find that seconds- and minute-scale nutrient fluctuations consistently reduce bacterial growth rate, when compared to a stable environment delivering the average nutrient concentration. These growth reductions are timescale-dependent, expectably due to the interplay between the nutrient timescale and timescales of bacterial adaptation. However, we find that unlike cells grown in steady environments, cells that have experienced repeated nutrient shifts stop adjusting their growth rates to changes in nutrient. This steadiness is suggestive of a fluctuation-adapted growth physiology, one that provides cells with a short-term advantage when growing in highly dynamic environments.</w:t>
+        <w:t xml:space="preserve"> all respond to nutrient availability within this range</w:t>
+      </w:r>
+      <w:r>
+        <w:rPr>
+          <w:rFonts w:ascii="Garamond" w:eastAsia="Times New Roman" w:hAnsi="Garamond" w:cs="Times New Roman"/>
+          <w:color w:val="000000"/>
+        </w:rPr>
+        <w:t>.</w:t>
+      </w:r>
+      <w:r>
+        <w:rPr>
+          <w:rFonts w:ascii="Garamond" w:eastAsia="Times New Roman" w:hAnsi="Garamond" w:cs="Times New Roman"/>
+          <w:color w:val="000000"/>
+        </w:rPr>
+        <w:t xml:space="preserve"> </w:t>
+      </w:r>
+      <w:r>
+        <w:rPr>
+          <w:rFonts w:ascii="Garamond" w:eastAsia="Times New Roman" w:hAnsi="Garamond" w:cs="Times New Roman"/>
+          <w:color w:val="000000"/>
+        </w:rPr>
+        <w:t>H</w:t>
+      </w:r>
+      <w:r>
+        <w:rPr>
+          <w:rFonts w:ascii="Garamond" w:eastAsia="Times New Roman" w:hAnsi="Garamond" w:cs="Times New Roman"/>
+          <w:color w:val="000000"/>
+        </w:rPr>
+        <w:t xml:space="preserve">ow do </w:t>
+      </w:r>
+      <w:r>
+        <w:rPr>
+          <w:rFonts w:ascii="Garamond" w:eastAsia="Times New Roman" w:hAnsi="Garamond" w:cs="Times New Roman"/>
+          <w:color w:val="000000"/>
+        </w:rPr>
+        <w:t>nutrient fluctuations</w:t>
+      </w:r>
+      <w:r>
+        <w:rPr>
+          <w:rFonts w:ascii="Garamond" w:eastAsia="Times New Roman" w:hAnsi="Garamond" w:cs="Times New Roman"/>
+          <w:color w:val="000000"/>
+        </w:rPr>
+        <w:t xml:space="preserve"> affect</w:t>
+      </w:r>
+      <w:r>
+        <w:rPr>
+          <w:rFonts w:ascii="Garamond" w:eastAsia="Times New Roman" w:hAnsi="Garamond" w:cs="Times New Roman"/>
+          <w:color w:val="000000"/>
+        </w:rPr>
+        <w:t xml:space="preserve"> </w:t>
+      </w:r>
+      <w:r>
+        <w:rPr>
+          <w:rFonts w:ascii="Garamond" w:eastAsia="Times New Roman" w:hAnsi="Garamond" w:cs="Times New Roman"/>
+          <w:color w:val="000000"/>
+        </w:rPr>
+        <w:t>growth</w:t>
+      </w:r>
+      <w:r>
+        <w:rPr>
+          <w:rFonts w:ascii="Garamond" w:eastAsia="Times New Roman" w:hAnsi="Garamond" w:cs="Times New Roman"/>
+          <w:color w:val="000000"/>
+        </w:rPr>
+        <w:t xml:space="preserve"> rate</w:t>
+      </w:r>
+      <w:r>
+        <w:rPr>
+          <w:rFonts w:ascii="Garamond" w:eastAsia="Times New Roman" w:hAnsi="Garamond" w:cs="Times New Roman"/>
+          <w:color w:val="000000"/>
+        </w:rPr>
+        <w:t>? A novel microfluidic device enables us to approach these previously inaccessible questions. We find that seconds- and minute-scale nutrient fluctuations consistently reduce bacterial growth rate</w:t>
+      </w:r>
+      <w:r>
+        <w:rPr>
+          <w:rFonts w:ascii="Garamond" w:eastAsia="Times New Roman" w:hAnsi="Garamond" w:cs="Times New Roman"/>
+          <w:color w:val="000000"/>
+        </w:rPr>
+        <w:t>s</w:t>
+      </w:r>
+      <w:r>
+        <w:rPr>
+          <w:rFonts w:ascii="Garamond" w:eastAsia="Times New Roman" w:hAnsi="Garamond" w:cs="Times New Roman"/>
+          <w:color w:val="000000"/>
+        </w:rPr>
+        <w:t xml:space="preserve">. These growth reductions are timescale-dependent, due to </w:t>
+      </w:r>
+      <w:r>
+        <w:rPr>
+          <w:rFonts w:ascii="Garamond" w:eastAsia="Times New Roman" w:hAnsi="Garamond" w:cs="Times New Roman"/>
+          <w:color w:val="000000"/>
+        </w:rPr>
+        <w:t>an</w:t>
+      </w:r>
+      <w:r>
+        <w:rPr>
+          <w:rFonts w:ascii="Garamond" w:eastAsia="Times New Roman" w:hAnsi="Garamond" w:cs="Times New Roman"/>
+          <w:color w:val="000000"/>
+        </w:rPr>
+        <w:t xml:space="preserve"> interplay between the nutrient timescale and timescale of </w:t>
+      </w:r>
+      <w:r>
+        <w:rPr>
+          <w:rFonts w:ascii="Garamond" w:eastAsia="Times New Roman" w:hAnsi="Garamond" w:cs="Times New Roman"/>
+          <w:color w:val="000000"/>
+        </w:rPr>
+        <w:t>growth responses</w:t>
+      </w:r>
+      <w:r>
+        <w:rPr>
+          <w:rFonts w:ascii="Garamond" w:eastAsia="Times New Roman" w:hAnsi="Garamond" w:cs="Times New Roman"/>
+          <w:color w:val="000000"/>
+        </w:rPr>
+        <w:t xml:space="preserve">. </w:t>
+      </w:r>
+      <w:r>
+        <w:rPr>
+          <w:rFonts w:ascii="Garamond" w:eastAsia="Times New Roman" w:hAnsi="Garamond" w:cs="Times New Roman"/>
+          <w:color w:val="000000"/>
+        </w:rPr>
+        <w:t>Intriguingly</w:t>
+      </w:r>
+      <w:r>
+        <w:rPr>
+          <w:rFonts w:ascii="Garamond" w:eastAsia="Times New Roman" w:hAnsi="Garamond" w:cs="Times New Roman"/>
+          <w:color w:val="000000"/>
+        </w:rPr>
+        <w:t xml:space="preserve">, we find that unlike cells grown in steady environments, cells that have experienced repeated nutrient shifts </w:t>
+      </w:r>
+      <w:r>
+        <w:rPr>
+          <w:rFonts w:ascii="Garamond" w:eastAsia="Times New Roman" w:hAnsi="Garamond" w:cs="Times New Roman"/>
+          <w:color w:val="000000"/>
+        </w:rPr>
+        <w:t>put a pause on active adaptations to changing nutrient</w:t>
+      </w:r>
+      <w:r>
+        <w:rPr>
+          <w:rFonts w:ascii="Garamond" w:eastAsia="Times New Roman" w:hAnsi="Garamond" w:cs="Times New Roman"/>
+          <w:color w:val="000000"/>
+        </w:rPr>
+        <w:t xml:space="preserve">. This steadiness </w:t>
+      </w:r>
+      <w:r>
+        <w:rPr>
+          <w:rFonts w:ascii="Garamond" w:eastAsia="Times New Roman" w:hAnsi="Garamond" w:cs="Times New Roman"/>
+          <w:color w:val="000000"/>
+        </w:rPr>
+        <w:t>in growth rate points towards</w:t>
+      </w:r>
+      <w:r>
+        <w:rPr>
+          <w:rFonts w:ascii="Garamond" w:eastAsia="Times New Roman" w:hAnsi="Garamond" w:cs="Times New Roman"/>
+          <w:color w:val="000000"/>
+        </w:rPr>
+        <w:t xml:space="preserve"> a</w:t>
+      </w:r>
+      <w:r>
+        <w:rPr>
+          <w:rFonts w:ascii="Garamond" w:eastAsia="Times New Roman" w:hAnsi="Garamond" w:cs="Times New Roman"/>
+          <w:color w:val="000000"/>
+        </w:rPr>
+        <w:t>n alternative</w:t>
+      </w:r>
+      <w:r>
+        <w:rPr>
+          <w:rFonts w:ascii="Garamond" w:eastAsia="Times New Roman" w:hAnsi="Garamond" w:cs="Times New Roman"/>
+          <w:color w:val="000000"/>
+        </w:rPr>
+        <w:t xml:space="preserve"> physiology</w:t>
+      </w:r>
+      <w:r>
+        <w:rPr>
+          <w:rFonts w:ascii="Garamond" w:eastAsia="Times New Roman" w:hAnsi="Garamond" w:cs="Times New Roman"/>
+          <w:color w:val="000000"/>
+        </w:rPr>
+        <w:t>:</w:t>
+      </w:r>
+      <w:bookmarkStart w:id="0" w:name="_GoBack"/>
+      <w:bookmarkEnd w:id="0"/>
+      <w:r>
+        <w:rPr>
+          <w:rFonts w:ascii="Garamond" w:eastAsia="Times New Roman" w:hAnsi="Garamond" w:cs="Times New Roman"/>
+          <w:color w:val="000000"/>
+        </w:rPr>
+        <w:t xml:space="preserve"> one that provides cells with a</w:t>
+      </w:r>
+      <w:r>
+        <w:rPr>
+          <w:rFonts w:ascii="Garamond" w:eastAsia="Times New Roman" w:hAnsi="Garamond" w:cs="Times New Roman"/>
+          <w:color w:val="000000"/>
+        </w:rPr>
+        <w:t>n</w:t>
+      </w:r>
+      <w:r>
+        <w:rPr>
+          <w:rFonts w:ascii="Garamond" w:eastAsia="Times New Roman" w:hAnsi="Garamond" w:cs="Times New Roman"/>
+          <w:color w:val="000000"/>
+        </w:rPr>
+        <w:t xml:space="preserve"> advantage when growing in highly dynamic environments.</w:t>
       </w:r>
     </w:p>
     <w:p>
@@ -2444,19 +2642,7 @@
         <w:rPr>
           <w:rFonts w:ascii="Garamond" w:hAnsi="Garamond" w:cs="Arial"/>
         </w:rPr>
-        <w:t xml:space="preserve"> (</w:t>
-      </w:r>
-      <w:r>
-        <w:rPr>
-          <w:rFonts w:ascii="Garamond" w:hAnsi="Garamond" w:cs="Arial"/>
-        </w:rPr>
-        <w:t>timestamps</w:t>
-      </w:r>
-      <w:r>
-        <w:rPr>
-          <w:rFonts w:ascii="Garamond" w:hAnsi="Garamond" w:cs="Arial"/>
-        </w:rPr>
-        <w:t>)</w:t>
+        <w:t xml:space="preserve"> (timestamps)</w:t>
       </w:r>
       <w:r>
         <w:rPr>
@@ -2627,10 +2813,48 @@
         <w:rPr>
           <w:rFonts w:ascii="Garamond" w:hAnsi="Garamond" w:cs="Arial"/>
         </w:rPr>
-        <w:t>After these two steps, the data is more or less ready to feed into an assembly function (buildDM.m), which is designed to facilitated data manipulation and plotting.</w:t>
-      </w:r>
-      <w:bookmarkStart w:id="0" w:name="_GoBack"/>
-      <w:bookmarkEnd w:id="0"/>
+        <w:t>After these two steps, the data is more or less ready to feed into an assembly function (buildDM.m), which is designed to facili</w:t>
+      </w:r>
+      <w:r>
+        <w:rPr>
+          <w:rFonts w:ascii="Garamond" w:hAnsi="Garamond" w:cs="Arial"/>
+        </w:rPr>
+        <w:t>tate</w:t>
+      </w:r>
+      <w:r>
+        <w:rPr>
+          <w:rFonts w:ascii="Garamond" w:hAnsi="Garamond" w:cs="Arial"/>
+        </w:rPr>
+        <w:t xml:space="preserve"> data manipulation and plotting.</w:t>
+      </w:r>
+      <w:r>
+        <w:rPr>
+          <w:rFonts w:ascii="Garamond" w:hAnsi="Garamond" w:cs="Arial"/>
+        </w:rPr>
+        <w:t xml:space="preserve"> The most recent plotting scripts I </w:t>
+      </w:r>
+      <w:r>
+        <w:rPr>
+          <w:rFonts w:ascii="Garamond" w:hAnsi="Garamond" w:cs="Arial"/>
+        </w:rPr>
+        <w:t>have also use a data structure, called storedMetaData.mat, which is created using the script storeMetaData.m. This script helps standardize manual parameter entry to create a meta data structure of information useful for automatic larger analyses.</w:t>
+      </w:r>
+    </w:p>
+    <w:p>
+      <w:pPr>
+        <w:spacing w:line="360" w:lineRule="auto"/>
+        <w:rPr>
+          <w:rFonts w:ascii="Garamond" w:hAnsi="Garamond" w:cs="Arial"/>
+        </w:rPr>
+      </w:pPr>
+    </w:p>
+    <w:p>
+      <w:pPr>
+        <w:spacing w:line="360" w:lineRule="auto"/>
+        <w:rPr>
+          <w:rFonts w:ascii="Garamond" w:hAnsi="Garamond" w:cs="Arial"/>
+        </w:rPr>
+      </w:pPr>
     </w:p>
     <w:p>
       <w:pPr>
@@ -12267,7 +12491,7 @@
         <w:rStyle w:val="PageNumber"/>
         <w:noProof/>
       </w:rPr>
-      <w:t>4</w:t>
+      <w:t>2</w:t>
     </w:r>
     <w:r>
       <w:rPr>

</xml_diff>